<commit_message>
change agreement data .word
</commit_message>
<xml_diff>
--- a/storage/app/admin_fo_agreement.docx
+++ b/storage/app/admin_fo_agreement.docx
@@ -1,6 +1,6 @@
 
 <file path=word/document.xml><?xml version="1.0" encoding="utf-8"?>
-<w:document xmlns:wpc="http://schemas.microsoft.com/office/word/2010/wordprocessingCanvas" xmlns:cx="http://schemas.microsoft.com/office/drawing/2014/chartex" xmlns:cx1="http://schemas.microsoft.com/office/drawing/2015/9/8/chartex" xmlns:cx2="http://schemas.microsoft.com/office/drawing/2015/10/21/chartex" xmlns:cx3="http://schemas.microsoft.com/office/drawing/2016/5/9/chartex" xmlns:cx4="http://schemas.microsoft.com/office/drawing/2016/5/10/chartex" xmlns:cx5="http://schemas.microsoft.com/office/drawing/2016/5/11/chartex" xmlns:cx6="http://schemas.microsoft.com/office/drawing/2016/5/12/chartex" xmlns:cx7="http://schemas.microsoft.com/office/drawing/2016/5/13/chartex" xmlns:cx8="http://schemas.microsoft.com/office/drawing/2016/5/14/chartex" xmlns:mc="http://schemas.openxmlformats.org/markup-compatibility/2006" xmlns:aink="http://schemas.microsoft.com/office/drawing/2016/ink" xmlns:am3d="http://schemas.microsoft.com/office/drawing/2017/model3d" xmlns:o="urn:schemas-microsoft-com:office:office" xmlns:oel="http://schemas.microsoft.com/office/2019/extlst" xmlns:r="http://schemas.openxmlformats.org/officeDocument/2006/relationships" xmlns:m="http://schemas.openxmlformats.org/officeDocument/2006/math" xmlns:v="urn:schemas-microsoft-com:vml" xmlns:wp14="http://schemas.microsoft.com/office/word/2010/wordprocessingDrawing" xmlns:wp="http://schemas.openxmlformats.org/drawingml/2006/wordprocessingDrawing" xmlns:w10="urn:schemas-microsoft-com:office:word" xmlns:w="http://schemas.openxmlformats.org/wordprocessingml/2006/main" xmlns:w14="http://schemas.microsoft.com/office/word/2010/wordml" xmlns:w15="http://schemas.microsoft.com/office/word/2012/wordml" xmlns:w16cex="http://schemas.microsoft.com/office/word/2018/wordml/cex" xmlns:w16cid="http://schemas.microsoft.com/office/word/2016/wordml/cid" xmlns:w16="http://schemas.microsoft.com/office/word/2018/wordml" xmlns:w16sdtdh="http://schemas.microsoft.com/office/word/2020/wordml/sdtdatahash" xmlns:w16se="http://schemas.microsoft.com/office/word/2015/wordml/symex" xmlns:wpg="http://schemas.microsoft.com/office/word/2010/wordprocessingGroup" xmlns:wpi="http://schemas.microsoft.com/office/word/2010/wordprocessingInk" xmlns:wne="http://schemas.microsoft.com/office/word/2006/wordml" xmlns:wps="http://schemas.microsoft.com/office/word/2010/wordprocessingShape" mc:Ignorable="w14 w15 w16se w16cid w16 w16cex w16sdtdh wp14">
+<w:document xmlns:wpc="http://schemas.microsoft.com/office/word/2010/wordprocessingCanvas" xmlns:cx="http://schemas.microsoft.com/office/drawing/2014/chartex" xmlns:cx1="http://schemas.microsoft.com/office/drawing/2015/9/8/chartex" xmlns:cx2="http://schemas.microsoft.com/office/drawing/2015/10/21/chartex" xmlns:cx3="http://schemas.microsoft.com/office/drawing/2016/5/9/chartex" xmlns:cx4="http://schemas.microsoft.com/office/drawing/2016/5/10/chartex" xmlns:cx5="http://schemas.microsoft.com/office/drawing/2016/5/11/chartex" xmlns:cx6="http://schemas.microsoft.com/office/drawing/2016/5/12/chartex" xmlns:cx7="http://schemas.microsoft.com/office/drawing/2016/5/13/chartex" xmlns:cx8="http://schemas.microsoft.com/office/drawing/2016/5/14/chartex" xmlns:mc="http://schemas.openxmlformats.org/markup-compatibility/2006" xmlns:aink="http://schemas.microsoft.com/office/drawing/2016/ink" xmlns:am3d="http://schemas.microsoft.com/office/drawing/2017/model3d" xmlns:o="urn:schemas-microsoft-com:office:office" xmlns:oel="http://schemas.microsoft.com/office/2019/extlst" xmlns:r="http://schemas.openxmlformats.org/officeDocument/2006/relationships" xmlns:m="http://schemas.openxmlformats.org/officeDocument/2006/math" xmlns:v="urn:schemas-microsoft-com:vml" xmlns:wp14="http://schemas.microsoft.com/office/word/2010/wordprocessingDrawing" xmlns:wp="http://schemas.openxmlformats.org/drawingml/2006/wordprocessingDrawing" xmlns:w10="urn:schemas-microsoft-com:office:word" xmlns:w="http://schemas.openxmlformats.org/wordprocessingml/2006/main" xmlns:w14="http://schemas.microsoft.com/office/word/2010/wordml" xmlns:w15="http://schemas.microsoft.com/office/word/2012/wordml" xmlns:w16cex="http://schemas.microsoft.com/office/word/2018/wordml/cex" xmlns:w16cid="http://schemas.microsoft.com/office/word/2016/wordml/cid" xmlns:w16="http://schemas.microsoft.com/office/word/2018/wordml" xmlns:w16du="http://schemas.microsoft.com/office/word/2023/wordml/word16du" xmlns:w16sdtdh="http://schemas.microsoft.com/office/word/2020/wordml/sdtdatahash" xmlns:w16se="http://schemas.microsoft.com/office/word/2015/wordml/symex" xmlns:wpg="http://schemas.microsoft.com/office/word/2010/wordprocessingGroup" xmlns:wpi="http://schemas.microsoft.com/office/word/2010/wordprocessingInk" xmlns:wne="http://schemas.microsoft.com/office/word/2006/wordml" xmlns:wps="http://schemas.microsoft.com/office/word/2010/wordprocessingShape" mc:Ignorable="w14 w15 w16se w16cid w16 w16cex w16sdtdh w16du wp14">
   <w:body>
     <w:p>
       <w:pPr>
@@ -995,7 +995,7 @@
     </w:p>
     <w:p>
       <w:pPr>
-        <w:pStyle w:val="ListParagraph"/>
+        <w:pStyle w:val="a3"/>
         <w:numPr>
           <w:ilvl w:val="0"/>
           <w:numId w:val="2"/>
@@ -1025,7 +1025,7 @@
     </w:p>
     <w:p>
       <w:pPr>
-        <w:pStyle w:val="ListParagraph"/>
+        <w:pStyle w:val="a3"/>
         <w:tabs>
           <w:tab w:val="left" w:pos="284"/>
         </w:tabs>
@@ -1041,7 +1041,7 @@
     </w:p>
     <w:p>
       <w:pPr>
-        <w:pStyle w:val="ListParagraph"/>
+        <w:pStyle w:val="a3"/>
         <w:tabs>
           <w:tab w:val="left" w:pos="284"/>
         </w:tabs>
@@ -1552,7 +1552,7 @@
     </w:p>
     <w:p>
       <w:pPr>
-        <w:pStyle w:val="ListParagraph"/>
+        <w:pStyle w:val="a3"/>
         <w:numPr>
           <w:ilvl w:val="0"/>
           <w:numId w:val="2"/>
@@ -1866,7 +1866,7 @@
       <w:hyperlink r:id="rId6" w:history="1">
         <w:r>
           <w:rPr>
-            <w:rStyle w:val="Hyperlink"/>
+            <w:rStyle w:val="a4"/>
             <w:rFonts w:ascii="Times New Roman" w:hAnsi="Times New Roman" w:cs="Times New Roman"/>
             <w:sz w:val="16"/>
             <w:szCs w:val="16"/>
@@ -1876,7 +1876,7 @@
         </w:r>
         <w:r>
           <w:rPr>
-            <w:rStyle w:val="Hyperlink"/>
+            <w:rStyle w:val="a4"/>
             <w:rFonts w:ascii="Times New Roman" w:hAnsi="Times New Roman" w:cs="Times New Roman"/>
             <w:sz w:val="16"/>
             <w:szCs w:val="16"/>
@@ -1886,7 +1886,7 @@
         </w:r>
         <w:r>
           <w:rPr>
-            <w:rStyle w:val="Hyperlink"/>
+            <w:rStyle w:val="a4"/>
             <w:rFonts w:ascii="Times New Roman" w:hAnsi="Times New Roman" w:cs="Times New Roman"/>
             <w:sz w:val="16"/>
             <w:szCs w:val="16"/>
@@ -1896,7 +1896,7 @@
         </w:r>
         <w:r>
           <w:rPr>
-            <w:rStyle w:val="Hyperlink"/>
+            <w:rStyle w:val="a4"/>
             <w:rFonts w:ascii="Times New Roman" w:hAnsi="Times New Roman" w:cs="Times New Roman"/>
             <w:sz w:val="16"/>
             <w:szCs w:val="16"/>
@@ -1906,7 +1906,7 @@
         </w:r>
         <w:r>
           <w:rPr>
-            <w:rStyle w:val="Hyperlink"/>
+            <w:rStyle w:val="a4"/>
             <w:rFonts w:ascii="Times New Roman" w:hAnsi="Times New Roman" w:cs="Times New Roman"/>
             <w:sz w:val="16"/>
             <w:szCs w:val="16"/>
@@ -8451,7 +8451,7 @@
     </w:p>
     <w:p>
       <w:pPr>
-        <w:pStyle w:val="NormalWeb"/>
+        <w:pStyle w:val="a5"/>
         <w:spacing w:before="0" w:beforeAutospacing="0" w:after="0" w:afterAutospacing="0"/>
         <w:jc w:val="both"/>
         <w:rPr>
@@ -8476,7 +8476,7 @@
     </w:p>
     <w:p>
       <w:pPr>
-        <w:pStyle w:val="NormalWeb"/>
+        <w:pStyle w:val="a5"/>
         <w:spacing w:before="0" w:beforeAutospacing="0" w:after="0" w:afterAutospacing="0"/>
         <w:jc w:val="both"/>
         <w:rPr>
@@ -8502,7 +8502,7 @@
     </w:p>
     <w:p>
       <w:pPr>
-        <w:pStyle w:val="NormalWeb"/>
+        <w:pStyle w:val="a5"/>
         <w:spacing w:before="0" w:beforeAutospacing="0" w:after="0" w:afterAutospacing="0"/>
         <w:jc w:val="both"/>
         <w:rPr>
@@ -8541,7 +8541,7 @@
       <w:hyperlink r:id="rId7" w:history="1">
         <w:r>
           <w:rPr>
-            <w:rStyle w:val="Hyperlink"/>
+            <w:rStyle w:val="a4"/>
             <w:sz w:val="16"/>
             <w:szCs w:val="16"/>
             <w:lang w:val="en-US"/>
@@ -8550,7 +8550,7 @@
         </w:r>
         <w:r>
           <w:rPr>
-            <w:rStyle w:val="Hyperlink"/>
+            <w:rStyle w:val="a4"/>
             <w:sz w:val="16"/>
             <w:szCs w:val="16"/>
           </w:rPr>
@@ -8558,7 +8558,7 @@
         </w:r>
         <w:r>
           <w:rPr>
-            <w:rStyle w:val="Hyperlink"/>
+            <w:rStyle w:val="a4"/>
             <w:sz w:val="16"/>
             <w:szCs w:val="16"/>
             <w:lang w:val="en-US"/>
@@ -8567,7 +8567,7 @@
         </w:r>
         <w:r>
           <w:rPr>
-            <w:rStyle w:val="Hyperlink"/>
+            <w:rStyle w:val="a4"/>
             <w:sz w:val="16"/>
             <w:szCs w:val="16"/>
           </w:rPr>
@@ -8575,7 +8575,7 @@
         </w:r>
         <w:r>
           <w:rPr>
-            <w:rStyle w:val="Hyperlink"/>
+            <w:rStyle w:val="a4"/>
             <w:sz w:val="16"/>
             <w:szCs w:val="16"/>
             <w:lang w:val="en-US"/>
@@ -8593,7 +8593,7 @@
     </w:p>
     <w:p>
       <w:pPr>
-        <w:pStyle w:val="NormalWeb"/>
+        <w:pStyle w:val="a5"/>
         <w:spacing w:before="0" w:beforeAutospacing="0" w:after="0" w:afterAutospacing="0"/>
         <w:rPr>
           <w:sz w:val="16"/>
@@ -9221,7 +9221,7 @@
       <w:hyperlink r:id="rId8" w:history="1">
         <w:r>
           <w:rPr>
-            <w:rStyle w:val="Hyperlink"/>
+            <w:rStyle w:val="a4"/>
             <w:rFonts w:ascii="Times New Roman" w:hAnsi="Times New Roman" w:cs="Times New Roman"/>
             <w:sz w:val="16"/>
             <w:szCs w:val="16"/>
@@ -9231,7 +9231,7 @@
         </w:r>
         <w:r>
           <w:rPr>
-            <w:rStyle w:val="Hyperlink"/>
+            <w:rStyle w:val="a4"/>
             <w:rFonts w:ascii="Times New Roman" w:hAnsi="Times New Roman" w:cs="Times New Roman"/>
             <w:sz w:val="16"/>
             <w:szCs w:val="16"/>
@@ -9241,7 +9241,7 @@
         </w:r>
         <w:r>
           <w:rPr>
-            <w:rStyle w:val="Hyperlink"/>
+            <w:rStyle w:val="a4"/>
             <w:rFonts w:ascii="Times New Roman" w:hAnsi="Times New Roman" w:cs="Times New Roman"/>
             <w:sz w:val="16"/>
             <w:szCs w:val="16"/>
@@ -9251,7 +9251,7 @@
         </w:r>
         <w:r>
           <w:rPr>
-            <w:rStyle w:val="Hyperlink"/>
+            <w:rStyle w:val="a4"/>
             <w:rFonts w:ascii="Times New Roman" w:hAnsi="Times New Roman" w:cs="Times New Roman"/>
             <w:sz w:val="16"/>
             <w:szCs w:val="16"/>
@@ -9261,7 +9261,7 @@
         </w:r>
         <w:r>
           <w:rPr>
-            <w:rStyle w:val="Hyperlink"/>
+            <w:rStyle w:val="a4"/>
             <w:rFonts w:ascii="Times New Roman" w:hAnsi="Times New Roman" w:cs="Times New Roman"/>
             <w:sz w:val="16"/>
             <w:szCs w:val="16"/>
@@ -9768,7 +9768,7 @@
     </w:p>
     <w:tbl>
       <w:tblPr>
-        <w:tblStyle w:val="TableGrid"/>
+        <w:tblStyle w:val="af"/>
         <w:tblW w:w="0" w:type="auto"/>
         <w:tblLook w:val="04A0" w:firstRow="1" w:lastRow="0" w:firstColumn="1" w:lastColumn="0" w:noHBand="0" w:noVBand="1"/>
       </w:tblPr>
@@ -9842,10 +9842,9 @@
               <w:spacing w:after="0" w:line="240" w:lineRule="auto"/>
               <w:rPr>
                 <w:rFonts w:ascii="Times New Roman" w:eastAsia="Times New Roman" w:hAnsi="Times New Roman" w:cs="Times New Roman"/>
-                <w:b/>
-                <w:bCs/>
-                <w:sz w:val="16"/>
-                <w:szCs w:val="16"/>
+                <w:sz w:val="16"/>
+                <w:szCs w:val="16"/>
+                <w:lang w:val="ru-RU"/>
               </w:rPr>
             </w:pPr>
             <w:r>
@@ -9854,7 +9853,33 @@
                 <w:sz w:val="16"/>
                 <w:szCs w:val="16"/>
               </w:rPr>
-              <w:t>Адреса: Чернігівської обл., м. Щорс, вул. Гагаріна, буд.56</w:t>
+              <w:t xml:space="preserve">Адреса: Чернігівської обл., </w:t>
+            </w:r>
+            <w:r>
+              <w:rPr>
+                <w:rFonts w:ascii="Times New Roman" w:eastAsia="Times New Roman" w:hAnsi="Times New Roman" w:cs="Times New Roman"/>
+                <w:sz w:val="16"/>
+                <w:szCs w:val="16"/>
+              </w:rPr>
+              <w:t xml:space="preserve">м. </w:t>
+            </w:r>
+            <w:proofErr w:type="spellStart"/>
+            <w:r>
+              <w:rPr>
+                <w:rFonts w:ascii="Times New Roman" w:eastAsia="Times New Roman" w:hAnsi="Times New Roman" w:cs="Times New Roman"/>
+                <w:sz w:val="16"/>
+                <w:szCs w:val="16"/>
+              </w:rPr>
+              <w:t>Сновськ</w:t>
+            </w:r>
+            <w:proofErr w:type="spellEnd"/>
+            <w:r>
+              <w:rPr>
+                <w:rFonts w:ascii="Times New Roman" w:eastAsia="Times New Roman" w:hAnsi="Times New Roman" w:cs="Times New Roman"/>
+                <w:sz w:val="16"/>
+                <w:szCs w:val="16"/>
+              </w:rPr>
+              <w:t xml:space="preserve"> , вул. Каденюка 56</w:t>
             </w:r>
           </w:p>
           <w:p>
@@ -9862,9 +9887,23 @@
               <w:spacing w:after="0" w:line="240" w:lineRule="auto"/>
               <w:rPr>
                 <w:rFonts w:ascii="Times New Roman" w:eastAsia="Times New Roman" w:hAnsi="Times New Roman" w:cs="Times New Roman"/>
+                <w:b/>
                 <w:bCs/>
                 <w:sz w:val="16"/>
                 <w:szCs w:val="16"/>
+                <w:lang w:val="ru-RU"/>
+              </w:rPr>
+            </w:pPr>
+          </w:p>
+          <w:p>
+            <w:pPr>
+              <w:spacing w:after="0" w:line="240" w:lineRule="auto"/>
+              <w:rPr>
+                <w:rFonts w:ascii="Times New Roman" w:eastAsia="Times New Roman" w:hAnsi="Times New Roman" w:cs="Times New Roman"/>
+                <w:b/>
+                <w:sz w:val="16"/>
+                <w:szCs w:val="16"/>
+                <w:lang w:val="ru-RU"/>
               </w:rPr>
             </w:pPr>
             <w:r>
@@ -9874,16 +9913,26 @@
                 <w:sz w:val="16"/>
                 <w:szCs w:val="16"/>
               </w:rPr>
-              <w:t xml:space="preserve">ЄДРПОУ: </w:t>
+              <w:t>Установа банку</w:t>
             </w:r>
             <w:r>
               <w:rPr>
                 <w:rFonts w:ascii="Times New Roman" w:eastAsia="Times New Roman" w:hAnsi="Times New Roman" w:cs="Times New Roman"/>
+                <w:b/>
+                <w:sz w:val="16"/>
+                <w:szCs w:val="16"/>
+                <w:lang w:val="ru-RU"/>
+              </w:rPr>
+              <w:t xml:space="preserve">: </w:t>
+            </w:r>
+            <w:r>
+              <w:rPr>
+                <w:rFonts w:ascii="Times New Roman" w:eastAsia="Times New Roman" w:hAnsi="Times New Roman" w:cs="Times New Roman"/>
                 <w:bCs/>
                 <w:sz w:val="16"/>
                 <w:szCs w:val="16"/>
               </w:rPr>
-              <w:t>3332207251</w:t>
+              <w:t>ПриватБанк</w:t>
             </w:r>
           </w:p>
           <w:p>
@@ -9894,6 +9943,7 @@
                 <w:b/>
                 <w:sz w:val="16"/>
                 <w:szCs w:val="16"/>
+                <w:lang w:val="ru-RU"/>
               </w:rPr>
             </w:pPr>
             <w:r>
@@ -9903,7 +9953,26 @@
                 <w:sz w:val="16"/>
                 <w:szCs w:val="16"/>
               </w:rPr>
-              <w:t>МФО 300711</w:t>
+              <w:t>МФО банку</w:t>
+            </w:r>
+            <w:r>
+              <w:rPr>
+                <w:rFonts w:ascii="Times New Roman" w:eastAsia="Times New Roman" w:hAnsi="Times New Roman" w:cs="Times New Roman"/>
+                <w:b/>
+                <w:sz w:val="16"/>
+                <w:szCs w:val="16"/>
+                <w:lang w:val="ru-RU"/>
+              </w:rPr>
+              <w:t xml:space="preserve">: </w:t>
+            </w:r>
+            <w:r>
+              <w:rPr>
+                <w:rFonts w:ascii="Times New Roman" w:eastAsia="Times New Roman" w:hAnsi="Times New Roman" w:cs="Times New Roman"/>
+                <w:bCs/>
+                <w:sz w:val="16"/>
+                <w:szCs w:val="16"/>
+              </w:rPr>
+              <w:t>305299</w:t>
             </w:r>
           </w:p>
           <w:p>
@@ -9911,17 +9980,39 @@
               <w:spacing w:after="0" w:line="240" w:lineRule="auto"/>
               <w:rPr>
                 <w:rFonts w:ascii="Times New Roman" w:eastAsia="Times New Roman" w:hAnsi="Times New Roman" w:cs="Times New Roman"/>
-                <w:sz w:val="16"/>
-                <w:szCs w:val="16"/>
+                <w:b/>
+                <w:sz w:val="16"/>
+                <w:szCs w:val="16"/>
+                <w:lang w:val="ru-RU"/>
               </w:rPr>
             </w:pPr>
             <w:r>
               <w:rPr>
                 <w:rFonts w:ascii="Times New Roman" w:eastAsia="Times New Roman" w:hAnsi="Times New Roman" w:cs="Times New Roman"/>
-                <w:sz w:val="16"/>
-                <w:szCs w:val="16"/>
-              </w:rPr>
-              <w:t>Номер запису в єдиному державному реєстрі  20610000000001707</w:t>
+                <w:b/>
+                <w:sz w:val="16"/>
+                <w:szCs w:val="16"/>
+              </w:rPr>
+              <w:t>Отримувач платежу</w:t>
+            </w:r>
+            <w:r>
+              <w:rPr>
+                <w:rFonts w:ascii="Times New Roman" w:eastAsia="Times New Roman" w:hAnsi="Times New Roman" w:cs="Times New Roman"/>
+                <w:b/>
+                <w:sz w:val="16"/>
+                <w:szCs w:val="16"/>
+                <w:lang w:val="ru-RU"/>
+              </w:rPr>
+              <w:t xml:space="preserve">: </w:t>
+            </w:r>
+            <w:r>
+              <w:rPr>
+                <w:rFonts w:ascii="Times New Roman" w:eastAsia="Times New Roman" w:hAnsi="Times New Roman" w:cs="Times New Roman"/>
+                <w:bCs/>
+                <w:sz w:val="16"/>
+                <w:szCs w:val="16"/>
+              </w:rPr>
+              <w:t>КУЛІШ РОМАН ВАСИЛЬОВИЧ</w:t>
             </w:r>
           </w:p>
           <w:p>
@@ -9929,29 +10020,39 @@
               <w:spacing w:after="0" w:line="240" w:lineRule="auto"/>
               <w:rPr>
                 <w:rFonts w:ascii="Times New Roman" w:eastAsia="Times New Roman" w:hAnsi="Times New Roman" w:cs="Times New Roman"/>
-                <w:color w:val="212121"/>
-                <w:sz w:val="16"/>
-                <w:szCs w:val="16"/>
-                <w:shd w:val="clear" w:color="auto" w:fill="FFFFFF"/>
+                <w:b/>
+                <w:sz w:val="16"/>
+                <w:szCs w:val="16"/>
+                <w:lang w:val="ru-RU"/>
               </w:rPr>
             </w:pPr>
             <w:r>
               <w:rPr>
                 <w:rFonts w:ascii="Times New Roman" w:eastAsia="Times New Roman" w:hAnsi="Times New Roman" w:cs="Times New Roman"/>
-                <w:sz w:val="16"/>
-                <w:szCs w:val="16"/>
-              </w:rPr>
-              <w:t xml:space="preserve">Р/р </w:t>
+                <w:b/>
+                <w:sz w:val="16"/>
+                <w:szCs w:val="16"/>
+              </w:rPr>
+              <w:t>IBAN</w:t>
             </w:r>
             <w:r>
               <w:rPr>
                 <w:rFonts w:ascii="Times New Roman" w:eastAsia="Times New Roman" w:hAnsi="Times New Roman" w:cs="Times New Roman"/>
-                <w:color w:val="212121"/>
-                <w:sz w:val="16"/>
-                <w:szCs w:val="16"/>
-                <w:shd w:val="clear" w:color="auto" w:fill="FFFFFF"/>
-              </w:rPr>
-              <w:t>26000052755546</w:t>
+                <w:b/>
+                <w:sz w:val="16"/>
+                <w:szCs w:val="16"/>
+                <w:lang w:val="ru-RU"/>
+              </w:rPr>
+              <w:t xml:space="preserve">:  </w:t>
+            </w:r>
+            <w:r>
+              <w:rPr>
+                <w:rFonts w:ascii="Times New Roman" w:eastAsia="Times New Roman" w:hAnsi="Times New Roman" w:cs="Times New Roman"/>
+                <w:bCs/>
+                <w:sz w:val="16"/>
+                <w:szCs w:val="16"/>
+              </w:rPr>
+              <w:t>UA183052990000026009006214849</w:t>
             </w:r>
           </w:p>
           <w:p>
@@ -9962,6 +10063,87 @@
                 <w:b/>
                 <w:sz w:val="16"/>
                 <w:szCs w:val="16"/>
+                <w:lang w:val="ru-RU"/>
+              </w:rPr>
+            </w:pPr>
+            <w:r>
+              <w:rPr>
+                <w:rFonts w:ascii="Times New Roman" w:eastAsia="Times New Roman" w:hAnsi="Times New Roman" w:cs="Times New Roman"/>
+                <w:b/>
+                <w:sz w:val="16"/>
+                <w:szCs w:val="16"/>
+              </w:rPr>
+              <w:t>Рахунок отримувача</w:t>
+            </w:r>
+            <w:r>
+              <w:rPr>
+                <w:rFonts w:ascii="Times New Roman" w:eastAsia="Times New Roman" w:hAnsi="Times New Roman" w:cs="Times New Roman"/>
+                <w:b/>
+                <w:sz w:val="16"/>
+                <w:szCs w:val="16"/>
+                <w:lang w:val="ru-RU"/>
+              </w:rPr>
+              <w:t xml:space="preserve">: </w:t>
+            </w:r>
+            <w:r>
+              <w:rPr>
+                <w:rFonts w:ascii="Times New Roman" w:eastAsia="Times New Roman" w:hAnsi="Times New Roman" w:cs="Times New Roman"/>
+                <w:bCs/>
+                <w:sz w:val="16"/>
+                <w:szCs w:val="16"/>
+              </w:rPr>
+              <w:t>UA183052990000026009006214849</w:t>
+            </w:r>
+          </w:p>
+          <w:p>
+            <w:pPr>
+              <w:spacing w:after="0" w:line="240" w:lineRule="auto"/>
+              <w:rPr>
+                <w:rFonts w:ascii="Times New Roman" w:eastAsia="Times New Roman" w:hAnsi="Times New Roman" w:cs="Times New Roman"/>
+                <w:b/>
+                <w:sz w:val="16"/>
+                <w:szCs w:val="16"/>
+                <w:lang w:val="ru-RU"/>
+              </w:rPr>
+            </w:pPr>
+            <w:r>
+              <w:rPr>
+                <w:rFonts w:ascii="Times New Roman" w:eastAsia="Times New Roman" w:hAnsi="Times New Roman" w:cs="Times New Roman"/>
+                <w:b/>
+                <w:sz w:val="16"/>
+                <w:szCs w:val="16"/>
+              </w:rPr>
+              <w:t>РНОКПП отримувача</w:t>
+            </w:r>
+            <w:r>
+              <w:rPr>
+                <w:rFonts w:ascii="Times New Roman" w:eastAsia="Times New Roman" w:hAnsi="Times New Roman" w:cs="Times New Roman"/>
+                <w:b/>
+                <w:sz w:val="16"/>
+                <w:szCs w:val="16"/>
+                <w:lang w:val="ru-RU"/>
+              </w:rPr>
+              <w:t xml:space="preserve">: </w:t>
+            </w:r>
+            <w:r>
+              <w:rPr>
+                <w:rFonts w:ascii="Times New Roman" w:eastAsia="Times New Roman" w:hAnsi="Times New Roman" w:cs="Times New Roman"/>
+                <w:bCs/>
+                <w:sz w:val="16"/>
+                <w:szCs w:val="16"/>
+              </w:rPr>
+              <w:t>3352207251</w:t>
+            </w:r>
+          </w:p>
+          <w:p>
+            <w:pPr>
+              <w:spacing w:after="0" w:line="240" w:lineRule="auto"/>
+              <w:rPr>
+                <w:rFonts w:ascii="Times New Roman" w:eastAsia="Times New Roman" w:hAnsi="Times New Roman" w:cs="Times New Roman"/>
+                <w:b/>
+                <w:sz w:val="16"/>
+                <w:szCs w:val="16"/>
+                <w:lang w:val="ru-RU"/>
               </w:rPr>
             </w:pPr>
           </w:p>
@@ -11813,14 +11995,14 @@
     </w:p>
     <w:tbl>
       <w:tblPr>
-        <w:tblStyle w:val="TableGrid"/>
+        <w:tblStyle w:val="af"/>
         <w:tblW w:w="0" w:type="auto"/>
         <w:tblInd w:w="360" w:type="dxa"/>
         <w:tblLook w:val="04A0" w:firstRow="1" w:lastRow="0" w:firstColumn="1" w:lastColumn="0" w:noHBand="0" w:noVBand="1"/>
       </w:tblPr>
       <w:tblGrid>
-        <w:gridCol w:w="4493"/>
-        <w:gridCol w:w="4492"/>
+        <w:gridCol w:w="4529"/>
+        <w:gridCol w:w="4456"/>
       </w:tblGrid>
       <w:tr>
         <w:tc>
@@ -11911,10 +12093,9 @@
               <w:spacing w:after="0" w:line="240" w:lineRule="auto"/>
               <w:rPr>
                 <w:rFonts w:ascii="Times New Roman" w:eastAsia="Times New Roman" w:hAnsi="Times New Roman" w:cs="Times New Roman"/>
-                <w:b/>
-                <w:bCs/>
-                <w:sz w:val="16"/>
-                <w:szCs w:val="16"/>
+                <w:sz w:val="16"/>
+                <w:szCs w:val="16"/>
+                <w:lang w:val="ru-RU"/>
               </w:rPr>
             </w:pPr>
             <w:r>
@@ -11923,7 +12104,33 @@
                 <w:sz w:val="16"/>
                 <w:szCs w:val="16"/>
               </w:rPr>
-              <w:t>Адреса: Чернігівської обл., м. Щорс, вул. Гагаріна, буд.56</w:t>
+              <w:t xml:space="preserve">Адреса: Чернігівської обл., </w:t>
+            </w:r>
+            <w:r>
+              <w:rPr>
+                <w:rFonts w:ascii="Times New Roman" w:eastAsia="Times New Roman" w:hAnsi="Times New Roman" w:cs="Times New Roman"/>
+                <w:sz w:val="16"/>
+                <w:szCs w:val="16"/>
+              </w:rPr>
+              <w:t xml:space="preserve">м. </w:t>
+            </w:r>
+            <w:proofErr w:type="spellStart"/>
+            <w:r>
+              <w:rPr>
+                <w:rFonts w:ascii="Times New Roman" w:eastAsia="Times New Roman" w:hAnsi="Times New Roman" w:cs="Times New Roman"/>
+                <w:sz w:val="16"/>
+                <w:szCs w:val="16"/>
+              </w:rPr>
+              <w:t>Сновськ</w:t>
+            </w:r>
+            <w:proofErr w:type="spellEnd"/>
+            <w:r>
+              <w:rPr>
+                <w:rFonts w:ascii="Times New Roman" w:eastAsia="Times New Roman" w:hAnsi="Times New Roman" w:cs="Times New Roman"/>
+                <w:sz w:val="16"/>
+                <w:szCs w:val="16"/>
+              </w:rPr>
+              <w:t xml:space="preserve"> , вул. Каденюка 56</w:t>
             </w:r>
           </w:p>
           <w:p>
@@ -11931,9 +12138,23 @@
               <w:spacing w:after="0" w:line="240" w:lineRule="auto"/>
               <w:rPr>
                 <w:rFonts w:ascii="Times New Roman" w:eastAsia="Times New Roman" w:hAnsi="Times New Roman" w:cs="Times New Roman"/>
+                <w:b/>
                 <w:bCs/>
                 <w:sz w:val="16"/>
                 <w:szCs w:val="16"/>
+                <w:lang w:val="ru-RU"/>
+              </w:rPr>
+            </w:pPr>
+          </w:p>
+          <w:p>
+            <w:pPr>
+              <w:spacing w:after="0" w:line="240" w:lineRule="auto"/>
+              <w:rPr>
+                <w:rFonts w:ascii="Times New Roman" w:eastAsia="Times New Roman" w:hAnsi="Times New Roman" w:cs="Times New Roman"/>
+                <w:b/>
+                <w:sz w:val="16"/>
+                <w:szCs w:val="16"/>
+                <w:lang w:val="ru-RU"/>
               </w:rPr>
             </w:pPr>
             <w:r>
@@ -11943,16 +12164,26 @@
                 <w:sz w:val="16"/>
                 <w:szCs w:val="16"/>
               </w:rPr>
-              <w:t xml:space="preserve">ЄДРПОУ: </w:t>
+              <w:t>Установа банку</w:t>
             </w:r>
             <w:r>
               <w:rPr>
                 <w:rFonts w:ascii="Times New Roman" w:eastAsia="Times New Roman" w:hAnsi="Times New Roman" w:cs="Times New Roman"/>
+                <w:b/>
+                <w:sz w:val="16"/>
+                <w:szCs w:val="16"/>
+                <w:lang w:val="ru-RU"/>
+              </w:rPr>
+              <w:t xml:space="preserve">: </w:t>
+            </w:r>
+            <w:r>
+              <w:rPr>
+                <w:rFonts w:ascii="Times New Roman" w:eastAsia="Times New Roman" w:hAnsi="Times New Roman" w:cs="Times New Roman"/>
                 <w:bCs/>
                 <w:sz w:val="16"/>
                 <w:szCs w:val="16"/>
               </w:rPr>
-              <w:t>3332207251</w:t>
+              <w:t>ПриватБанк</w:t>
             </w:r>
           </w:p>
           <w:p>
@@ -11963,6 +12194,7 @@
                 <w:b/>
                 <w:sz w:val="16"/>
                 <w:szCs w:val="16"/>
+                <w:lang w:val="ru-RU"/>
               </w:rPr>
             </w:pPr>
             <w:r>
@@ -11972,7 +12204,26 @@
                 <w:sz w:val="16"/>
                 <w:szCs w:val="16"/>
               </w:rPr>
-              <w:t>МФО 300711</w:t>
+              <w:t>МФО банку</w:t>
+            </w:r>
+            <w:r>
+              <w:rPr>
+                <w:rFonts w:ascii="Times New Roman" w:eastAsia="Times New Roman" w:hAnsi="Times New Roman" w:cs="Times New Roman"/>
+                <w:b/>
+                <w:sz w:val="16"/>
+                <w:szCs w:val="16"/>
+                <w:lang w:val="ru-RU"/>
+              </w:rPr>
+              <w:t xml:space="preserve">: </w:t>
+            </w:r>
+            <w:r>
+              <w:rPr>
+                <w:rFonts w:ascii="Times New Roman" w:eastAsia="Times New Roman" w:hAnsi="Times New Roman" w:cs="Times New Roman"/>
+                <w:bCs/>
+                <w:sz w:val="16"/>
+                <w:szCs w:val="16"/>
+              </w:rPr>
+              <w:t>305299</w:t>
             </w:r>
           </w:p>
           <w:p>
@@ -11980,17 +12231,39 @@
               <w:spacing w:after="0" w:line="240" w:lineRule="auto"/>
               <w:rPr>
                 <w:rFonts w:ascii="Times New Roman" w:eastAsia="Times New Roman" w:hAnsi="Times New Roman" w:cs="Times New Roman"/>
-                <w:sz w:val="16"/>
-                <w:szCs w:val="16"/>
+                <w:b/>
+                <w:sz w:val="16"/>
+                <w:szCs w:val="16"/>
+                <w:lang w:val="ru-RU"/>
               </w:rPr>
             </w:pPr>
             <w:r>
               <w:rPr>
                 <w:rFonts w:ascii="Times New Roman" w:eastAsia="Times New Roman" w:hAnsi="Times New Roman" w:cs="Times New Roman"/>
-                <w:sz w:val="16"/>
-                <w:szCs w:val="16"/>
-              </w:rPr>
-              <w:t>Номер запису в єдиному державному реєстрі  20610000000001707</w:t>
+                <w:b/>
+                <w:sz w:val="16"/>
+                <w:szCs w:val="16"/>
+              </w:rPr>
+              <w:t>Отримувач платежу</w:t>
+            </w:r>
+            <w:r>
+              <w:rPr>
+                <w:rFonts w:ascii="Times New Roman" w:eastAsia="Times New Roman" w:hAnsi="Times New Roman" w:cs="Times New Roman"/>
+                <w:b/>
+                <w:sz w:val="16"/>
+                <w:szCs w:val="16"/>
+                <w:lang w:val="ru-RU"/>
+              </w:rPr>
+              <w:t xml:space="preserve">: </w:t>
+            </w:r>
+            <w:r>
+              <w:rPr>
+                <w:rFonts w:ascii="Times New Roman" w:eastAsia="Times New Roman" w:hAnsi="Times New Roman" w:cs="Times New Roman"/>
+                <w:bCs/>
+                <w:sz w:val="16"/>
+                <w:szCs w:val="16"/>
+              </w:rPr>
+              <w:t>КУЛІШ РОМАН ВАСИЛЬОВИЧ</w:t>
             </w:r>
           </w:p>
           <w:p>
@@ -11998,29 +12271,39 @@
               <w:spacing w:after="0" w:line="240" w:lineRule="auto"/>
               <w:rPr>
                 <w:rFonts w:ascii="Times New Roman" w:eastAsia="Times New Roman" w:hAnsi="Times New Roman" w:cs="Times New Roman"/>
-                <w:color w:val="212121"/>
-                <w:sz w:val="16"/>
-                <w:szCs w:val="16"/>
-                <w:shd w:val="clear" w:color="auto" w:fill="FFFFFF"/>
+                <w:b/>
+                <w:sz w:val="16"/>
+                <w:szCs w:val="16"/>
+                <w:lang w:val="ru-RU"/>
               </w:rPr>
             </w:pPr>
             <w:r>
               <w:rPr>
                 <w:rFonts w:ascii="Times New Roman" w:eastAsia="Times New Roman" w:hAnsi="Times New Roman" w:cs="Times New Roman"/>
-                <w:sz w:val="16"/>
-                <w:szCs w:val="16"/>
-              </w:rPr>
-              <w:t xml:space="preserve">Р/р </w:t>
+                <w:b/>
+                <w:sz w:val="16"/>
+                <w:szCs w:val="16"/>
+              </w:rPr>
+              <w:t>IBAN</w:t>
             </w:r>
             <w:r>
               <w:rPr>
                 <w:rFonts w:ascii="Times New Roman" w:eastAsia="Times New Roman" w:hAnsi="Times New Roman" w:cs="Times New Roman"/>
-                <w:color w:val="212121"/>
-                <w:sz w:val="16"/>
-                <w:szCs w:val="16"/>
-                <w:shd w:val="clear" w:color="auto" w:fill="FFFFFF"/>
-              </w:rPr>
-              <w:t>26000052755546</w:t>
+                <w:b/>
+                <w:sz w:val="16"/>
+                <w:szCs w:val="16"/>
+                <w:lang w:val="ru-RU"/>
+              </w:rPr>
+              <w:t xml:space="preserve">:  </w:t>
+            </w:r>
+            <w:r>
+              <w:rPr>
+                <w:rFonts w:ascii="Times New Roman" w:eastAsia="Times New Roman" w:hAnsi="Times New Roman" w:cs="Times New Roman"/>
+                <w:bCs/>
+                <w:sz w:val="16"/>
+                <w:szCs w:val="16"/>
+              </w:rPr>
+              <w:t>UA183052990000026009006214849</w:t>
             </w:r>
           </w:p>
           <w:p>
@@ -12031,6 +12314,87 @@
                 <w:b/>
                 <w:sz w:val="16"/>
                 <w:szCs w:val="16"/>
+                <w:lang w:val="ru-RU"/>
+              </w:rPr>
+            </w:pPr>
+            <w:r>
+              <w:rPr>
+                <w:rFonts w:ascii="Times New Roman" w:eastAsia="Times New Roman" w:hAnsi="Times New Roman" w:cs="Times New Roman"/>
+                <w:b/>
+                <w:sz w:val="16"/>
+                <w:szCs w:val="16"/>
+              </w:rPr>
+              <w:t>Рахунок отримувача</w:t>
+            </w:r>
+            <w:r>
+              <w:rPr>
+                <w:rFonts w:ascii="Times New Roman" w:eastAsia="Times New Roman" w:hAnsi="Times New Roman" w:cs="Times New Roman"/>
+                <w:b/>
+                <w:sz w:val="16"/>
+                <w:szCs w:val="16"/>
+                <w:lang w:val="ru-RU"/>
+              </w:rPr>
+              <w:t xml:space="preserve">: </w:t>
+            </w:r>
+            <w:r>
+              <w:rPr>
+                <w:rFonts w:ascii="Times New Roman" w:eastAsia="Times New Roman" w:hAnsi="Times New Roman" w:cs="Times New Roman"/>
+                <w:bCs/>
+                <w:sz w:val="16"/>
+                <w:szCs w:val="16"/>
+              </w:rPr>
+              <w:t>UA183052990000026009006214849</w:t>
+            </w:r>
+          </w:p>
+          <w:p>
+            <w:pPr>
+              <w:spacing w:after="0" w:line="240" w:lineRule="auto"/>
+              <w:rPr>
+                <w:rFonts w:ascii="Times New Roman" w:eastAsia="Times New Roman" w:hAnsi="Times New Roman" w:cs="Times New Roman"/>
+                <w:bCs/>
+                <w:sz w:val="16"/>
+                <w:szCs w:val="16"/>
+                <w:lang w:val="en-US"/>
+              </w:rPr>
+            </w:pPr>
+            <w:r>
+              <w:rPr>
+                <w:rFonts w:ascii="Times New Roman" w:eastAsia="Times New Roman" w:hAnsi="Times New Roman" w:cs="Times New Roman"/>
+                <w:b/>
+                <w:sz w:val="16"/>
+                <w:szCs w:val="16"/>
+              </w:rPr>
+              <w:t>РНОКПП отримувача</w:t>
+            </w:r>
+            <w:r>
+              <w:rPr>
+                <w:rFonts w:ascii="Times New Roman" w:eastAsia="Times New Roman" w:hAnsi="Times New Roman" w:cs="Times New Roman"/>
+                <w:b/>
+                <w:sz w:val="16"/>
+                <w:szCs w:val="16"/>
+                <w:lang w:val="ru-RU"/>
+              </w:rPr>
+              <w:t xml:space="preserve">: </w:t>
+            </w:r>
+            <w:r>
+              <w:rPr>
+                <w:rFonts w:ascii="Times New Roman" w:eastAsia="Times New Roman" w:hAnsi="Times New Roman" w:cs="Times New Roman"/>
+                <w:bCs/>
+                <w:sz w:val="16"/>
+                <w:szCs w:val="16"/>
+              </w:rPr>
+              <w:t>3352207251</w:t>
+            </w:r>
+          </w:p>
+          <w:p>
+            <w:pPr>
+              <w:spacing w:after="0" w:line="240" w:lineRule="auto"/>
+              <w:rPr>
+                <w:rFonts w:ascii="Times New Roman" w:eastAsia="Times New Roman" w:hAnsi="Times New Roman" w:cs="Times New Roman"/>
+                <w:b/>
+                <w:sz w:val="16"/>
+                <w:szCs w:val="16"/>
+                <w:lang w:val="en-US"/>
               </w:rPr>
             </w:pPr>
           </w:p>
@@ -12701,7 +13065,7 @@
 </file>
 
 <file path=word/numbering.xml><?xml version="1.0" encoding="utf-8"?>
-<w:numbering xmlns:wpc="http://schemas.microsoft.com/office/word/2010/wordprocessingCanvas" xmlns:cx="http://schemas.microsoft.com/office/drawing/2014/chartex" xmlns:cx1="http://schemas.microsoft.com/office/drawing/2015/9/8/chartex" xmlns:cx2="http://schemas.microsoft.com/office/drawing/2015/10/21/chartex" xmlns:cx3="http://schemas.microsoft.com/office/drawing/2016/5/9/chartex" xmlns:cx4="http://schemas.microsoft.com/office/drawing/2016/5/10/chartex" xmlns:cx5="http://schemas.microsoft.com/office/drawing/2016/5/11/chartex" xmlns:cx6="http://schemas.microsoft.com/office/drawing/2016/5/12/chartex" xmlns:cx7="http://schemas.microsoft.com/office/drawing/2016/5/13/chartex" xmlns:cx8="http://schemas.microsoft.com/office/drawing/2016/5/14/chartex" xmlns:mc="http://schemas.openxmlformats.org/markup-compatibility/2006" xmlns:aink="http://schemas.microsoft.com/office/drawing/2016/ink" xmlns:am3d="http://schemas.microsoft.com/office/drawing/2017/model3d" xmlns:o="urn:schemas-microsoft-com:office:office" xmlns:oel="http://schemas.microsoft.com/office/2019/extlst" xmlns:r="http://schemas.openxmlformats.org/officeDocument/2006/relationships" xmlns:m="http://schemas.openxmlformats.org/officeDocument/2006/math" xmlns:v="urn:schemas-microsoft-com:vml" xmlns:wp14="http://schemas.microsoft.com/office/word/2010/wordprocessingDrawing" xmlns:wp="http://schemas.openxmlformats.org/drawingml/2006/wordprocessingDrawing" xmlns:w10="urn:schemas-microsoft-com:office:word" xmlns:w="http://schemas.openxmlformats.org/wordprocessingml/2006/main" xmlns:w14="http://schemas.microsoft.com/office/word/2010/wordml" xmlns:w15="http://schemas.microsoft.com/office/word/2012/wordml" xmlns:w16cex="http://schemas.microsoft.com/office/word/2018/wordml/cex" xmlns:w16cid="http://schemas.microsoft.com/office/word/2016/wordml/cid" xmlns:w16="http://schemas.microsoft.com/office/word/2018/wordml" xmlns:w16sdtdh="http://schemas.microsoft.com/office/word/2020/wordml/sdtdatahash" xmlns:w16se="http://schemas.microsoft.com/office/word/2015/wordml/symex" xmlns:wpg="http://schemas.microsoft.com/office/word/2010/wordprocessingGroup" xmlns:wpi="http://schemas.microsoft.com/office/word/2010/wordprocessingInk" xmlns:wne="http://schemas.microsoft.com/office/word/2006/wordml" xmlns:wps="http://schemas.microsoft.com/office/word/2010/wordprocessingShape" mc:Ignorable="w14 w15 w16se w16cid w16 w16cex w16sdtdh wp14">
+<w:numbering xmlns:wpc="http://schemas.microsoft.com/office/word/2010/wordprocessingCanvas" xmlns:cx="http://schemas.microsoft.com/office/drawing/2014/chartex" xmlns:cx1="http://schemas.microsoft.com/office/drawing/2015/9/8/chartex" xmlns:cx2="http://schemas.microsoft.com/office/drawing/2015/10/21/chartex" xmlns:cx3="http://schemas.microsoft.com/office/drawing/2016/5/9/chartex" xmlns:cx4="http://schemas.microsoft.com/office/drawing/2016/5/10/chartex" xmlns:cx5="http://schemas.microsoft.com/office/drawing/2016/5/11/chartex" xmlns:cx6="http://schemas.microsoft.com/office/drawing/2016/5/12/chartex" xmlns:cx7="http://schemas.microsoft.com/office/drawing/2016/5/13/chartex" xmlns:cx8="http://schemas.microsoft.com/office/drawing/2016/5/14/chartex" xmlns:mc="http://schemas.openxmlformats.org/markup-compatibility/2006" xmlns:aink="http://schemas.microsoft.com/office/drawing/2016/ink" xmlns:am3d="http://schemas.microsoft.com/office/drawing/2017/model3d" xmlns:o="urn:schemas-microsoft-com:office:office" xmlns:oel="http://schemas.microsoft.com/office/2019/extlst" xmlns:r="http://schemas.openxmlformats.org/officeDocument/2006/relationships" xmlns:m="http://schemas.openxmlformats.org/officeDocument/2006/math" xmlns:v="urn:schemas-microsoft-com:vml" xmlns:wp14="http://schemas.microsoft.com/office/word/2010/wordprocessingDrawing" xmlns:wp="http://schemas.openxmlformats.org/drawingml/2006/wordprocessingDrawing" xmlns:w10="urn:schemas-microsoft-com:office:word" xmlns:w="http://schemas.openxmlformats.org/wordprocessingml/2006/main" xmlns:w14="http://schemas.microsoft.com/office/word/2010/wordml" xmlns:w15="http://schemas.microsoft.com/office/word/2012/wordml" xmlns:w16cex="http://schemas.microsoft.com/office/word/2018/wordml/cex" xmlns:w16cid="http://schemas.microsoft.com/office/word/2016/wordml/cid" xmlns:w16="http://schemas.microsoft.com/office/word/2018/wordml" xmlns:w16du="http://schemas.microsoft.com/office/word/2023/wordml/word16du" xmlns:w16sdtdh="http://schemas.microsoft.com/office/word/2020/wordml/sdtdatahash" xmlns:w16se="http://schemas.microsoft.com/office/word/2015/wordml/symex" xmlns:wpg="http://schemas.microsoft.com/office/word/2010/wordprocessingGroup" xmlns:wpi="http://schemas.microsoft.com/office/word/2010/wordprocessingInk" xmlns:wne="http://schemas.microsoft.com/office/word/2006/wordml" xmlns:wps="http://schemas.microsoft.com/office/word/2010/wordprocessingShape" mc:Ignorable="w14 w15 w16se w16cid w16 w16cex w16sdtdh w16du wp14">
   <w:abstractNum w:abstractNumId="0" w15:restartNumberingAfterBreak="0">
     <w:nsid w:val="13E73551"/>
     <w:multiLevelType w:val="multilevel"/>
@@ -12924,7 +13288,7 @@
 </file>
 
 <file path=word/styles.xml><?xml version="1.0" encoding="utf-8"?>
-<w:styles xmlns:mc="http://schemas.openxmlformats.org/markup-compatibility/2006" xmlns:r="http://schemas.openxmlformats.org/officeDocument/2006/relationships" xmlns:w="http://schemas.openxmlformats.org/wordprocessingml/2006/main" xmlns:w14="http://schemas.microsoft.com/office/word/2010/wordml" xmlns:w15="http://schemas.microsoft.com/office/word/2012/wordml" xmlns:w16cex="http://schemas.microsoft.com/office/word/2018/wordml/cex" xmlns:w16cid="http://schemas.microsoft.com/office/word/2016/wordml/cid" xmlns:w16="http://schemas.microsoft.com/office/word/2018/wordml" xmlns:w16sdtdh="http://schemas.microsoft.com/office/word/2020/wordml/sdtdatahash" xmlns:w16se="http://schemas.microsoft.com/office/word/2015/wordml/symex" mc:Ignorable="w14 w15 w16se w16cid w16 w16cex w16sdtdh">
+<w:styles xmlns:mc="http://schemas.openxmlformats.org/markup-compatibility/2006" xmlns:r="http://schemas.openxmlformats.org/officeDocument/2006/relationships" xmlns:w="http://schemas.openxmlformats.org/wordprocessingml/2006/main" xmlns:w14="http://schemas.microsoft.com/office/word/2010/wordml" xmlns:w15="http://schemas.microsoft.com/office/word/2012/wordml" xmlns:w16cex="http://schemas.microsoft.com/office/word/2018/wordml/cex" xmlns:w16cid="http://schemas.microsoft.com/office/word/2016/wordml/cid" xmlns:w16="http://schemas.microsoft.com/office/word/2018/wordml" xmlns:w16du="http://schemas.microsoft.com/office/word/2023/wordml/word16du" xmlns:w16sdtdh="http://schemas.microsoft.com/office/word/2020/wordml/sdtdatahash" xmlns:w16se="http://schemas.microsoft.com/office/word/2015/wordml/symex" mc:Ignorable="w14 w15 w16se w16cid w16 w16cex w16sdtdh w16du">
   <w:docDefaults>
     <w:rPrDefault>
       <w:rPr>
@@ -13318,21 +13682,21 @@
     <w:lsdException w:name="Unresolved Mention" w:semiHidden="1" w:unhideWhenUsed="1"/>
     <w:lsdException w:name="Smart Link" w:semiHidden="1" w:unhideWhenUsed="1"/>
   </w:latentStyles>
-  <w:style w:type="paragraph" w:default="1" w:styleId="Normal">
+  <w:style w:type="paragraph" w:default="1" w:styleId="a">
     <w:name w:val="Normal"/>
     <w:qFormat/>
-    <w:rsid w:val="00AC423B"/>
+    <w:rsid w:val="007747B5"/>
     <w:pPr>
       <w:spacing w:after="200" w:line="276" w:lineRule="auto"/>
     </w:pPr>
   </w:style>
-  <w:style w:type="character" w:default="1" w:styleId="DefaultParagraphFont">
+  <w:style w:type="character" w:default="1" w:styleId="a0">
     <w:name w:val="Default Paragraph Font"/>
     <w:uiPriority w:val="1"/>
     <w:semiHidden/>
     <w:unhideWhenUsed/>
   </w:style>
-  <w:style w:type="table" w:default="1" w:styleId="TableNormal">
+  <w:style w:type="table" w:default="1" w:styleId="a1">
     <w:name w:val="Normal Table"/>
     <w:uiPriority w:val="99"/>
     <w:semiHidden/>
@@ -13347,15 +13711,15 @@
       </w:tblCellMar>
     </w:tblPr>
   </w:style>
-  <w:style w:type="numbering" w:default="1" w:styleId="NoList">
+  <w:style w:type="numbering" w:default="1" w:styleId="a2">
     <w:name w:val="No List"/>
     <w:uiPriority w:val="99"/>
     <w:semiHidden/>
     <w:unhideWhenUsed/>
   </w:style>
-  <w:style w:type="paragraph" w:styleId="ListParagraph">
+  <w:style w:type="paragraph" w:styleId="a3">
     <w:name w:val="List Paragraph"/>
-    <w:basedOn w:val="Normal"/>
+    <w:basedOn w:val="a"/>
     <w:uiPriority w:val="34"/>
     <w:qFormat/>
     <w:rsid w:val="002C4648"/>
@@ -13364,9 +13728,9 @@
       <w:contextualSpacing/>
     </w:pPr>
   </w:style>
-  <w:style w:type="character" w:styleId="Hyperlink">
+  <w:style w:type="character" w:styleId="a4">
     <w:name w:val="Hyperlink"/>
-    <w:basedOn w:val="DefaultParagraphFont"/>
+    <w:basedOn w:val="a0"/>
     <w:uiPriority w:val="99"/>
     <w:unhideWhenUsed/>
     <w:rsid w:val="00265D76"/>
@@ -13375,9 +13739,9 @@
       <w:u w:val="single"/>
     </w:rPr>
   </w:style>
-  <w:style w:type="paragraph" w:styleId="NormalWeb">
+  <w:style w:type="paragraph" w:styleId="a5">
     <w:name w:val="Normal (Web)"/>
-    <w:basedOn w:val="Normal"/>
+    <w:basedOn w:val="a"/>
     <w:uiPriority w:val="99"/>
     <w:unhideWhenUsed/>
     <w:rsid w:val="008C2EDC"/>
@@ -13391,9 +13755,9 @@
       <w:lang w:eastAsia="ru-RU"/>
     </w:rPr>
   </w:style>
-  <w:style w:type="character" w:styleId="Strong">
+  <w:style w:type="character" w:styleId="a6">
     <w:name w:val="Strong"/>
-    <w:basedOn w:val="DefaultParagraphFont"/>
+    <w:basedOn w:val="a0"/>
     <w:uiPriority w:val="22"/>
     <w:qFormat/>
     <w:rsid w:val="008C2EDC"/>
@@ -13402,9 +13766,9 @@
       <w:bCs/>
     </w:rPr>
   </w:style>
-  <w:style w:type="character" w:styleId="CommentReference">
+  <w:style w:type="character" w:styleId="a7">
     <w:name w:val="annotation reference"/>
-    <w:basedOn w:val="DefaultParagraphFont"/>
+    <w:basedOn w:val="a0"/>
     <w:uiPriority w:val="99"/>
     <w:semiHidden/>
     <w:unhideWhenUsed/>
@@ -13414,10 +13778,10 @@
       <w:szCs w:val="16"/>
     </w:rPr>
   </w:style>
-  <w:style w:type="paragraph" w:styleId="CommentText">
+  <w:style w:type="paragraph" w:styleId="a8">
     <w:name w:val="annotation text"/>
-    <w:basedOn w:val="Normal"/>
-    <w:link w:val="CommentTextChar"/>
+    <w:basedOn w:val="a"/>
+    <w:link w:val="a9"/>
     <w:uiPriority w:val="99"/>
     <w:semiHidden/>
     <w:unhideWhenUsed/>
@@ -13430,10 +13794,10 @@
       <w:szCs w:val="20"/>
     </w:rPr>
   </w:style>
-  <w:style w:type="character" w:customStyle="1" w:styleId="CommentTextChar">
-    <w:name w:val="Comment Text Char"/>
-    <w:basedOn w:val="DefaultParagraphFont"/>
-    <w:link w:val="CommentText"/>
+  <w:style w:type="character" w:customStyle="1" w:styleId="a9">
+    <w:name w:val="Текст примітки Знак"/>
+    <w:basedOn w:val="a0"/>
+    <w:link w:val="a8"/>
     <w:uiPriority w:val="99"/>
     <w:semiHidden/>
     <w:rsid w:val="008A48BB"/>
@@ -13443,11 +13807,11 @@
       <w:lang w:val="ru-RU"/>
     </w:rPr>
   </w:style>
-  <w:style w:type="paragraph" w:styleId="CommentSubject">
+  <w:style w:type="paragraph" w:styleId="aa">
     <w:name w:val="annotation subject"/>
-    <w:basedOn w:val="CommentText"/>
-    <w:next w:val="CommentText"/>
-    <w:link w:val="CommentSubjectChar"/>
+    <w:basedOn w:val="a8"/>
+    <w:next w:val="a8"/>
+    <w:link w:val="ab"/>
     <w:uiPriority w:val="99"/>
     <w:semiHidden/>
     <w:unhideWhenUsed/>
@@ -13457,10 +13821,10 @@
       <w:bCs/>
     </w:rPr>
   </w:style>
-  <w:style w:type="character" w:customStyle="1" w:styleId="CommentSubjectChar">
-    <w:name w:val="Comment Subject Char"/>
-    <w:basedOn w:val="CommentTextChar"/>
-    <w:link w:val="CommentSubject"/>
+  <w:style w:type="character" w:customStyle="1" w:styleId="ab">
+    <w:name w:val="Тема примітки Знак"/>
+    <w:basedOn w:val="a9"/>
+    <w:link w:val="aa"/>
     <w:uiPriority w:val="99"/>
     <w:semiHidden/>
     <w:rsid w:val="008A48BB"/>
@@ -13472,10 +13836,10 @@
       <w:lang w:val="ru-RU"/>
     </w:rPr>
   </w:style>
-  <w:style w:type="paragraph" w:styleId="BalloonText">
+  <w:style w:type="paragraph" w:styleId="ac">
     <w:name w:val="Balloon Text"/>
-    <w:basedOn w:val="Normal"/>
-    <w:link w:val="BalloonTextChar"/>
+    <w:basedOn w:val="a"/>
+    <w:link w:val="ad"/>
     <w:uiPriority w:val="99"/>
     <w:semiHidden/>
     <w:unhideWhenUsed/>
@@ -13489,10 +13853,10 @@
       <w:szCs w:val="18"/>
     </w:rPr>
   </w:style>
-  <w:style w:type="character" w:customStyle="1" w:styleId="BalloonTextChar">
-    <w:name w:val="Balloon Text Char"/>
-    <w:basedOn w:val="DefaultParagraphFont"/>
-    <w:link w:val="BalloonText"/>
+  <w:style w:type="character" w:customStyle="1" w:styleId="ad">
+    <w:name w:val="Текст у виносці Знак"/>
+    <w:basedOn w:val="a0"/>
+    <w:link w:val="ac"/>
     <w:uiPriority w:val="99"/>
     <w:semiHidden/>
     <w:rsid w:val="008A48BB"/>
@@ -13503,7 +13867,7 @@
       <w:lang w:val="ru-RU"/>
     </w:rPr>
   </w:style>
-  <w:style w:type="paragraph" w:styleId="Revision">
+  <w:style w:type="paragraph" w:styleId="ae">
     <w:name w:val="Revision"/>
     <w:hidden/>
     <w:uiPriority w:val="99"/>
@@ -13516,9 +13880,9 @@
       <w:lang w:val="ru-RU"/>
     </w:rPr>
   </w:style>
-  <w:style w:type="table" w:styleId="TableGrid">
+  <w:style w:type="table" w:styleId="af">
     <w:name w:val="Table Grid"/>
-    <w:basedOn w:val="TableNormal"/>
+    <w:basedOn w:val="a1"/>
     <w:uiPriority w:val="39"/>
     <w:rsid w:val="00EA10BF"/>
     <w:pPr>

</xml_diff>

<commit_message>
change data set in agreements word
</commit_message>
<xml_diff>
--- a/storage/app/admin_fo_agreement.docx
+++ b/storage/app/admin_fo_agreement.docx
@@ -123,7 +123,6 @@
         </w:rPr>
         <w:t>${</w:t>
       </w:r>
-      <w:proofErr w:type="spellStart"/>
       <w:r>
         <w:rPr>
           <w:rFonts w:ascii="Times New Roman" w:eastAsia="Times New Roman" w:hAnsi="Times New Roman" w:cs="Times New Roman"/>
@@ -137,7 +136,6 @@
         </w:rPr>
         <w:t>agreementNumber</w:t>
       </w:r>
-      <w:proofErr w:type="spellEnd"/>
       <w:r>
         <w:rPr>
           <w:rFonts w:ascii="Times New Roman" w:eastAsia="Times New Roman" w:hAnsi="Times New Roman" w:cs="Times New Roman"/>
@@ -174,7 +172,6 @@
         </w:rPr>
         <w:t>${</w:t>
       </w:r>
-      <w:proofErr w:type="spellStart"/>
       <w:r>
         <w:rPr>
           <w:rFonts w:ascii="Times New Roman" w:eastAsia="Times New Roman" w:hAnsi="Times New Roman" w:cs="Times New Roman"/>
@@ -185,7 +182,6 @@
         </w:rPr>
         <w:t>adminDate</w:t>
       </w:r>
-      <w:proofErr w:type="spellEnd"/>
       <w:r>
         <w:rPr>
           <w:rFonts w:ascii="Times New Roman" w:eastAsia="Times New Roman" w:hAnsi="Times New Roman" w:cs="Times New Roman"/>
@@ -572,9 +568,8 @@
           <w:sz w:val="16"/>
           <w:szCs w:val="16"/>
         </w:rPr>
-        <w:t xml:space="preserve"> ${</w:t>
-      </w:r>
-      <w:proofErr w:type="spellStart"/>
+        <w:t xml:space="preserve"> ${name}</w:t>
+      </w:r>
       <w:r>
         <w:rPr>
           <w:rFonts w:ascii="Times New Roman" w:eastAsia="Times New Roman" w:hAnsi="Times New Roman" w:cs="Times New Roman"/>
@@ -583,24 +578,95 @@
           <w:sz w:val="16"/>
           <w:szCs w:val="16"/>
         </w:rPr>
-        <w:t>name</w:t>
-      </w:r>
-      <w:proofErr w:type="spellEnd"/>
-      <w:r>
-        <w:rPr>
-          <w:rFonts w:ascii="Times New Roman" w:eastAsia="Times New Roman" w:hAnsi="Times New Roman" w:cs="Times New Roman"/>
-          <w:b/>
+        <w:t xml:space="preserve">, </w:t>
+      </w:r>
+      <w:r>
+        <w:rPr>
+          <w:rFonts w:ascii="Times New Roman" w:eastAsia="Times New Roman" w:hAnsi="Times New Roman" w:cs="Times New Roman"/>
           <w:bCs/>
           <w:sz w:val="16"/>
           <w:szCs w:val="16"/>
         </w:rPr>
+        <w:t>іменований надалі</w:t>
+      </w:r>
+      <w:r>
+        <w:rPr>
+          <w:rFonts w:ascii="Times New Roman" w:eastAsia="Times New Roman" w:hAnsi="Times New Roman" w:cs="Times New Roman"/>
+          <w:b/>
+          <w:bCs/>
+          <w:sz w:val="16"/>
+          <w:szCs w:val="16"/>
+        </w:rPr>
+        <w:t xml:space="preserve"> «Орендар», </w:t>
+      </w:r>
+      <w:r>
+        <w:rPr>
+          <w:rFonts w:ascii="Times New Roman" w:eastAsia="Times New Roman" w:hAnsi="Times New Roman" w:cs="Times New Roman"/>
+          <w:sz w:val="16"/>
+          <w:szCs w:val="16"/>
+        </w:rPr>
+        <w:t xml:space="preserve">в особі </w:t>
+      </w:r>
+      <w:r>
+        <w:rPr>
+          <w:rFonts w:ascii="Times New Roman" w:eastAsia="Times New Roman" w:hAnsi="Times New Roman" w:cs="Times New Roman"/>
+          <w:sz w:val="16"/>
+          <w:szCs w:val="16"/>
+        </w:rPr>
+        <w:t>${name}</w:t>
+      </w:r>
+      <w:r>
+        <w:rPr>
+          <w:rFonts w:ascii="Times New Roman" w:eastAsia="Times New Roman" w:hAnsi="Times New Roman" w:cs="Times New Roman"/>
+          <w:sz w:val="16"/>
+          <w:szCs w:val="16"/>
+        </w:rPr>
+        <w:t xml:space="preserve">, РНОКПП </w:t>
+      </w:r>
+      <w:r>
+        <w:rPr>
+          <w:rFonts w:ascii="Times New Roman" w:eastAsia="Times New Roman" w:hAnsi="Times New Roman" w:cs="Times New Roman"/>
+          <w:sz w:val="16"/>
+          <w:szCs w:val="16"/>
+        </w:rPr>
+        <w:t>${clientINN}</w:t>
+      </w:r>
+      <w:r>
+        <w:rPr>
+          <w:rFonts w:ascii="Times New Roman" w:eastAsia="Times New Roman" w:hAnsi="Times New Roman" w:cs="Times New Roman"/>
+          <w:sz w:val="16"/>
+          <w:szCs w:val="16"/>
+        </w:rPr>
+        <w:t xml:space="preserve">, який діє на підставі </w:t>
+      </w:r>
+      <w:r>
+        <w:rPr>
+          <w:rFonts w:ascii="Times New Roman" w:eastAsia="Times New Roman" w:hAnsi="Times New Roman" w:cs="Times New Roman"/>
+          <w:sz w:val="16"/>
+          <w:szCs w:val="16"/>
+        </w:rPr>
+        <w:t>паспорту ${</w:t>
+      </w:r>
+      <w:r>
+        <w:rPr>
+          <w:rFonts w:ascii="Times New Roman" w:eastAsia="Times New Roman" w:hAnsi="Times New Roman" w:cs="Times New Roman"/>
+          <w:sz w:val="16"/>
+          <w:szCs w:val="16"/>
+          <w:lang w:val="en-US"/>
+        </w:rPr>
+        <w:t>passportNumber</w:t>
+      </w:r>
+      <w:r>
+        <w:rPr>
+          <w:rFonts w:ascii="Times New Roman" w:eastAsia="Times New Roman" w:hAnsi="Times New Roman" w:cs="Times New Roman"/>
+          <w:sz w:val="16"/>
+          <w:szCs w:val="16"/>
+        </w:rPr>
         <w:t>}</w:t>
       </w:r>
       <w:r>
         <w:rPr>
           <w:rFonts w:ascii="Times New Roman" w:eastAsia="Times New Roman" w:hAnsi="Times New Roman" w:cs="Times New Roman"/>
-          <w:b/>
-          <w:bCs/>
           <w:sz w:val="16"/>
           <w:szCs w:val="16"/>
         </w:rPr>
@@ -609,29 +675,43 @@
       <w:r>
         <w:rPr>
           <w:rFonts w:ascii="Times New Roman" w:eastAsia="Times New Roman" w:hAnsi="Times New Roman" w:cs="Times New Roman"/>
-          <w:bCs/>
-          <w:sz w:val="16"/>
-          <w:szCs w:val="16"/>
-        </w:rPr>
-        <w:t>іменований надалі</w:t>
-      </w:r>
-      <w:r>
-        <w:rPr>
-          <w:rFonts w:ascii="Times New Roman" w:eastAsia="Times New Roman" w:hAnsi="Times New Roman" w:cs="Times New Roman"/>
-          <w:b/>
-          <w:bCs/>
-          <w:sz w:val="16"/>
-          <w:szCs w:val="16"/>
-        </w:rPr>
-        <w:t xml:space="preserve"> «Орендар», </w:t>
-      </w:r>
-      <w:r>
-        <w:rPr>
-          <w:rFonts w:ascii="Times New Roman" w:eastAsia="Times New Roman" w:hAnsi="Times New Roman" w:cs="Times New Roman"/>
-          <w:sz w:val="16"/>
-          <w:szCs w:val="16"/>
-        </w:rPr>
-        <w:t xml:space="preserve">в особі </w:t>
+          <w:sz w:val="16"/>
+          <w:szCs w:val="16"/>
+        </w:rPr>
+        <w:t>виданий ${</w:t>
+      </w:r>
+      <w:r>
+        <w:rPr>
+          <w:rFonts w:ascii="Times New Roman" w:eastAsia="Times New Roman" w:hAnsi="Times New Roman" w:cs="Times New Roman"/>
+          <w:sz w:val="16"/>
+          <w:szCs w:val="16"/>
+          <w:lang w:val="en-US"/>
+        </w:rPr>
+        <w:t>passportIssue</w:t>
+      </w:r>
+      <w:r>
+        <w:rPr>
+          <w:rFonts w:ascii="Times New Roman" w:eastAsia="Times New Roman" w:hAnsi="Times New Roman" w:cs="Times New Roman"/>
+          <w:sz w:val="16"/>
+          <w:szCs w:val="16"/>
+        </w:rPr>
+        <w:t>}</w:t>
+      </w:r>
+      <w:r>
+        <w:rPr>
+          <w:rFonts w:ascii="Times New Roman" w:eastAsia="Times New Roman" w:hAnsi="Times New Roman" w:cs="Times New Roman"/>
+          <w:sz w:val="16"/>
+          <w:szCs w:val="16"/>
+        </w:rPr>
+        <w:t xml:space="preserve">, </w:t>
+      </w:r>
+      <w:r>
+        <w:rPr>
+          <w:rFonts w:ascii="Times New Roman" w:eastAsia="Times New Roman" w:hAnsi="Times New Roman" w:cs="Times New Roman"/>
+          <w:sz w:val="16"/>
+          <w:szCs w:val="16"/>
+        </w:rPr>
+        <w:t xml:space="preserve"> </w:t>
       </w:r>
       <w:r>
         <w:rPr>
@@ -641,75 +721,6 @@
         </w:rPr>
         <w:t>${</w:t>
       </w:r>
-      <w:proofErr w:type="spellStart"/>
-      <w:r>
-        <w:rPr>
-          <w:rFonts w:ascii="Times New Roman" w:eastAsia="Times New Roman" w:hAnsi="Times New Roman" w:cs="Times New Roman"/>
-          <w:sz w:val="16"/>
-          <w:szCs w:val="16"/>
-        </w:rPr>
-        <w:t>name</w:t>
-      </w:r>
-      <w:proofErr w:type="spellEnd"/>
-      <w:r>
-        <w:rPr>
-          <w:rFonts w:ascii="Times New Roman" w:eastAsia="Times New Roman" w:hAnsi="Times New Roman" w:cs="Times New Roman"/>
-          <w:sz w:val="16"/>
-          <w:szCs w:val="16"/>
-        </w:rPr>
-        <w:t>}</w:t>
-      </w:r>
-      <w:r>
-        <w:rPr>
-          <w:rFonts w:ascii="Times New Roman" w:eastAsia="Times New Roman" w:hAnsi="Times New Roman" w:cs="Times New Roman"/>
-          <w:sz w:val="16"/>
-          <w:szCs w:val="16"/>
-        </w:rPr>
-        <w:t xml:space="preserve">, РНОКПП </w:t>
-      </w:r>
-      <w:r>
-        <w:rPr>
-          <w:rFonts w:ascii="Times New Roman" w:eastAsia="Times New Roman" w:hAnsi="Times New Roman" w:cs="Times New Roman"/>
-          <w:sz w:val="16"/>
-          <w:szCs w:val="16"/>
-        </w:rPr>
-        <w:t>${</w:t>
-      </w:r>
-      <w:proofErr w:type="spellStart"/>
-      <w:r>
-        <w:rPr>
-          <w:rFonts w:ascii="Times New Roman" w:eastAsia="Times New Roman" w:hAnsi="Times New Roman" w:cs="Times New Roman"/>
-          <w:sz w:val="16"/>
-          <w:szCs w:val="16"/>
-        </w:rPr>
-        <w:t>clientINN</w:t>
-      </w:r>
-      <w:proofErr w:type="spellEnd"/>
-      <w:r>
-        <w:rPr>
-          <w:rFonts w:ascii="Times New Roman" w:eastAsia="Times New Roman" w:hAnsi="Times New Roman" w:cs="Times New Roman"/>
-          <w:sz w:val="16"/>
-          <w:szCs w:val="16"/>
-        </w:rPr>
-        <w:t>}</w:t>
-      </w:r>
-      <w:r>
-        <w:rPr>
-          <w:rFonts w:ascii="Times New Roman" w:eastAsia="Times New Roman" w:hAnsi="Times New Roman" w:cs="Times New Roman"/>
-          <w:sz w:val="16"/>
-          <w:szCs w:val="16"/>
-        </w:rPr>
-        <w:t xml:space="preserve">, який діє на підставі </w:t>
-      </w:r>
-      <w:r>
-        <w:rPr>
-          <w:rFonts w:ascii="Times New Roman" w:eastAsia="Times New Roman" w:hAnsi="Times New Roman" w:cs="Times New Roman"/>
-          <w:sz w:val="16"/>
-          <w:szCs w:val="16"/>
-        </w:rPr>
-        <w:t>паспорту ${</w:t>
-      </w:r>
-      <w:proofErr w:type="spellStart"/>
       <w:r>
         <w:rPr>
           <w:rFonts w:ascii="Times New Roman" w:eastAsia="Times New Roman" w:hAnsi="Times New Roman" w:cs="Times New Roman"/>
@@ -717,102 +728,15 @@
           <w:szCs w:val="16"/>
           <w:lang w:val="en-US"/>
         </w:rPr>
-        <w:t>passportNumber</w:t>
-      </w:r>
-      <w:proofErr w:type="spellEnd"/>
-      <w:r>
-        <w:rPr>
-          <w:rFonts w:ascii="Times New Roman" w:eastAsia="Times New Roman" w:hAnsi="Times New Roman" w:cs="Times New Roman"/>
-          <w:sz w:val="16"/>
-          <w:szCs w:val="16"/>
-        </w:rPr>
-        <w:t>}</w:t>
-      </w:r>
-      <w:r>
-        <w:rPr>
-          <w:rFonts w:ascii="Times New Roman" w:eastAsia="Times New Roman" w:hAnsi="Times New Roman" w:cs="Times New Roman"/>
-          <w:sz w:val="16"/>
-          <w:szCs w:val="16"/>
-        </w:rPr>
-        <w:t xml:space="preserve">, </w:t>
-      </w:r>
-      <w:r>
-        <w:rPr>
-          <w:rFonts w:ascii="Times New Roman" w:eastAsia="Times New Roman" w:hAnsi="Times New Roman" w:cs="Times New Roman"/>
-          <w:sz w:val="16"/>
-          <w:szCs w:val="16"/>
-        </w:rPr>
-        <w:t>виданий ${</w:t>
-      </w:r>
-      <w:proofErr w:type="spellStart"/>
-      <w:r>
-        <w:rPr>
-          <w:rFonts w:ascii="Times New Roman" w:eastAsia="Times New Roman" w:hAnsi="Times New Roman" w:cs="Times New Roman"/>
-          <w:sz w:val="16"/>
-          <w:szCs w:val="16"/>
-          <w:lang w:val="en-US"/>
-        </w:rPr>
-        <w:t>passportIssue</w:t>
-      </w:r>
-      <w:proofErr w:type="spellEnd"/>
-      <w:r>
-        <w:rPr>
-          <w:rFonts w:ascii="Times New Roman" w:eastAsia="Times New Roman" w:hAnsi="Times New Roman" w:cs="Times New Roman"/>
-          <w:sz w:val="16"/>
-          <w:szCs w:val="16"/>
-        </w:rPr>
-        <w:t>}</w:t>
-      </w:r>
-      <w:r>
-        <w:rPr>
-          <w:rFonts w:ascii="Times New Roman" w:eastAsia="Times New Roman" w:hAnsi="Times New Roman" w:cs="Times New Roman"/>
-          <w:sz w:val="16"/>
-          <w:szCs w:val="16"/>
-        </w:rPr>
-        <w:t xml:space="preserve">, </w:t>
-      </w:r>
-      <w:r>
-        <w:rPr>
-          <w:rFonts w:ascii="Times New Roman" w:eastAsia="Times New Roman" w:hAnsi="Times New Roman" w:cs="Times New Roman"/>
-          <w:sz w:val="16"/>
-          <w:szCs w:val="16"/>
-        </w:rPr>
-        <w:t xml:space="preserve"> </w:t>
-      </w:r>
-      <w:r>
-        <w:rPr>
-          <w:rFonts w:ascii="Times New Roman" w:eastAsia="Times New Roman" w:hAnsi="Times New Roman" w:cs="Times New Roman"/>
-          <w:sz w:val="16"/>
-          <w:szCs w:val="16"/>
-        </w:rPr>
-        <w:t>${</w:t>
-      </w:r>
-      <w:r>
-        <w:rPr>
-          <w:rFonts w:ascii="Times New Roman" w:eastAsia="Times New Roman" w:hAnsi="Times New Roman" w:cs="Times New Roman"/>
-          <w:sz w:val="16"/>
-          <w:szCs w:val="16"/>
-          <w:lang w:val="en-US"/>
-        </w:rPr>
         <w:t>passport</w:t>
       </w:r>
-      <w:proofErr w:type="spellStart"/>
-      <w:r>
-        <w:rPr>
-          <w:rFonts w:ascii="Times New Roman" w:eastAsia="Times New Roman" w:hAnsi="Times New Roman" w:cs="Times New Roman"/>
-          <w:sz w:val="16"/>
-          <w:szCs w:val="16"/>
-        </w:rPr>
-        <w:t>Date</w:t>
-      </w:r>
-      <w:proofErr w:type="spellEnd"/>
-      <w:r>
-        <w:rPr>
-          <w:rFonts w:ascii="Times New Roman" w:eastAsia="Times New Roman" w:hAnsi="Times New Roman" w:cs="Times New Roman"/>
-          <w:sz w:val="16"/>
-          <w:szCs w:val="16"/>
-        </w:rPr>
-        <w:t>}</w:t>
+      <w:r>
+        <w:rPr>
+          <w:rFonts w:ascii="Times New Roman" w:eastAsia="Times New Roman" w:hAnsi="Times New Roman" w:cs="Times New Roman"/>
+          <w:sz w:val="16"/>
+          <w:szCs w:val="16"/>
+        </w:rPr>
+        <w:t>Date}</w:t>
       </w:r>
       <w:r>
         <w:rPr>
@@ -906,62 +830,38 @@
           <w:szCs w:val="16"/>
           <w:lang w:eastAsia="ru-RU"/>
         </w:rPr>
+        <w:t>${agreementNumber}</w:t>
+      </w:r>
+      <w:r>
+        <w:rPr>
+          <w:rFonts w:ascii="Times New Roman" w:eastAsia="Times New Roman" w:hAnsi="Times New Roman" w:cs="Times New Roman"/>
+          <w:color w:val="010101"/>
+          <w:sz w:val="16"/>
+          <w:szCs w:val="16"/>
+          <w:lang w:eastAsia="ru-RU"/>
+        </w:rPr>
+        <w:t xml:space="preserve"> від </w:t>
+      </w:r>
+      <w:r>
+        <w:rPr>
+          <w:rFonts w:ascii="Times New Roman" w:eastAsia="Times New Roman" w:hAnsi="Times New Roman" w:cs="Times New Roman"/>
+          <w:color w:val="010101"/>
+          <w:sz w:val="16"/>
+          <w:szCs w:val="16"/>
+          <w:lang w:eastAsia="ru-RU"/>
+        </w:rPr>
         <w:t>${</w:t>
       </w:r>
-      <w:proofErr w:type="spellStart"/>
       <w:r>
         <w:rPr>
           <w:rFonts w:ascii="Times New Roman" w:eastAsia="Times New Roman" w:hAnsi="Times New Roman" w:cs="Times New Roman"/>
           <w:color w:val="010101"/>
           <w:sz w:val="16"/>
           <w:szCs w:val="16"/>
-          <w:lang w:eastAsia="ru-RU"/>
-        </w:rPr>
-        <w:t>agreementNumber</w:t>
-      </w:r>
-      <w:proofErr w:type="spellEnd"/>
-      <w:r>
-        <w:rPr>
-          <w:rFonts w:ascii="Times New Roman" w:eastAsia="Times New Roman" w:hAnsi="Times New Roman" w:cs="Times New Roman"/>
-          <w:color w:val="010101"/>
-          <w:sz w:val="16"/>
-          <w:szCs w:val="16"/>
-          <w:lang w:eastAsia="ru-RU"/>
-        </w:rPr>
-        <w:t>}</w:t>
-      </w:r>
-      <w:r>
-        <w:rPr>
-          <w:rFonts w:ascii="Times New Roman" w:eastAsia="Times New Roman" w:hAnsi="Times New Roman" w:cs="Times New Roman"/>
-          <w:color w:val="010101"/>
-          <w:sz w:val="16"/>
-          <w:szCs w:val="16"/>
-          <w:lang w:eastAsia="ru-RU"/>
-        </w:rPr>
-        <w:t xml:space="preserve"> від </w:t>
-      </w:r>
-      <w:r>
-        <w:rPr>
-          <w:rFonts w:ascii="Times New Roman" w:eastAsia="Times New Roman" w:hAnsi="Times New Roman" w:cs="Times New Roman"/>
-          <w:color w:val="010101"/>
-          <w:sz w:val="16"/>
-          <w:szCs w:val="16"/>
-          <w:lang w:eastAsia="ru-RU"/>
-        </w:rPr>
-        <w:t>${</w:t>
-      </w:r>
-      <w:proofErr w:type="spellStart"/>
-      <w:r>
-        <w:rPr>
-          <w:rFonts w:ascii="Times New Roman" w:eastAsia="Times New Roman" w:hAnsi="Times New Roman" w:cs="Times New Roman"/>
-          <w:color w:val="010101"/>
-          <w:sz w:val="16"/>
-          <w:szCs w:val="16"/>
           <w:lang w:val="en-US" w:eastAsia="ru-RU"/>
         </w:rPr>
         <w:t>adminDate</w:t>
       </w:r>
-      <w:proofErr w:type="spellEnd"/>
       <w:r>
         <w:rPr>
           <w:rFonts w:ascii="Times New Roman" w:eastAsia="Times New Roman" w:hAnsi="Times New Roman" w:cs="Times New Roman"/>
@@ -1143,25 +1043,7 @@
           <w:sz w:val="16"/>
           <w:szCs w:val="16"/>
         </w:rPr>
-        <w:t xml:space="preserve"> ${</w:t>
-      </w:r>
-      <w:proofErr w:type="spellStart"/>
-      <w:r>
-        <w:rPr>
-          <w:rFonts w:ascii="Times New Roman" w:hAnsi="Times New Roman" w:cs="Times New Roman"/>
-          <w:sz w:val="16"/>
-          <w:szCs w:val="16"/>
-        </w:rPr>
-        <w:t>adminEquipModel</w:t>
-      </w:r>
-      <w:proofErr w:type="spellEnd"/>
-      <w:r>
-        <w:rPr>
-          <w:rFonts w:ascii="Times New Roman" w:hAnsi="Times New Roman" w:cs="Times New Roman"/>
-          <w:sz w:val="16"/>
-          <w:szCs w:val="16"/>
-        </w:rPr>
-        <w:t>}</w:t>
+        <w:t xml:space="preserve"> ${adminEquipModel}</w:t>
       </w:r>
     </w:p>
     <w:p>
@@ -1246,7 +1128,6 @@
         </w:rPr>
         <w:t>${</w:t>
       </w:r>
-      <w:proofErr w:type="spellStart"/>
       <w:r>
         <w:rPr>
           <w:rFonts w:ascii="Times New Roman" w:hAnsi="Times New Roman" w:cs="Times New Roman"/>
@@ -1256,7 +1137,6 @@
         </w:rPr>
         <w:t>adminEquipCost</w:t>
       </w:r>
-      <w:proofErr w:type="spellEnd"/>
       <w:r>
         <w:rPr>
           <w:rFonts w:ascii="Times New Roman" w:hAnsi="Times New Roman" w:cs="Times New Roman"/>
@@ -1306,25 +1186,39 @@
           <w:sz w:val="16"/>
           <w:szCs w:val="16"/>
         </w:rPr>
-        <w:t xml:space="preserve">1.4. Сторони домовилися, що протягом строку оренди Об’єкт оренди буде знаходитися за </w:t>
-      </w:r>
-      <w:proofErr w:type="spellStart"/>
-      <w:r>
-        <w:rPr>
-          <w:rFonts w:ascii="Times New Roman" w:hAnsi="Times New Roman" w:cs="Times New Roman"/>
-          <w:sz w:val="16"/>
-          <w:szCs w:val="16"/>
-        </w:rPr>
-        <w:t>адресою</w:t>
-      </w:r>
-      <w:proofErr w:type="spellEnd"/>
-      <w:r>
-        <w:rPr>
-          <w:rFonts w:ascii="Times New Roman" w:hAnsi="Times New Roman" w:cs="Times New Roman"/>
-          <w:sz w:val="16"/>
-          <w:szCs w:val="16"/>
-        </w:rPr>
-        <w:t xml:space="preserve">: </w:t>
+        <w:t xml:space="preserve">1.4. Сторони домовилися, що протягом строку оренди Об’єкт оренди буде знаходитися за адресою: </w:t>
+      </w:r>
+      <w:r>
+        <w:rPr>
+          <w:rFonts w:ascii="Times New Roman" w:hAnsi="Times New Roman" w:cs="Times New Roman"/>
+          <w:sz w:val="16"/>
+          <w:szCs w:val="16"/>
+        </w:rPr>
+        <w:t>${equipRegion}</w:t>
+      </w:r>
+      <w:r>
+        <w:rPr>
+          <w:rFonts w:ascii="Times New Roman" w:hAnsi="Times New Roman" w:cs="Times New Roman"/>
+          <w:sz w:val="16"/>
+          <w:szCs w:val="16"/>
+        </w:rPr>
+        <w:t xml:space="preserve"> </w:t>
+      </w:r>
+      <w:r>
+        <w:rPr>
+          <w:rFonts w:ascii="Times New Roman" w:hAnsi="Times New Roman" w:cs="Times New Roman"/>
+          <w:sz w:val="16"/>
+          <w:szCs w:val="16"/>
+        </w:rPr>
+        <w:t>обл.,</w:t>
+      </w:r>
+      <w:r>
+        <w:rPr>
+          <w:rFonts w:ascii="Times New Roman" w:hAnsi="Times New Roman" w:cs="Times New Roman"/>
+          <w:sz w:val="16"/>
+          <w:szCs w:val="16"/>
+        </w:rPr>
+        <w:t xml:space="preserve"> </w:t>
       </w:r>
       <w:r>
         <w:rPr>
@@ -1334,57 +1228,6 @@
         </w:rPr>
         <w:t>${</w:t>
       </w:r>
-      <w:proofErr w:type="spellStart"/>
-      <w:r>
-        <w:rPr>
-          <w:rFonts w:ascii="Times New Roman" w:hAnsi="Times New Roman" w:cs="Times New Roman"/>
-          <w:sz w:val="16"/>
-          <w:szCs w:val="16"/>
-        </w:rPr>
-        <w:t>equipRegion</w:t>
-      </w:r>
-      <w:proofErr w:type="spellEnd"/>
-      <w:r>
-        <w:rPr>
-          <w:rFonts w:ascii="Times New Roman" w:hAnsi="Times New Roman" w:cs="Times New Roman"/>
-          <w:sz w:val="16"/>
-          <w:szCs w:val="16"/>
-        </w:rPr>
-        <w:t>}</w:t>
-      </w:r>
-      <w:r>
-        <w:rPr>
-          <w:rFonts w:ascii="Times New Roman" w:hAnsi="Times New Roman" w:cs="Times New Roman"/>
-          <w:sz w:val="16"/>
-          <w:szCs w:val="16"/>
-        </w:rPr>
-        <w:t xml:space="preserve"> </w:t>
-      </w:r>
-      <w:r>
-        <w:rPr>
-          <w:rFonts w:ascii="Times New Roman" w:hAnsi="Times New Roman" w:cs="Times New Roman"/>
-          <w:sz w:val="16"/>
-          <w:szCs w:val="16"/>
-        </w:rPr>
-        <w:t>обл.,</w:t>
-      </w:r>
-      <w:r>
-        <w:rPr>
-          <w:rFonts w:ascii="Times New Roman" w:hAnsi="Times New Roman" w:cs="Times New Roman"/>
-          <w:sz w:val="16"/>
-          <w:szCs w:val="16"/>
-        </w:rPr>
-        <w:t xml:space="preserve"> </w:t>
-      </w:r>
-      <w:r>
-        <w:rPr>
-          <w:rFonts w:ascii="Times New Roman" w:hAnsi="Times New Roman" w:cs="Times New Roman"/>
-          <w:sz w:val="16"/>
-          <w:szCs w:val="16"/>
-        </w:rPr>
-        <w:t>${</w:t>
-      </w:r>
-      <w:proofErr w:type="spellStart"/>
       <w:r>
         <w:rPr>
           <w:rFonts w:ascii="Times New Roman" w:hAnsi="Times New Roman" w:cs="Times New Roman"/>
@@ -1394,7 +1237,6 @@
         </w:rPr>
         <w:t>equipTown</w:t>
       </w:r>
-      <w:proofErr w:type="spellEnd"/>
       <w:r>
         <w:rPr>
           <w:rFonts w:ascii="Times New Roman" w:hAnsi="Times New Roman" w:cs="Times New Roman"/>
@@ -1403,7 +1245,6 @@
         </w:rPr>
         <w:t>}, ${</w:t>
       </w:r>
-      <w:proofErr w:type="spellStart"/>
       <w:r>
         <w:rPr>
           <w:rFonts w:ascii="Times New Roman" w:hAnsi="Times New Roman" w:cs="Times New Roman"/>
@@ -1413,7 +1254,6 @@
         </w:rPr>
         <w:t>equipStreet</w:t>
       </w:r>
-      <w:proofErr w:type="spellEnd"/>
       <w:r>
         <w:rPr>
           <w:rFonts w:ascii="Times New Roman" w:hAnsi="Times New Roman" w:cs="Times New Roman"/>
@@ -1422,7 +1262,6 @@
         </w:rPr>
         <w:t>}, буд.${</w:t>
       </w:r>
-      <w:proofErr w:type="spellStart"/>
       <w:r>
         <w:rPr>
           <w:rFonts w:ascii="Times New Roman" w:hAnsi="Times New Roman" w:cs="Times New Roman"/>
@@ -1432,7 +1271,6 @@
         </w:rPr>
         <w:t>equipHouse</w:t>
       </w:r>
-      <w:proofErr w:type="spellEnd"/>
       <w:r>
         <w:rPr>
           <w:rFonts w:ascii="Times New Roman" w:hAnsi="Times New Roman" w:cs="Times New Roman"/>
@@ -1455,25 +1293,7 @@
           <w:sz w:val="16"/>
           <w:szCs w:val="16"/>
         </w:rPr>
-        <w:t>${</w:t>
-      </w:r>
-      <w:proofErr w:type="spellStart"/>
-      <w:r>
-        <w:rPr>
-          <w:rFonts w:ascii="Times New Roman" w:hAnsi="Times New Roman" w:cs="Times New Roman"/>
-          <w:sz w:val="16"/>
-          <w:szCs w:val="16"/>
-        </w:rPr>
-        <w:t>equipAdditional</w:t>
-      </w:r>
-      <w:proofErr w:type="spellEnd"/>
-      <w:r>
-        <w:rPr>
-          <w:rFonts w:ascii="Times New Roman" w:hAnsi="Times New Roman" w:cs="Times New Roman"/>
-          <w:sz w:val="16"/>
-          <w:szCs w:val="16"/>
-        </w:rPr>
-        <w:t>}</w:t>
+        <w:t>${equipAdditional}</w:t>
       </w:r>
       <w:r>
         <w:rPr>
@@ -1736,18 +1556,8 @@
           <w:sz w:val="16"/>
           <w:szCs w:val="16"/>
         </w:rPr>
-        <w:t xml:space="preserve"> лише за </w:t>
-      </w:r>
-      <w:proofErr w:type="spellStart"/>
-      <w:r>
-        <w:rPr>
-          <w:rFonts w:ascii="Times New Roman" w:hAnsi="Times New Roman" w:cs="Times New Roman"/>
-          <w:sz w:val="16"/>
-          <w:szCs w:val="16"/>
-        </w:rPr>
-        <w:t>адресою</w:t>
-      </w:r>
-      <w:proofErr w:type="spellEnd"/>
+        <w:t xml:space="preserve"> лише за адресою</w:t>
+      </w:r>
       <w:r>
         <w:rPr>
           <w:rFonts w:ascii="Times New Roman" w:hAnsi="Times New Roman" w:cs="Times New Roman"/>
@@ -2121,9 +1931,8 @@
           <w:szCs w:val="16"/>
           <w:lang w:eastAsia="ru-RU"/>
         </w:rPr>
-        <w:t xml:space="preserve">з дня підписання Сторонами </w:t>
-      </w:r>
-      <w:proofErr w:type="spellStart"/>
+        <w:t>з дня підписання Сторонами Акт</w:t>
+      </w:r>
       <w:r>
         <w:rPr>
           <w:rFonts w:ascii="Times New Roman" w:eastAsia="Times New Roman" w:hAnsi="Times New Roman" w:cs="Times New Roman"/>
@@ -2132,19 +1941,8 @@
           <w:szCs w:val="16"/>
           <w:lang w:eastAsia="ru-RU"/>
         </w:rPr>
-        <w:t>Акт</w:t>
-      </w:r>
-      <w:r>
-        <w:rPr>
-          <w:rFonts w:ascii="Times New Roman" w:eastAsia="Times New Roman" w:hAnsi="Times New Roman" w:cs="Times New Roman"/>
-          <w:color w:val="010101"/>
-          <w:sz w:val="16"/>
-          <w:szCs w:val="16"/>
-          <w:lang w:eastAsia="ru-RU"/>
-        </w:rPr>
         <w:t>а</w:t>
       </w:r>
-      <w:proofErr w:type="spellEnd"/>
       <w:r>
         <w:rPr>
           <w:rFonts w:ascii="Times New Roman" w:eastAsia="Times New Roman" w:hAnsi="Times New Roman" w:cs="Times New Roman"/>
@@ -2599,25 +2397,7 @@
           <w:sz w:val="16"/>
           <w:szCs w:val="16"/>
         </w:rPr>
-        <w:t>${</w:t>
-      </w:r>
-      <w:proofErr w:type="spellStart"/>
-      <w:r>
-        <w:rPr>
-          <w:rFonts w:ascii="Times New Roman" w:hAnsi="Times New Roman" w:cs="Times New Roman"/>
-          <w:sz w:val="16"/>
-          <w:szCs w:val="16"/>
-        </w:rPr>
-        <w:t>adminEquipRentCost</w:t>
-      </w:r>
-      <w:proofErr w:type="spellEnd"/>
-      <w:r>
-        <w:rPr>
-          <w:rFonts w:ascii="Times New Roman" w:hAnsi="Times New Roman" w:cs="Times New Roman"/>
-          <w:sz w:val="16"/>
-          <w:szCs w:val="16"/>
-        </w:rPr>
-        <w:t>}</w:t>
+        <w:t>${adminEquipRentCost}</w:t>
       </w:r>
       <w:r>
         <w:rPr>
@@ -2788,27 +2568,7 @@
           <w:sz w:val="16"/>
           <w:szCs w:val="16"/>
         </w:rPr>
-        <w:t>${</w:t>
-      </w:r>
-      <w:proofErr w:type="spellStart"/>
-      <w:r>
-        <w:rPr>
-          <w:rFonts w:ascii="Times New Roman" w:hAnsi="Times New Roman" w:cs="Times New Roman"/>
-          <w:bCs/>
-          <w:sz w:val="16"/>
-          <w:szCs w:val="16"/>
-        </w:rPr>
-        <w:t>adminPayDay</w:t>
-      </w:r>
-      <w:proofErr w:type="spellEnd"/>
-      <w:r>
-        <w:rPr>
-          <w:rFonts w:ascii="Times New Roman" w:hAnsi="Times New Roman" w:cs="Times New Roman"/>
-          <w:bCs/>
-          <w:sz w:val="16"/>
-          <w:szCs w:val="16"/>
-        </w:rPr>
-        <w:t xml:space="preserve">} </w:t>
+        <w:t xml:space="preserve">${adminPayDay} </w:t>
       </w:r>
       <w:r>
         <w:rPr>
@@ -3021,25 +2781,7 @@
           <w:sz w:val="16"/>
           <w:szCs w:val="16"/>
         </w:rPr>
-        <w:t xml:space="preserve">не </w:t>
-      </w:r>
-      <w:proofErr w:type="spellStart"/>
-      <w:r>
-        <w:rPr>
-          <w:rFonts w:ascii="Times New Roman" w:hAnsi="Times New Roman" w:cs="Times New Roman"/>
-          <w:sz w:val="16"/>
-          <w:szCs w:val="16"/>
-        </w:rPr>
-        <w:t>частіще</w:t>
-      </w:r>
-      <w:proofErr w:type="spellEnd"/>
-      <w:r>
-        <w:rPr>
-          <w:rFonts w:ascii="Times New Roman" w:hAnsi="Times New Roman" w:cs="Times New Roman"/>
-          <w:sz w:val="16"/>
-          <w:szCs w:val="16"/>
-        </w:rPr>
-        <w:t xml:space="preserve"> ніж один раз протягом року або за згодою сторін у разі: </w:t>
+        <w:t>не частіще ніж один раз протягом року або за згодою сторін у разі: </w:t>
       </w:r>
     </w:p>
     <w:p>
@@ -3762,25 +3504,7 @@
           <w:sz w:val="16"/>
           <w:szCs w:val="16"/>
         </w:rPr>
-        <w:t xml:space="preserve">Орендар вступає у строкове платне користування Об’єктом оренди у термін, вказаний у Договорі, але не раніше дати підписання сторонами </w:t>
-      </w:r>
-      <w:proofErr w:type="spellStart"/>
-      <w:r>
-        <w:rPr>
-          <w:rFonts w:ascii="Times New Roman" w:hAnsi="Times New Roman" w:cs="Times New Roman"/>
-          <w:sz w:val="16"/>
-          <w:szCs w:val="16"/>
-        </w:rPr>
-        <w:t>Акта</w:t>
-      </w:r>
-      <w:proofErr w:type="spellEnd"/>
-      <w:r>
-        <w:rPr>
-          <w:rFonts w:ascii="Times New Roman" w:hAnsi="Times New Roman" w:cs="Times New Roman"/>
-          <w:sz w:val="16"/>
-          <w:szCs w:val="16"/>
-        </w:rPr>
-        <w:t xml:space="preserve"> приймання – передачі </w:t>
+        <w:t xml:space="preserve">Орендар вступає у строкове платне користування Об’єктом оренди у термін, вказаний у Договорі, але не раніше дати підписання сторонами Акта приймання – передачі </w:t>
       </w:r>
       <w:r>
         <w:rPr>
@@ -3966,25 +3690,7 @@
           <w:sz w:val="16"/>
           <w:szCs w:val="16"/>
         </w:rPr>
-        <w:t xml:space="preserve">в залежності від </w:t>
-      </w:r>
-      <w:proofErr w:type="spellStart"/>
-      <w:r>
-        <w:rPr>
-          <w:rFonts w:ascii="Times New Roman" w:hAnsi="Times New Roman" w:cs="Times New Roman"/>
-          <w:sz w:val="16"/>
-          <w:szCs w:val="16"/>
-        </w:rPr>
-        <w:t>способа</w:t>
-      </w:r>
-      <w:proofErr w:type="spellEnd"/>
-      <w:r>
-        <w:rPr>
-          <w:rFonts w:ascii="Times New Roman" w:hAnsi="Times New Roman" w:cs="Times New Roman"/>
-          <w:sz w:val="16"/>
-          <w:szCs w:val="16"/>
-        </w:rPr>
-        <w:t xml:space="preserve"> доставки Майна</w:t>
+        <w:t>в залежності від способа доставки Майна</w:t>
       </w:r>
       <w:r>
         <w:rPr>
@@ -9440,27 +9146,7 @@
           <w:sz w:val="16"/>
           <w:szCs w:val="16"/>
         </w:rPr>
-        <w:t xml:space="preserve">10.6.Усі спори, що пов’язані з цим Договором вирішуються шляхом переговорів між Сторонами. Якщо спір не може бути вирішений шляхом переговорів, він вирішується в судовому порядку за </w:t>
-      </w:r>
-      <w:proofErr w:type="spellStart"/>
-      <w:r>
-        <w:rPr>
-          <w:rFonts w:ascii="Times New Roman" w:hAnsi="Times New Roman" w:cs="Times New Roman"/>
-          <w:kern w:val="2"/>
-          <w:sz w:val="16"/>
-          <w:szCs w:val="16"/>
-        </w:rPr>
-        <w:t>встановленною</w:t>
-      </w:r>
-      <w:proofErr w:type="spellEnd"/>
-      <w:r>
-        <w:rPr>
-          <w:rFonts w:ascii="Times New Roman" w:hAnsi="Times New Roman" w:cs="Times New Roman"/>
-          <w:kern w:val="2"/>
-          <w:sz w:val="16"/>
-          <w:szCs w:val="16"/>
-        </w:rPr>
-        <w:t xml:space="preserve"> підвідомчістю та підсудністю такого спору, </w:t>
+        <w:t xml:space="preserve">10.6.Усі спори, що пов’язані з цим Договором вирішуються шляхом переговорів між Сторонами. Якщо спір не може бути вирішений шляхом переговорів, він вирішується в судовому порядку за встановленною підвідомчістю та підсудністю такого спору, </w:t>
       </w:r>
     </w:p>
     <w:p>
@@ -9535,25 +9221,7 @@
           <w:sz w:val="16"/>
           <w:szCs w:val="16"/>
         </w:rPr>
-        <w:t xml:space="preserve">10.8. У випадках, не передбачених даним Договором, сторони керуються нормами чинного законодавства. 10.9.Даний </w:t>
-      </w:r>
-      <w:proofErr w:type="spellStart"/>
-      <w:r>
-        <w:rPr>
-          <w:rFonts w:ascii="Times New Roman" w:hAnsi="Times New Roman" w:cs="Times New Roman"/>
-          <w:sz w:val="16"/>
-          <w:szCs w:val="16"/>
-        </w:rPr>
-        <w:t>Договор</w:t>
-      </w:r>
-      <w:proofErr w:type="spellEnd"/>
-      <w:r>
-        <w:rPr>
-          <w:rFonts w:ascii="Times New Roman" w:hAnsi="Times New Roman" w:cs="Times New Roman"/>
-          <w:sz w:val="16"/>
-          <w:szCs w:val="16"/>
-        </w:rPr>
-        <w:t xml:space="preserve"> укладено у двох оригінальних примірниках, по одному для </w:t>
+        <w:t xml:space="preserve">10.8. У випадках, не передбачених даним Договором, сторони керуються нормами чинного законодавства. 10.9.Даний Договор укладено у двох оригінальних примірниках, по одному для </w:t>
       </w:r>
     </w:p>
     <w:p>
@@ -9626,25 +9294,7 @@
           <w:sz w:val="16"/>
           <w:szCs w:val="16"/>
         </w:rPr>
-        <w:t xml:space="preserve">Сторони погоджуються, що підписання цього Договору, а також обмін документів, повідомлень в межах виконання цього Договору може також здійснюватися в електронному вигляді за допомогою сервісів електронного документообігу в мережі Інтернет або за допомогою Центрального </w:t>
-      </w:r>
-      <w:proofErr w:type="spellStart"/>
-      <w:r>
-        <w:rPr>
-          <w:rFonts w:ascii="Times New Roman" w:hAnsi="Times New Roman" w:cs="Times New Roman"/>
-          <w:sz w:val="16"/>
-          <w:szCs w:val="16"/>
-        </w:rPr>
-        <w:t>засвідчувального</w:t>
-      </w:r>
-      <w:proofErr w:type="spellEnd"/>
-      <w:r>
-        <w:rPr>
-          <w:rFonts w:ascii="Times New Roman" w:hAnsi="Times New Roman" w:cs="Times New Roman"/>
-          <w:sz w:val="16"/>
-          <w:szCs w:val="16"/>
-        </w:rPr>
-        <w:t xml:space="preserve"> органу за посилання в мережі Інтернет https://www.czo.gov.ua та з використанням кваліфікованого/удосконаленого електронних підписів в порядку і на умовах, передбачених Законом України «Про електронні довірчі послуги».</w:t>
+        <w:t>Сторони погоджуються, що підписання цього Договору, а також обмін документів, повідомлень в межах виконання цього Договору може також здійснюватися в електронному вигляді за допомогою сервісів електронного документообігу в мережі Інтернет або за допомогою Центрального засвідчувального органу за посилання в мережі Інтернет https://www.czo.gov.ua та з використанням кваліфікованого/удосконаленого електронних підписів в порядку і на умовах, передбачених Законом України «Про електронні довірчі послуги».</w:t>
       </w:r>
     </w:p>
     <w:p>
@@ -9861,25 +9511,7 @@
                 <w:sz w:val="16"/>
                 <w:szCs w:val="16"/>
               </w:rPr>
-              <w:t xml:space="preserve">м. </w:t>
-            </w:r>
-            <w:proofErr w:type="spellStart"/>
-            <w:r>
-              <w:rPr>
-                <w:rFonts w:ascii="Times New Roman" w:eastAsia="Times New Roman" w:hAnsi="Times New Roman" w:cs="Times New Roman"/>
-                <w:sz w:val="16"/>
-                <w:szCs w:val="16"/>
-              </w:rPr>
-              <w:t>Сновськ</w:t>
-            </w:r>
-            <w:proofErr w:type="spellEnd"/>
-            <w:r>
-              <w:rPr>
-                <w:rFonts w:ascii="Times New Roman" w:eastAsia="Times New Roman" w:hAnsi="Times New Roman" w:cs="Times New Roman"/>
-                <w:sz w:val="16"/>
-                <w:szCs w:val="16"/>
-              </w:rPr>
-              <w:t xml:space="preserve"> , вул. Каденюка 56</w:t>
+              <w:t>м. Сновськ , вул. Каденюка 56</w:t>
             </w:r>
           </w:p>
           <w:p>
@@ -10303,7 +9935,6 @@
               </w:rPr>
               <w:t>Адреса: ${</w:t>
             </w:r>
-            <w:proofErr w:type="spellStart"/>
             <w:r>
               <w:rPr>
                 <w:rFonts w:ascii="Times New Roman" w:eastAsia="Times New Roman" w:hAnsi="Times New Roman" w:cs="Times New Roman"/>
@@ -10314,7 +9945,6 @@
               </w:rPr>
               <w:t>clientRegion</w:t>
             </w:r>
-            <w:proofErr w:type="spellEnd"/>
             <w:r>
               <w:rPr>
                 <w:rFonts w:ascii="Times New Roman" w:eastAsia="Times New Roman" w:hAnsi="Times New Roman" w:cs="Times New Roman"/>
@@ -10325,7 +9955,6 @@
               </w:rPr>
               <w:t>} обл., ${</w:t>
             </w:r>
-            <w:proofErr w:type="spellStart"/>
             <w:r>
               <w:rPr>
                 <w:rFonts w:ascii="Times New Roman" w:eastAsia="Times New Roman" w:hAnsi="Times New Roman" w:cs="Times New Roman"/>
@@ -10336,7 +9965,6 @@
               </w:rPr>
               <w:t>clientTown</w:t>
             </w:r>
-            <w:proofErr w:type="spellEnd"/>
             <w:r>
               <w:rPr>
                 <w:rFonts w:ascii="Times New Roman" w:eastAsia="Times New Roman" w:hAnsi="Times New Roman" w:cs="Times New Roman"/>
@@ -10347,7 +9975,6 @@
               </w:rPr>
               <w:t>},  ${</w:t>
             </w:r>
-            <w:proofErr w:type="spellStart"/>
             <w:r>
               <w:rPr>
                 <w:rFonts w:ascii="Times New Roman" w:eastAsia="Times New Roman" w:hAnsi="Times New Roman" w:cs="Times New Roman"/>
@@ -10358,7 +9985,6 @@
               </w:rPr>
               <w:t>clientStreet</w:t>
             </w:r>
-            <w:proofErr w:type="spellEnd"/>
             <w:r>
               <w:rPr>
                 <w:rFonts w:ascii="Times New Roman" w:eastAsia="Times New Roman" w:hAnsi="Times New Roman" w:cs="Times New Roman"/>
@@ -10369,7 +9995,6 @@
               </w:rPr>
               <w:t>}, буд., ${</w:t>
             </w:r>
-            <w:proofErr w:type="spellStart"/>
             <w:r>
               <w:rPr>
                 <w:rFonts w:ascii="Times New Roman" w:eastAsia="Times New Roman" w:hAnsi="Times New Roman" w:cs="Times New Roman"/>
@@ -10380,7 +10005,6 @@
               </w:rPr>
               <w:t>clientHouse</w:t>
             </w:r>
-            <w:proofErr w:type="spellEnd"/>
             <w:r>
               <w:rPr>
                 <w:rFonts w:ascii="Times New Roman" w:eastAsia="Times New Roman" w:hAnsi="Times New Roman" w:cs="Times New Roman"/>
@@ -10391,7 +10015,6 @@
               </w:rPr>
               <w:t>}, ${</w:t>
             </w:r>
-            <w:proofErr w:type="spellStart"/>
             <w:r>
               <w:rPr>
                 <w:rFonts w:ascii="Times New Roman" w:eastAsia="Times New Roman" w:hAnsi="Times New Roman" w:cs="Times New Roman"/>
@@ -10402,7 +10025,6 @@
               </w:rPr>
               <w:t>clientFlat</w:t>
             </w:r>
-            <w:proofErr w:type="spellEnd"/>
             <w:r>
               <w:rPr>
                 <w:rFonts w:ascii="Times New Roman" w:eastAsia="Times New Roman" w:hAnsi="Times New Roman" w:cs="Times New Roman"/>
@@ -10455,7 +10077,6 @@
               </w:rPr>
               <w:t xml:space="preserve"> ${</w:t>
             </w:r>
-            <w:proofErr w:type="spellStart"/>
             <w:r>
               <w:rPr>
                 <w:rFonts w:ascii="Times New Roman" w:eastAsia="Times New Roman" w:hAnsi="Times New Roman" w:cs="Times New Roman"/>
@@ -10466,7 +10087,6 @@
               </w:rPr>
               <w:t>clientINN</w:t>
             </w:r>
-            <w:proofErr w:type="spellEnd"/>
             <w:r>
               <w:rPr>
                 <w:rFonts w:ascii="Times New Roman" w:eastAsia="Times New Roman" w:hAnsi="Times New Roman" w:cs="Times New Roman"/>
@@ -10505,7 +10125,6 @@
               </w:rPr>
               <w:t>${</w:t>
             </w:r>
-            <w:proofErr w:type="spellStart"/>
             <w:r>
               <w:rPr>
                 <w:rFonts w:ascii="Times New Roman" w:eastAsia="Times New Roman" w:hAnsi="Times New Roman" w:cs="Times New Roman"/>
@@ -10515,7 +10134,6 @@
               </w:rPr>
               <w:t>passportNumber</w:t>
             </w:r>
-            <w:proofErr w:type="spellEnd"/>
             <w:r>
               <w:rPr>
                 <w:rFonts w:ascii="Times New Roman" w:eastAsia="Times New Roman" w:hAnsi="Times New Roman" w:cs="Times New Roman"/>
@@ -10524,7 +10142,6 @@
               </w:rPr>
               <w:t>}, виданий ${</w:t>
             </w:r>
-            <w:proofErr w:type="spellStart"/>
             <w:r>
               <w:rPr>
                 <w:rFonts w:ascii="Times New Roman" w:eastAsia="Times New Roman" w:hAnsi="Times New Roman" w:cs="Times New Roman"/>
@@ -10534,7 +10151,6 @@
               </w:rPr>
               <w:t>passportIssue</w:t>
             </w:r>
-            <w:proofErr w:type="spellEnd"/>
             <w:r>
               <w:rPr>
                 <w:rFonts w:ascii="Times New Roman" w:eastAsia="Times New Roman" w:hAnsi="Times New Roman" w:cs="Times New Roman"/>
@@ -10552,23 +10168,13 @@
               </w:rPr>
               <w:t>passport</w:t>
             </w:r>
-            <w:proofErr w:type="spellStart"/>
             <w:r>
               <w:rPr>
                 <w:rFonts w:ascii="Times New Roman" w:eastAsia="Times New Roman" w:hAnsi="Times New Roman" w:cs="Times New Roman"/>
                 <w:sz w:val="16"/>
                 <w:szCs w:val="16"/>
               </w:rPr>
-              <w:t>Date</w:t>
-            </w:r>
-            <w:proofErr w:type="spellEnd"/>
-            <w:r>
-              <w:rPr>
-                <w:rFonts w:ascii="Times New Roman" w:eastAsia="Times New Roman" w:hAnsi="Times New Roman" w:cs="Times New Roman"/>
-                <w:sz w:val="16"/>
-                <w:szCs w:val="16"/>
-              </w:rPr>
-              <w:t>}</w:t>
+              <w:t>Date}</w:t>
             </w:r>
           </w:p>
           <w:p>
@@ -10665,7 +10271,6 @@
               </w:rPr>
               <w:t xml:space="preserve"> ${</w:t>
             </w:r>
-            <w:proofErr w:type="spellStart"/>
             <w:r>
               <w:rPr>
                 <w:rFonts w:ascii="Times New Roman" w:eastAsia="Times New Roman" w:hAnsi="Times New Roman" w:cs="Times New Roman"/>
@@ -10678,7 +10283,6 @@
               </w:rPr>
               <w:t>shortName</w:t>
             </w:r>
-            <w:proofErr w:type="spellEnd"/>
             <w:r>
               <w:rPr>
                 <w:rFonts w:ascii="Times New Roman" w:eastAsia="Times New Roman" w:hAnsi="Times New Roman" w:cs="Times New Roman"/>
@@ -10998,25 +10602,7 @@
           <w:sz w:val="16"/>
           <w:szCs w:val="16"/>
         </w:rPr>
-        <w:t>${</w:t>
-      </w:r>
-      <w:proofErr w:type="spellStart"/>
-      <w:r>
-        <w:rPr>
-          <w:rFonts w:ascii="Times New Roman" w:hAnsi="Times New Roman" w:cs="Times New Roman"/>
-          <w:sz w:val="16"/>
-          <w:szCs w:val="16"/>
-        </w:rPr>
-        <w:t>agreementNumber</w:t>
-      </w:r>
-      <w:proofErr w:type="spellEnd"/>
-      <w:r>
-        <w:rPr>
-          <w:rFonts w:ascii="Times New Roman" w:hAnsi="Times New Roman" w:cs="Times New Roman"/>
-          <w:sz w:val="16"/>
-          <w:szCs w:val="16"/>
-        </w:rPr>
-        <w:t>}</w:t>
+        <w:t>${agreementNumber}</w:t>
       </w:r>
       <w:r>
         <w:rPr>
@@ -11032,25 +10618,7 @@
           <w:sz w:val="16"/>
           <w:szCs w:val="16"/>
         </w:rPr>
-        <w:t>${</w:t>
-      </w:r>
-      <w:proofErr w:type="spellStart"/>
-      <w:r>
-        <w:rPr>
-          <w:rFonts w:ascii="Times New Roman" w:hAnsi="Times New Roman" w:cs="Times New Roman"/>
-          <w:sz w:val="16"/>
-          <w:szCs w:val="16"/>
-        </w:rPr>
-        <w:t>adminDate</w:t>
-      </w:r>
-      <w:proofErr w:type="spellEnd"/>
-      <w:r>
-        <w:rPr>
-          <w:rFonts w:ascii="Times New Roman" w:hAnsi="Times New Roman" w:cs="Times New Roman"/>
-          <w:sz w:val="16"/>
-          <w:szCs w:val="16"/>
-        </w:rPr>
-        <w:t>}р.</w:t>
+        <w:t>${adminDate}р.</w:t>
       </w:r>
     </w:p>
     <w:p>
@@ -11140,27 +10708,7 @@
           <w:sz w:val="16"/>
           <w:szCs w:val="16"/>
         </w:rPr>
-        <w:t>${</w:t>
-      </w:r>
-      <w:proofErr w:type="spellStart"/>
-      <w:r>
-        <w:rPr>
-          <w:rFonts w:ascii="Times New Roman" w:hAnsi="Times New Roman" w:cs="Times New Roman"/>
-          <w:b/>
-          <w:sz w:val="16"/>
-          <w:szCs w:val="16"/>
-        </w:rPr>
-        <w:t>adminDate</w:t>
-      </w:r>
-      <w:proofErr w:type="spellEnd"/>
-      <w:r>
-        <w:rPr>
-          <w:rFonts w:ascii="Times New Roman" w:hAnsi="Times New Roman" w:cs="Times New Roman"/>
-          <w:b/>
-          <w:sz w:val="16"/>
-          <w:szCs w:val="16"/>
-        </w:rPr>
-        <w:t>}р.</w:t>
+        <w:t>${adminDate}р.</w:t>
       </w:r>
     </w:p>
     <w:p>
@@ -11199,7 +10747,16 @@
           <w:sz w:val="16"/>
           <w:szCs w:val="16"/>
         </w:rPr>
-        <w:t>Сторони Договору суборенди № 2</w:t>
+        <w:t xml:space="preserve">Сторони Договору суборенди № </w:t>
+      </w:r>
+      <w:r>
+        <w:rPr>
+          <w:rFonts w:ascii="Times New Roman" w:hAnsi="Times New Roman" w:cs="Times New Roman"/>
+          <w:b/>
+          <w:sz w:val="16"/>
+          <w:szCs w:val="16"/>
+        </w:rPr>
+        <w:t>${agreementNumber}</w:t>
       </w:r>
       <w:r>
         <w:rPr>
@@ -11209,7 +10766,7 @@
           <w:sz w:val="16"/>
           <w:szCs w:val="16"/>
         </w:rPr>
-        <w:t>3</w:t>
+        <w:t xml:space="preserve"> від </w:t>
       </w:r>
       <w:r>
         <w:rPr>
@@ -11219,63 +10776,17 @@
           <w:sz w:val="16"/>
           <w:szCs w:val="16"/>
         </w:rPr>
-        <w:t xml:space="preserve"> від </w:t>
-      </w:r>
-      <w:r>
-        <w:rPr>
-          <w:rFonts w:ascii="Times New Roman" w:hAnsi="Times New Roman" w:cs="Times New Roman"/>
-          <w:b/>
-          <w:bCs/>
+        <w:t>${adminDate}р</w:t>
+      </w:r>
+      <w:r>
+        <w:rPr>
+          <w:rFonts w:ascii="Times New Roman" w:hAnsi="Times New Roman" w:cs="Times New Roman"/>
+          <w:b/>
           <w:iCs/>
           <w:sz w:val="16"/>
           <w:szCs w:val="16"/>
         </w:rPr>
-        <w:t>${</w:t>
-      </w:r>
-      <w:proofErr w:type="spellStart"/>
-      <w:r>
-        <w:rPr>
-          <w:rFonts w:ascii="Times New Roman" w:hAnsi="Times New Roman" w:cs="Times New Roman"/>
-          <w:b/>
-          <w:bCs/>
-          <w:iCs/>
-          <w:sz w:val="16"/>
-          <w:szCs w:val="16"/>
-        </w:rPr>
-        <w:t>adminDate</w:t>
-      </w:r>
-      <w:proofErr w:type="spellEnd"/>
-      <w:r>
-        <w:rPr>
-          <w:rFonts w:ascii="Times New Roman" w:hAnsi="Times New Roman" w:cs="Times New Roman"/>
-          <w:b/>
-          <w:bCs/>
-          <w:iCs/>
-          <w:sz w:val="16"/>
-          <w:szCs w:val="16"/>
-        </w:rPr>
-        <w:t>}р</w:t>
-      </w:r>
-      <w:r>
-        <w:rPr>
-          <w:rFonts w:ascii="Times New Roman" w:hAnsi="Times New Roman" w:cs="Times New Roman"/>
-          <w:b/>
-          <w:bCs/>
-          <w:iCs/>
-          <w:sz w:val="16"/>
-          <w:szCs w:val="16"/>
-        </w:rPr>
-        <w:t>.,</w:t>
-      </w:r>
-      <w:r>
-        <w:rPr>
-          <w:rFonts w:ascii="Times New Roman" w:hAnsi="Times New Roman" w:cs="Times New Roman"/>
-          <w:b/>
-          <w:iCs/>
-          <w:sz w:val="16"/>
-          <w:szCs w:val="16"/>
-        </w:rPr>
-        <w:t xml:space="preserve"> а саме:</w:t>
+        <w:t>., а саме:</w:t>
       </w:r>
     </w:p>
     <w:p>
@@ -11396,20 +10907,17 @@
           <w:sz w:val="16"/>
           <w:szCs w:val="16"/>
         </w:rPr>
-        <w:t>Фізична особа ${</w:t>
-      </w:r>
-      <w:proofErr w:type="spellStart"/>
-      <w:r>
-        <w:rPr>
-          <w:rFonts w:ascii="Times New Roman" w:eastAsia="Times New Roman" w:hAnsi="Times New Roman" w:cs="Times New Roman"/>
-          <w:b/>
+        <w:t xml:space="preserve">Фізична особа ${name}, </w:t>
+      </w:r>
+      <w:r>
+        <w:rPr>
+          <w:rFonts w:ascii="Times New Roman" w:eastAsia="Times New Roman" w:hAnsi="Times New Roman" w:cs="Times New Roman"/>
           <w:bCs/>
           <w:sz w:val="16"/>
           <w:szCs w:val="16"/>
         </w:rPr>
-        <w:t>name</w:t>
-      </w:r>
-      <w:proofErr w:type="spellEnd"/>
+        <w:t>іменований надалі</w:t>
+      </w:r>
       <w:r>
         <w:rPr>
           <w:rFonts w:ascii="Times New Roman" w:eastAsia="Times New Roman" w:hAnsi="Times New Roman" w:cs="Times New Roman"/>
@@ -11418,25 +10926,6 @@
           <w:sz w:val="16"/>
           <w:szCs w:val="16"/>
         </w:rPr>
-        <w:t xml:space="preserve">}, </w:t>
-      </w:r>
-      <w:r>
-        <w:rPr>
-          <w:rFonts w:ascii="Times New Roman" w:eastAsia="Times New Roman" w:hAnsi="Times New Roman" w:cs="Times New Roman"/>
-          <w:bCs/>
-          <w:sz w:val="16"/>
-          <w:szCs w:val="16"/>
-        </w:rPr>
-        <w:t>іменований надалі</w:t>
-      </w:r>
-      <w:r>
-        <w:rPr>
-          <w:rFonts w:ascii="Times New Roman" w:eastAsia="Times New Roman" w:hAnsi="Times New Roman" w:cs="Times New Roman"/>
-          <w:b/>
-          <w:bCs/>
-          <w:sz w:val="16"/>
-          <w:szCs w:val="16"/>
-        </w:rPr>
         <w:t xml:space="preserve"> «Орендар», </w:t>
       </w:r>
       <w:r>
@@ -11445,45 +10934,8 @@
           <w:sz w:val="16"/>
           <w:szCs w:val="16"/>
         </w:rPr>
-        <w:t>в особі ${</w:t>
-      </w:r>
-      <w:proofErr w:type="spellStart"/>
-      <w:r>
-        <w:rPr>
-          <w:rFonts w:ascii="Times New Roman" w:eastAsia="Times New Roman" w:hAnsi="Times New Roman" w:cs="Times New Roman"/>
-          <w:sz w:val="16"/>
-          <w:szCs w:val="16"/>
-        </w:rPr>
-        <w:t>name</w:t>
-      </w:r>
-      <w:proofErr w:type="spellEnd"/>
-      <w:r>
-        <w:rPr>
-          <w:rFonts w:ascii="Times New Roman" w:eastAsia="Times New Roman" w:hAnsi="Times New Roman" w:cs="Times New Roman"/>
-          <w:sz w:val="16"/>
-          <w:szCs w:val="16"/>
-        </w:rPr>
-        <w:t>}, РНОКПП ${</w:t>
-      </w:r>
-      <w:proofErr w:type="spellStart"/>
-      <w:r>
-        <w:rPr>
-          <w:rFonts w:ascii="Times New Roman" w:eastAsia="Times New Roman" w:hAnsi="Times New Roman" w:cs="Times New Roman"/>
-          <w:sz w:val="16"/>
-          <w:szCs w:val="16"/>
-        </w:rPr>
-        <w:t>clientINN</w:t>
-      </w:r>
-      <w:proofErr w:type="spellEnd"/>
-      <w:r>
-        <w:rPr>
-          <w:rFonts w:ascii="Times New Roman" w:eastAsia="Times New Roman" w:hAnsi="Times New Roman" w:cs="Times New Roman"/>
-          <w:sz w:val="16"/>
-          <w:szCs w:val="16"/>
-        </w:rPr>
-        <w:t>}, який діє на підставі паспорту ${</w:t>
-      </w:r>
-      <w:proofErr w:type="spellStart"/>
+        <w:t>в особі ${name}, РНОКПП ${clientINN}, який діє на підставі паспорту ${</w:t>
+      </w:r>
       <w:r>
         <w:rPr>
           <w:rFonts w:ascii="Times New Roman" w:eastAsia="Times New Roman" w:hAnsi="Times New Roman" w:cs="Times New Roman"/>
@@ -11493,7 +10945,6 @@
         </w:rPr>
         <w:t>passportNumber</w:t>
       </w:r>
-      <w:proofErr w:type="spellEnd"/>
       <w:r>
         <w:rPr>
           <w:rFonts w:ascii="Times New Roman" w:eastAsia="Times New Roman" w:hAnsi="Times New Roman" w:cs="Times New Roman"/>
@@ -11502,7 +10953,6 @@
         </w:rPr>
         <w:t>}, виданий ${</w:t>
       </w:r>
-      <w:proofErr w:type="spellStart"/>
       <w:r>
         <w:rPr>
           <w:rFonts w:ascii="Times New Roman" w:eastAsia="Times New Roman" w:hAnsi="Times New Roman" w:cs="Times New Roman"/>
@@ -11512,7 +10962,6 @@
         </w:rPr>
         <w:t>passportIssue</w:t>
       </w:r>
-      <w:proofErr w:type="spellEnd"/>
       <w:r>
         <w:rPr>
           <w:rFonts w:ascii="Times New Roman" w:eastAsia="Times New Roman" w:hAnsi="Times New Roman" w:cs="Times New Roman"/>
@@ -11530,23 +10979,13 @@
         </w:rPr>
         <w:t>passport</w:t>
       </w:r>
-      <w:proofErr w:type="spellStart"/>
-      <w:r>
-        <w:rPr>
-          <w:rFonts w:ascii="Times New Roman" w:eastAsia="Times New Roman" w:hAnsi="Times New Roman" w:cs="Times New Roman"/>
-          <w:sz w:val="16"/>
-          <w:szCs w:val="16"/>
-        </w:rPr>
-        <w:t>Date</w:t>
-      </w:r>
-      <w:proofErr w:type="spellEnd"/>
-      <w:r>
-        <w:rPr>
-          <w:rFonts w:ascii="Times New Roman" w:eastAsia="Times New Roman" w:hAnsi="Times New Roman" w:cs="Times New Roman"/>
-          <w:sz w:val="16"/>
-          <w:szCs w:val="16"/>
-        </w:rPr>
-        <w:t>} р., з іншої сторони</w:t>
+      <w:r>
+        <w:rPr>
+          <w:rFonts w:ascii="Times New Roman" w:eastAsia="Times New Roman" w:hAnsi="Times New Roman" w:cs="Times New Roman"/>
+          <w:sz w:val="16"/>
+          <w:szCs w:val="16"/>
+        </w:rPr>
+        <w:t>Date} р., з іншої сторони</w:t>
       </w:r>
       <w:r>
         <w:rPr>
@@ -11656,25 +11095,7 @@
           <w:sz w:val="16"/>
           <w:szCs w:val="16"/>
         </w:rPr>
-        <w:t>${</w:t>
-      </w:r>
-      <w:proofErr w:type="spellStart"/>
-      <w:r>
-        <w:rPr>
-          <w:rFonts w:ascii="Times New Roman" w:hAnsi="Times New Roman" w:cs="Times New Roman"/>
-          <w:sz w:val="16"/>
-          <w:szCs w:val="16"/>
-        </w:rPr>
-        <w:t>adminEquipModel</w:t>
-      </w:r>
-      <w:proofErr w:type="spellEnd"/>
-      <w:r>
-        <w:rPr>
-          <w:rFonts w:ascii="Times New Roman" w:hAnsi="Times New Roman" w:cs="Times New Roman"/>
-          <w:sz w:val="16"/>
-          <w:szCs w:val="16"/>
-        </w:rPr>
-        <w:t>}</w:t>
+        <w:t>${adminEquipModel}</w:t>
       </w:r>
       <w:r>
         <w:rPr>
@@ -11706,7 +11127,6 @@
         </w:rPr>
         <w:t>${</w:t>
       </w:r>
-      <w:proofErr w:type="spellStart"/>
       <w:r>
         <w:rPr>
           <w:rFonts w:ascii="Times New Roman" w:hAnsi="Times New Roman" w:cs="Times New Roman"/>
@@ -11716,7 +11136,6 @@
         </w:rPr>
         <w:t>adminEquipCost</w:t>
       </w:r>
-      <w:proofErr w:type="spellEnd"/>
       <w:r>
         <w:rPr>
           <w:rFonts w:ascii="Times New Roman" w:hAnsi="Times New Roman" w:cs="Times New Roman"/>
@@ -11766,7 +11185,6 @@
         </w:rPr>
         <w:t>${</w:t>
       </w:r>
-      <w:proofErr w:type="spellStart"/>
       <w:r>
         <w:rPr>
           <w:rFonts w:ascii="Times New Roman" w:eastAsia="Times New Roman" w:hAnsi="Times New Roman" w:cs="Times New Roman"/>
@@ -11777,7 +11195,6 @@
         </w:rPr>
         <w:t>adminEquipCondition</w:t>
       </w:r>
-      <w:proofErr w:type="spellEnd"/>
       <w:r>
         <w:rPr>
           <w:rFonts w:ascii="Times New Roman" w:eastAsia="Times New Roman" w:hAnsi="Times New Roman" w:cs="Times New Roman"/>
@@ -11837,7 +11254,6 @@
         </w:rPr>
         <w:t>${</w:t>
       </w:r>
-      <w:proofErr w:type="spellStart"/>
       <w:r>
         <w:rPr>
           <w:rFonts w:ascii="Times New Roman" w:eastAsia="Times New Roman" w:hAnsi="Times New Roman" w:cs="Times New Roman"/>
@@ -11849,7 +11265,6 @@
         </w:rPr>
         <w:t>agreementNumber</w:t>
       </w:r>
-      <w:proofErr w:type="spellEnd"/>
       <w:r>
         <w:rPr>
           <w:rFonts w:ascii="Times New Roman" w:eastAsia="Times New Roman" w:hAnsi="Times New Roman" w:cs="Times New Roman"/>
@@ -11900,7 +11315,6 @@
         </w:rPr>
         <w:t>${</w:t>
       </w:r>
-      <w:proofErr w:type="spellStart"/>
       <w:r>
         <w:rPr>
           <w:rFonts w:ascii="Times New Roman" w:eastAsia="Times New Roman" w:hAnsi="Times New Roman" w:cs="Times New Roman"/>
@@ -11911,7 +11325,6 @@
         </w:rPr>
         <w:t>adminDate</w:t>
       </w:r>
-      <w:proofErr w:type="spellEnd"/>
       <w:r>
         <w:rPr>
           <w:rFonts w:ascii="Times New Roman" w:eastAsia="Times New Roman" w:hAnsi="Times New Roman" w:cs="Times New Roman"/>
@@ -12112,25 +11525,7 @@
                 <w:sz w:val="16"/>
                 <w:szCs w:val="16"/>
               </w:rPr>
-              <w:t xml:space="preserve">м. </w:t>
-            </w:r>
-            <w:proofErr w:type="spellStart"/>
-            <w:r>
-              <w:rPr>
-                <w:rFonts w:ascii="Times New Roman" w:eastAsia="Times New Roman" w:hAnsi="Times New Roman" w:cs="Times New Roman"/>
-                <w:sz w:val="16"/>
-                <w:szCs w:val="16"/>
-              </w:rPr>
-              <w:t>Сновськ</w:t>
-            </w:r>
-            <w:proofErr w:type="spellEnd"/>
-            <w:r>
-              <w:rPr>
-                <w:rFonts w:ascii="Times New Roman" w:eastAsia="Times New Roman" w:hAnsi="Times New Roman" w:cs="Times New Roman"/>
-                <w:sz w:val="16"/>
-                <w:szCs w:val="16"/>
-              </w:rPr>
-              <w:t xml:space="preserve"> , вул. Каденюка 56</w:t>
+              <w:t>м. Сновськ , вул. Каденюка 56</w:t>
             </w:r>
           </w:p>
           <w:p>
@@ -12354,7 +11749,7 @@
                 <w:bCs/>
                 <w:sz w:val="16"/>
                 <w:szCs w:val="16"/>
-                <w:lang w:val="en-US"/>
+                <w:lang w:val="ru-RU"/>
               </w:rPr>
             </w:pPr>
             <w:r>
@@ -12394,7 +11789,7 @@
                 <w:b/>
                 <w:sz w:val="16"/>
                 <w:szCs w:val="16"/>
-                <w:lang w:val="en-US"/>
+                <w:lang w:val="ru-RU"/>
               </w:rPr>
             </w:pPr>
           </w:p>
@@ -12491,7 +11886,6 @@
               </w:rPr>
               <w:t>ФО ${</w:t>
             </w:r>
-            <w:proofErr w:type="spellStart"/>
             <w:r>
               <w:rPr>
                 <w:rFonts w:ascii="Times New Roman" w:eastAsia="Times New Roman" w:hAnsi="Times New Roman" w:cs="Times New Roman"/>
@@ -12504,7 +11898,6 @@
               </w:rPr>
               <w:t>shortName</w:t>
             </w:r>
-            <w:proofErr w:type="spellEnd"/>
             <w:r>
               <w:rPr>
                 <w:rFonts w:ascii="Times New Roman" w:eastAsia="Times New Roman" w:hAnsi="Times New Roman" w:cs="Times New Roman"/>
@@ -12634,7 +12027,6 @@
               </w:rPr>
               <w:t>Адреса: ${</w:t>
             </w:r>
-            <w:proofErr w:type="spellStart"/>
             <w:r>
               <w:rPr>
                 <w:rFonts w:ascii="Times New Roman" w:eastAsia="Times New Roman" w:hAnsi="Times New Roman" w:cs="Times New Roman"/>
@@ -12645,7 +12037,6 @@
               </w:rPr>
               <w:t>clientRegion</w:t>
             </w:r>
-            <w:proofErr w:type="spellEnd"/>
             <w:r>
               <w:rPr>
                 <w:rFonts w:ascii="Times New Roman" w:eastAsia="Times New Roman" w:hAnsi="Times New Roman" w:cs="Times New Roman"/>
@@ -12656,7 +12047,6 @@
               </w:rPr>
               <w:t>} обл., ${</w:t>
             </w:r>
-            <w:proofErr w:type="spellStart"/>
             <w:r>
               <w:rPr>
                 <w:rFonts w:ascii="Times New Roman" w:eastAsia="Times New Roman" w:hAnsi="Times New Roman" w:cs="Times New Roman"/>
@@ -12667,7 +12057,6 @@
               </w:rPr>
               <w:t>clientTown</w:t>
             </w:r>
-            <w:proofErr w:type="spellEnd"/>
             <w:r>
               <w:rPr>
                 <w:rFonts w:ascii="Times New Roman" w:eastAsia="Times New Roman" w:hAnsi="Times New Roman" w:cs="Times New Roman"/>
@@ -12678,7 +12067,6 @@
               </w:rPr>
               <w:t>},  ${</w:t>
             </w:r>
-            <w:proofErr w:type="spellStart"/>
             <w:r>
               <w:rPr>
                 <w:rFonts w:ascii="Times New Roman" w:eastAsia="Times New Roman" w:hAnsi="Times New Roman" w:cs="Times New Roman"/>
@@ -12689,7 +12077,6 @@
               </w:rPr>
               <w:t>clientStreet</w:t>
             </w:r>
-            <w:proofErr w:type="spellEnd"/>
             <w:r>
               <w:rPr>
                 <w:rFonts w:ascii="Times New Roman" w:eastAsia="Times New Roman" w:hAnsi="Times New Roman" w:cs="Times New Roman"/>
@@ -12700,7 +12087,6 @@
               </w:rPr>
               <w:t>}, буд., ${</w:t>
             </w:r>
-            <w:proofErr w:type="spellStart"/>
             <w:r>
               <w:rPr>
                 <w:rFonts w:ascii="Times New Roman" w:eastAsia="Times New Roman" w:hAnsi="Times New Roman" w:cs="Times New Roman"/>
@@ -12711,7 +12097,6 @@
               </w:rPr>
               <w:t>clientHouse</w:t>
             </w:r>
-            <w:proofErr w:type="spellEnd"/>
             <w:r>
               <w:rPr>
                 <w:rFonts w:ascii="Times New Roman" w:eastAsia="Times New Roman" w:hAnsi="Times New Roman" w:cs="Times New Roman"/>
@@ -12722,7 +12107,6 @@
               </w:rPr>
               <w:t>}, ${</w:t>
             </w:r>
-            <w:proofErr w:type="spellStart"/>
             <w:r>
               <w:rPr>
                 <w:rFonts w:ascii="Times New Roman" w:eastAsia="Times New Roman" w:hAnsi="Times New Roman" w:cs="Times New Roman"/>
@@ -12733,7 +12117,6 @@
               </w:rPr>
               <w:t>clientFlat</w:t>
             </w:r>
-            <w:proofErr w:type="spellEnd"/>
             <w:r>
               <w:rPr>
                 <w:rFonts w:ascii="Times New Roman" w:eastAsia="Times New Roman" w:hAnsi="Times New Roman" w:cs="Times New Roman"/>
@@ -12786,7 +12169,6 @@
               </w:rPr>
               <w:t xml:space="preserve"> ${</w:t>
             </w:r>
-            <w:proofErr w:type="spellStart"/>
             <w:r>
               <w:rPr>
                 <w:rFonts w:ascii="Times New Roman" w:eastAsia="Times New Roman" w:hAnsi="Times New Roman" w:cs="Times New Roman"/>
@@ -12797,7 +12179,6 @@
               </w:rPr>
               <w:t>clientINN</w:t>
             </w:r>
-            <w:proofErr w:type="spellEnd"/>
             <w:r>
               <w:rPr>
                 <w:rFonts w:ascii="Times New Roman" w:eastAsia="Times New Roman" w:hAnsi="Times New Roman" w:cs="Times New Roman"/>
@@ -12836,7 +12217,6 @@
               </w:rPr>
               <w:t>${</w:t>
             </w:r>
-            <w:proofErr w:type="spellStart"/>
             <w:r>
               <w:rPr>
                 <w:rFonts w:ascii="Times New Roman" w:eastAsia="Times New Roman" w:hAnsi="Times New Roman" w:cs="Times New Roman"/>
@@ -12846,7 +12226,6 @@
               </w:rPr>
               <w:t>passportNumber</w:t>
             </w:r>
-            <w:proofErr w:type="spellEnd"/>
             <w:r>
               <w:rPr>
                 <w:rFonts w:ascii="Times New Roman" w:eastAsia="Times New Roman" w:hAnsi="Times New Roman" w:cs="Times New Roman"/>
@@ -12855,7 +12234,6 @@
               </w:rPr>
               <w:t>}, виданий ${</w:t>
             </w:r>
-            <w:proofErr w:type="spellStart"/>
             <w:r>
               <w:rPr>
                 <w:rFonts w:ascii="Times New Roman" w:eastAsia="Times New Roman" w:hAnsi="Times New Roman" w:cs="Times New Roman"/>
@@ -12865,7 +12243,6 @@
               </w:rPr>
               <w:t>passportIssue</w:t>
             </w:r>
-            <w:proofErr w:type="spellEnd"/>
             <w:r>
               <w:rPr>
                 <w:rFonts w:ascii="Times New Roman" w:eastAsia="Times New Roman" w:hAnsi="Times New Roman" w:cs="Times New Roman"/>
@@ -12883,23 +12260,13 @@
               </w:rPr>
               <w:t>passport</w:t>
             </w:r>
-            <w:proofErr w:type="spellStart"/>
             <w:r>
               <w:rPr>
                 <w:rFonts w:ascii="Times New Roman" w:eastAsia="Times New Roman" w:hAnsi="Times New Roman" w:cs="Times New Roman"/>
                 <w:sz w:val="16"/>
                 <w:szCs w:val="16"/>
               </w:rPr>
-              <w:t>Date</w:t>
-            </w:r>
-            <w:proofErr w:type="spellEnd"/>
-            <w:r>
-              <w:rPr>
-                <w:rFonts w:ascii="Times New Roman" w:eastAsia="Times New Roman" w:hAnsi="Times New Roman" w:cs="Times New Roman"/>
-                <w:sz w:val="16"/>
-                <w:szCs w:val="16"/>
-              </w:rPr>
-              <w:t>}</w:t>
+              <w:t>Date}</w:t>
             </w:r>
           </w:p>
           <w:p>
@@ -13004,33 +12371,7 @@
                 <w:szCs w:val="16"/>
                 <w:lang w:val="en-US" w:eastAsia="ru-RU"/>
               </w:rPr>
-              <w:t>${</w:t>
-            </w:r>
-            <w:proofErr w:type="spellStart"/>
-            <w:r>
-              <w:rPr>
-                <w:rFonts w:ascii="Times New Roman" w:eastAsia="Times New Roman" w:hAnsi="Times New Roman" w:cs="Times New Roman"/>
-                <w:b/>
-                <w:bCs/>
-                <w:color w:val="010101"/>
-                <w:sz w:val="16"/>
-                <w:szCs w:val="16"/>
-                <w:lang w:val="en-US" w:eastAsia="ru-RU"/>
-              </w:rPr>
-              <w:t>shortName</w:t>
-            </w:r>
-            <w:proofErr w:type="spellEnd"/>
-            <w:r>
-              <w:rPr>
-                <w:rFonts w:ascii="Times New Roman" w:eastAsia="Times New Roman" w:hAnsi="Times New Roman" w:cs="Times New Roman"/>
-                <w:b/>
-                <w:bCs/>
-                <w:color w:val="010101"/>
-                <w:sz w:val="16"/>
-                <w:szCs w:val="16"/>
-                <w:lang w:val="en-US" w:eastAsia="ru-RU"/>
-              </w:rPr>
-              <w:t>}</w:t>
+              <w:t>${shortName}</w:t>
             </w:r>
           </w:p>
         </w:tc>

</xml_diff>

<commit_message>
v.3 25.07.24-1  correct 6.2, 7.3 in agrreements
</commit_message>
<xml_diff>
--- a/storage/app/admin_fo_agreement.docx
+++ b/storage/app/admin_fo_agreement.docx
@@ -1,6 +1,6 @@
 
 <file path=word/document.xml><?xml version="1.0" encoding="utf-8"?>
-<w:document xmlns:wpc="http://schemas.microsoft.com/office/word/2010/wordprocessingCanvas" xmlns:cx="http://schemas.microsoft.com/office/drawing/2014/chartex" xmlns:cx1="http://schemas.microsoft.com/office/drawing/2015/9/8/chartex" xmlns:cx2="http://schemas.microsoft.com/office/drawing/2015/10/21/chartex" xmlns:cx3="http://schemas.microsoft.com/office/drawing/2016/5/9/chartex" xmlns:cx4="http://schemas.microsoft.com/office/drawing/2016/5/10/chartex" xmlns:cx5="http://schemas.microsoft.com/office/drawing/2016/5/11/chartex" xmlns:cx6="http://schemas.microsoft.com/office/drawing/2016/5/12/chartex" xmlns:cx7="http://schemas.microsoft.com/office/drawing/2016/5/13/chartex" xmlns:cx8="http://schemas.microsoft.com/office/drawing/2016/5/14/chartex" xmlns:mc="http://schemas.openxmlformats.org/markup-compatibility/2006" xmlns:aink="http://schemas.microsoft.com/office/drawing/2016/ink" xmlns:am3d="http://schemas.microsoft.com/office/drawing/2017/model3d" xmlns:o="urn:schemas-microsoft-com:office:office" xmlns:oel="http://schemas.microsoft.com/office/2019/extlst" xmlns:r="http://schemas.openxmlformats.org/officeDocument/2006/relationships" xmlns:m="http://schemas.openxmlformats.org/officeDocument/2006/math" xmlns:v="urn:schemas-microsoft-com:vml" xmlns:wp14="http://schemas.microsoft.com/office/word/2010/wordprocessingDrawing" xmlns:wp="http://schemas.openxmlformats.org/drawingml/2006/wordprocessingDrawing" xmlns:w10="urn:schemas-microsoft-com:office:word" xmlns:w="http://schemas.openxmlformats.org/wordprocessingml/2006/main" xmlns:w14="http://schemas.microsoft.com/office/word/2010/wordml" xmlns:w15="http://schemas.microsoft.com/office/word/2012/wordml" xmlns:w16cex="http://schemas.microsoft.com/office/word/2018/wordml/cex" xmlns:w16cid="http://schemas.microsoft.com/office/word/2016/wordml/cid" xmlns:w16="http://schemas.microsoft.com/office/word/2018/wordml" xmlns:w16du="http://schemas.microsoft.com/office/word/2023/wordml/word16du" xmlns:w16sdtdh="http://schemas.microsoft.com/office/word/2020/wordml/sdtdatahash" xmlns:w16se="http://schemas.microsoft.com/office/word/2015/wordml/symex" xmlns:wpg="http://schemas.microsoft.com/office/word/2010/wordprocessingGroup" xmlns:wpi="http://schemas.microsoft.com/office/word/2010/wordprocessingInk" xmlns:wne="http://schemas.microsoft.com/office/word/2006/wordml" xmlns:wps="http://schemas.microsoft.com/office/word/2010/wordprocessingShape" mc:Ignorable="w14 w15 w16se w16cid w16 w16cex w16sdtdh w16du wp14">
+<w:document xmlns:wpc="http://schemas.microsoft.com/office/word/2010/wordprocessingCanvas" xmlns:cx="http://schemas.microsoft.com/office/drawing/2014/chartex" xmlns:cx1="http://schemas.microsoft.com/office/drawing/2015/9/8/chartex" xmlns:cx2="http://schemas.microsoft.com/office/drawing/2015/10/21/chartex" xmlns:cx3="http://schemas.microsoft.com/office/drawing/2016/5/9/chartex" xmlns:cx4="http://schemas.microsoft.com/office/drawing/2016/5/10/chartex" xmlns:cx5="http://schemas.microsoft.com/office/drawing/2016/5/11/chartex" xmlns:cx6="http://schemas.microsoft.com/office/drawing/2016/5/12/chartex" xmlns:cx7="http://schemas.microsoft.com/office/drawing/2016/5/13/chartex" xmlns:cx8="http://schemas.microsoft.com/office/drawing/2016/5/14/chartex" xmlns:mc="http://schemas.openxmlformats.org/markup-compatibility/2006" xmlns:aink="http://schemas.microsoft.com/office/drawing/2016/ink" xmlns:am3d="http://schemas.microsoft.com/office/drawing/2017/model3d" xmlns:o="urn:schemas-microsoft-com:office:office" xmlns:r="http://schemas.openxmlformats.org/officeDocument/2006/relationships" xmlns:m="http://schemas.openxmlformats.org/officeDocument/2006/math" xmlns:v="urn:schemas-microsoft-com:vml" xmlns:wp14="http://schemas.microsoft.com/office/word/2010/wordprocessingDrawing" xmlns:wp="http://schemas.openxmlformats.org/drawingml/2006/wordprocessingDrawing" xmlns:w10="urn:schemas-microsoft-com:office:word" xmlns:w="http://schemas.openxmlformats.org/wordprocessingml/2006/main" xmlns:w14="http://schemas.microsoft.com/office/word/2010/wordml" xmlns:w15="http://schemas.microsoft.com/office/word/2012/wordml" xmlns:w16cex="http://schemas.microsoft.com/office/word/2018/wordml/cex" xmlns:w16cid="http://schemas.microsoft.com/office/word/2016/wordml/cid" xmlns:w16="http://schemas.microsoft.com/office/word/2018/wordml" xmlns:w16sdtdh="http://schemas.microsoft.com/office/word/2020/wordml/sdtdatahash" xmlns:w16se="http://schemas.microsoft.com/office/word/2015/wordml/symex" xmlns:wpg="http://schemas.microsoft.com/office/word/2010/wordprocessingGroup" xmlns:wpi="http://schemas.microsoft.com/office/word/2010/wordprocessingInk" xmlns:wne="http://schemas.microsoft.com/office/word/2006/wordml" xmlns:wps="http://schemas.microsoft.com/office/word/2010/wordprocessingShape" mc:Ignorable="w14 w15 w16se w16cid w16 w16cex w16sdtdh wp14">
   <w:body>
     <w:p>
       <w:pPr>
@@ -123,6 +123,7 @@
         </w:rPr>
         <w:t>${</w:t>
       </w:r>
+      <w:proofErr w:type="spellStart"/>
       <w:r>
         <w:rPr>
           <w:rFonts w:ascii="Times New Roman" w:eastAsia="Times New Roman" w:hAnsi="Times New Roman" w:cs="Times New Roman"/>
@@ -136,6 +137,7 @@
         </w:rPr>
         <w:t>agreementNumber</w:t>
       </w:r>
+      <w:proofErr w:type="spellEnd"/>
       <w:r>
         <w:rPr>
           <w:rFonts w:ascii="Times New Roman" w:eastAsia="Times New Roman" w:hAnsi="Times New Roman" w:cs="Times New Roman"/>
@@ -172,6 +174,7 @@
         </w:rPr>
         <w:t>${</w:t>
       </w:r>
+      <w:proofErr w:type="spellStart"/>
       <w:r>
         <w:rPr>
           <w:rFonts w:ascii="Times New Roman" w:eastAsia="Times New Roman" w:hAnsi="Times New Roman" w:cs="Times New Roman"/>
@@ -182,6 +185,7 @@
         </w:rPr>
         <w:t>adminDate</w:t>
       </w:r>
+      <w:proofErr w:type="spellEnd"/>
       <w:r>
         <w:rPr>
           <w:rFonts w:ascii="Times New Roman" w:eastAsia="Times New Roman" w:hAnsi="Times New Roman" w:cs="Times New Roman"/>
@@ -568,8 +572,9 @@
           <w:sz w:val="16"/>
           <w:szCs w:val="16"/>
         </w:rPr>
-        <w:t xml:space="preserve"> ${name}</w:t>
-      </w:r>
+        <w:t xml:space="preserve"> ${</w:t>
+      </w:r>
+      <w:proofErr w:type="spellStart"/>
       <w:r>
         <w:rPr>
           <w:rFonts w:ascii="Times New Roman" w:eastAsia="Times New Roman" w:hAnsi="Times New Roman" w:cs="Times New Roman"/>
@@ -578,6 +583,27 @@
           <w:sz w:val="16"/>
           <w:szCs w:val="16"/>
         </w:rPr>
+        <w:t>name</w:t>
+      </w:r>
+      <w:proofErr w:type="spellEnd"/>
+      <w:r>
+        <w:rPr>
+          <w:rFonts w:ascii="Times New Roman" w:eastAsia="Times New Roman" w:hAnsi="Times New Roman" w:cs="Times New Roman"/>
+          <w:b/>
+          <w:bCs/>
+          <w:sz w:val="16"/>
+          <w:szCs w:val="16"/>
+        </w:rPr>
+        <w:t>}</w:t>
+      </w:r>
+      <w:r>
+        <w:rPr>
+          <w:rFonts w:ascii="Times New Roman" w:eastAsia="Times New Roman" w:hAnsi="Times New Roman" w:cs="Times New Roman"/>
+          <w:b/>
+          <w:bCs/>
+          <w:sz w:val="16"/>
+          <w:szCs w:val="16"/>
+        </w:rPr>
         <w:t xml:space="preserve">, </w:t>
       </w:r>
       <w:r>
@@ -613,7 +639,25 @@
           <w:sz w:val="16"/>
           <w:szCs w:val="16"/>
         </w:rPr>
-        <w:t>${name}</w:t>
+        <w:t>${</w:t>
+      </w:r>
+      <w:proofErr w:type="spellStart"/>
+      <w:r>
+        <w:rPr>
+          <w:rFonts w:ascii="Times New Roman" w:eastAsia="Times New Roman" w:hAnsi="Times New Roman" w:cs="Times New Roman"/>
+          <w:sz w:val="16"/>
+          <w:szCs w:val="16"/>
+        </w:rPr>
+        <w:t>name</w:t>
+      </w:r>
+      <w:proofErr w:type="spellEnd"/>
+      <w:r>
+        <w:rPr>
+          <w:rFonts w:ascii="Times New Roman" w:eastAsia="Times New Roman" w:hAnsi="Times New Roman" w:cs="Times New Roman"/>
+          <w:sz w:val="16"/>
+          <w:szCs w:val="16"/>
+        </w:rPr>
+        <w:t>}</w:t>
       </w:r>
       <w:r>
         <w:rPr>
@@ -629,7 +673,25 @@
           <w:sz w:val="16"/>
           <w:szCs w:val="16"/>
         </w:rPr>
-        <w:t>${clientINN}</w:t>
+        <w:t>${</w:t>
+      </w:r>
+      <w:proofErr w:type="spellStart"/>
+      <w:r>
+        <w:rPr>
+          <w:rFonts w:ascii="Times New Roman" w:eastAsia="Times New Roman" w:hAnsi="Times New Roman" w:cs="Times New Roman"/>
+          <w:sz w:val="16"/>
+          <w:szCs w:val="16"/>
+        </w:rPr>
+        <w:t>clientINN</w:t>
+      </w:r>
+      <w:proofErr w:type="spellEnd"/>
+      <w:r>
+        <w:rPr>
+          <w:rFonts w:ascii="Times New Roman" w:eastAsia="Times New Roman" w:hAnsi="Times New Roman" w:cs="Times New Roman"/>
+          <w:sz w:val="16"/>
+          <w:szCs w:val="16"/>
+        </w:rPr>
+        <w:t>}</w:t>
       </w:r>
       <w:r>
         <w:rPr>
@@ -647,6 +709,7 @@
         </w:rPr>
         <w:t>паспорту ${</w:t>
       </w:r>
+      <w:proofErr w:type="spellStart"/>
       <w:r>
         <w:rPr>
           <w:rFonts w:ascii="Times New Roman" w:eastAsia="Times New Roman" w:hAnsi="Times New Roman" w:cs="Times New Roman"/>
@@ -656,6 +719,7 @@
         </w:rPr>
         <w:t>passportNumber</w:t>
       </w:r>
+      <w:proofErr w:type="spellEnd"/>
       <w:r>
         <w:rPr>
           <w:rFonts w:ascii="Times New Roman" w:eastAsia="Times New Roman" w:hAnsi="Times New Roman" w:cs="Times New Roman"/>
@@ -680,6 +744,7 @@
         </w:rPr>
         <w:t>виданий ${</w:t>
       </w:r>
+      <w:proofErr w:type="spellStart"/>
       <w:r>
         <w:rPr>
           <w:rFonts w:ascii="Times New Roman" w:eastAsia="Times New Roman" w:hAnsi="Times New Roman" w:cs="Times New Roman"/>
@@ -689,6 +754,7 @@
         </w:rPr>
         <w:t>passportIssue</w:t>
       </w:r>
+      <w:proofErr w:type="spellEnd"/>
       <w:r>
         <w:rPr>
           <w:rFonts w:ascii="Times New Roman" w:eastAsia="Times New Roman" w:hAnsi="Times New Roman" w:cs="Times New Roman"/>
@@ -730,13 +796,23 @@
         </w:rPr>
         <w:t>passport</w:t>
       </w:r>
-      <w:r>
-        <w:rPr>
-          <w:rFonts w:ascii="Times New Roman" w:eastAsia="Times New Roman" w:hAnsi="Times New Roman" w:cs="Times New Roman"/>
-          <w:sz w:val="16"/>
-          <w:szCs w:val="16"/>
-        </w:rPr>
-        <w:t>Date}</w:t>
+      <w:proofErr w:type="spellStart"/>
+      <w:r>
+        <w:rPr>
+          <w:rFonts w:ascii="Times New Roman" w:eastAsia="Times New Roman" w:hAnsi="Times New Roman" w:cs="Times New Roman"/>
+          <w:sz w:val="16"/>
+          <w:szCs w:val="16"/>
+        </w:rPr>
+        <w:t>Date</w:t>
+      </w:r>
+      <w:proofErr w:type="spellEnd"/>
+      <w:r>
+        <w:rPr>
+          <w:rFonts w:ascii="Times New Roman" w:eastAsia="Times New Roman" w:hAnsi="Times New Roman" w:cs="Times New Roman"/>
+          <w:sz w:val="16"/>
+          <w:szCs w:val="16"/>
+        </w:rPr>
+        <w:t>}</w:t>
       </w:r>
       <w:r>
         <w:rPr>
@@ -830,8 +906,9 @@
           <w:szCs w:val="16"/>
           <w:lang w:eastAsia="ru-RU"/>
         </w:rPr>
-        <w:t>${agreementNumber}</w:t>
-      </w:r>
+        <w:t>${</w:t>
+      </w:r>
+      <w:proofErr w:type="spellStart"/>
       <w:r>
         <w:rPr>
           <w:rFonts w:ascii="Times New Roman" w:eastAsia="Times New Roman" w:hAnsi="Times New Roman" w:cs="Times New Roman"/>
@@ -840,6 +917,27 @@
           <w:szCs w:val="16"/>
           <w:lang w:eastAsia="ru-RU"/>
         </w:rPr>
+        <w:t>agreementNumber</w:t>
+      </w:r>
+      <w:proofErr w:type="spellEnd"/>
+      <w:r>
+        <w:rPr>
+          <w:rFonts w:ascii="Times New Roman" w:eastAsia="Times New Roman" w:hAnsi="Times New Roman" w:cs="Times New Roman"/>
+          <w:color w:val="010101"/>
+          <w:sz w:val="16"/>
+          <w:szCs w:val="16"/>
+          <w:lang w:eastAsia="ru-RU"/>
+        </w:rPr>
+        <w:t>}</w:t>
+      </w:r>
+      <w:r>
+        <w:rPr>
+          <w:rFonts w:ascii="Times New Roman" w:eastAsia="Times New Roman" w:hAnsi="Times New Roman" w:cs="Times New Roman"/>
+          <w:color w:val="010101"/>
+          <w:sz w:val="16"/>
+          <w:szCs w:val="16"/>
+          <w:lang w:eastAsia="ru-RU"/>
+        </w:rPr>
         <w:t xml:space="preserve"> від </w:t>
       </w:r>
       <w:r>
@@ -852,6 +950,7 @@
         </w:rPr>
         <w:t>${</w:t>
       </w:r>
+      <w:proofErr w:type="spellStart"/>
       <w:r>
         <w:rPr>
           <w:rFonts w:ascii="Times New Roman" w:eastAsia="Times New Roman" w:hAnsi="Times New Roman" w:cs="Times New Roman"/>
@@ -862,6 +961,7 @@
         </w:rPr>
         <w:t>adminDate</w:t>
       </w:r>
+      <w:proofErr w:type="spellEnd"/>
       <w:r>
         <w:rPr>
           <w:rFonts w:ascii="Times New Roman" w:eastAsia="Times New Roman" w:hAnsi="Times New Roman" w:cs="Times New Roman"/>
@@ -1043,7 +1143,25 @@
           <w:sz w:val="16"/>
           <w:szCs w:val="16"/>
         </w:rPr>
-        <w:t xml:space="preserve"> ${adminEquipModel}</w:t>
+        <w:t xml:space="preserve"> ${</w:t>
+      </w:r>
+      <w:proofErr w:type="spellStart"/>
+      <w:r>
+        <w:rPr>
+          <w:rFonts w:ascii="Times New Roman" w:hAnsi="Times New Roman" w:cs="Times New Roman"/>
+          <w:sz w:val="16"/>
+          <w:szCs w:val="16"/>
+        </w:rPr>
+        <w:t>adminEquipModel</w:t>
+      </w:r>
+      <w:proofErr w:type="spellEnd"/>
+      <w:r>
+        <w:rPr>
+          <w:rFonts w:ascii="Times New Roman" w:hAnsi="Times New Roman" w:cs="Times New Roman"/>
+          <w:sz w:val="16"/>
+          <w:szCs w:val="16"/>
+        </w:rPr>
+        <w:t>}</w:t>
       </w:r>
     </w:p>
     <w:p>
@@ -1137,8 +1255,27 @@
           <w:sz w:val="16"/>
           <w:szCs w:val="16"/>
         </w:rPr>
-        <w:t>${adminEquipModel} - ${</w:t>
-      </w:r>
+        <w:t>${</w:t>
+      </w:r>
+      <w:proofErr w:type="spellStart"/>
+      <w:r>
+        <w:rPr>
+          <w:rFonts w:ascii="Times New Roman" w:hAnsi="Times New Roman" w:cs="Times New Roman"/>
+          <w:sz w:val="16"/>
+          <w:szCs w:val="16"/>
+        </w:rPr>
+        <w:t>adminEquipModel</w:t>
+      </w:r>
+      <w:proofErr w:type="spellEnd"/>
+      <w:r>
+        <w:rPr>
+          <w:rFonts w:ascii="Times New Roman" w:hAnsi="Times New Roman" w:cs="Times New Roman"/>
+          <w:sz w:val="16"/>
+          <w:szCs w:val="16"/>
+        </w:rPr>
+        <w:t>} - ${</w:t>
+      </w:r>
+      <w:proofErr w:type="spellStart"/>
       <w:r>
         <w:rPr>
           <w:rFonts w:ascii="Times New Roman" w:hAnsi="Times New Roman" w:cs="Times New Roman"/>
@@ -1148,6 +1285,7 @@
         </w:rPr>
         <w:t>adminEquipCost</w:t>
       </w:r>
+      <w:proofErr w:type="spellEnd"/>
       <w:r>
         <w:rPr>
           <w:rFonts w:ascii="Times New Roman" w:hAnsi="Times New Roman" w:cs="Times New Roman"/>
@@ -1173,15 +1311,51 @@
           <w:sz w:val="16"/>
           <w:szCs w:val="16"/>
         </w:rPr>
-        <w:t xml:space="preserve">1.4. Сторони домовилися, що протягом строку оренди Об’єкт оренди буде знаходитися за адресою: </w:t>
-      </w:r>
-      <w:r>
-        <w:rPr>
-          <w:rFonts w:ascii="Times New Roman" w:hAnsi="Times New Roman" w:cs="Times New Roman"/>
-          <w:sz w:val="16"/>
-          <w:szCs w:val="16"/>
-        </w:rPr>
-        <w:t>${equipRegion}</w:t>
+        <w:t xml:space="preserve">1.4. Сторони домовилися, що протягом строку оренди Об’єкт оренди буде знаходитися за </w:t>
+      </w:r>
+      <w:proofErr w:type="spellStart"/>
+      <w:r>
+        <w:rPr>
+          <w:rFonts w:ascii="Times New Roman" w:hAnsi="Times New Roman" w:cs="Times New Roman"/>
+          <w:sz w:val="16"/>
+          <w:szCs w:val="16"/>
+        </w:rPr>
+        <w:t>адресою</w:t>
+      </w:r>
+      <w:proofErr w:type="spellEnd"/>
+      <w:r>
+        <w:rPr>
+          <w:rFonts w:ascii="Times New Roman" w:hAnsi="Times New Roman" w:cs="Times New Roman"/>
+          <w:sz w:val="16"/>
+          <w:szCs w:val="16"/>
+        </w:rPr>
+        <w:t xml:space="preserve">: </w:t>
+      </w:r>
+      <w:r>
+        <w:rPr>
+          <w:rFonts w:ascii="Times New Roman" w:hAnsi="Times New Roman" w:cs="Times New Roman"/>
+          <w:sz w:val="16"/>
+          <w:szCs w:val="16"/>
+        </w:rPr>
+        <w:t>${</w:t>
+      </w:r>
+      <w:proofErr w:type="spellStart"/>
+      <w:r>
+        <w:rPr>
+          <w:rFonts w:ascii="Times New Roman" w:hAnsi="Times New Roman" w:cs="Times New Roman"/>
+          <w:sz w:val="16"/>
+          <w:szCs w:val="16"/>
+        </w:rPr>
+        <w:t>equipRegion</w:t>
+      </w:r>
+      <w:proofErr w:type="spellEnd"/>
+      <w:r>
+        <w:rPr>
+          <w:rFonts w:ascii="Times New Roman" w:hAnsi="Times New Roman" w:cs="Times New Roman"/>
+          <w:sz w:val="16"/>
+          <w:szCs w:val="16"/>
+        </w:rPr>
+        <w:t>}</w:t>
       </w:r>
       <w:r>
         <w:rPr>
@@ -1215,6 +1389,7 @@
         </w:rPr>
         <w:t>${</w:t>
       </w:r>
+      <w:proofErr w:type="spellStart"/>
       <w:r>
         <w:rPr>
           <w:rFonts w:ascii="Times New Roman" w:hAnsi="Times New Roman" w:cs="Times New Roman"/>
@@ -1224,6 +1399,7 @@
         </w:rPr>
         <w:t>equipTown</w:t>
       </w:r>
+      <w:proofErr w:type="spellEnd"/>
       <w:r>
         <w:rPr>
           <w:rFonts w:ascii="Times New Roman" w:hAnsi="Times New Roman" w:cs="Times New Roman"/>
@@ -1232,6 +1408,7 @@
         </w:rPr>
         <w:t>}, ${</w:t>
       </w:r>
+      <w:proofErr w:type="spellStart"/>
       <w:r>
         <w:rPr>
           <w:rFonts w:ascii="Times New Roman" w:hAnsi="Times New Roman" w:cs="Times New Roman"/>
@@ -1241,6 +1418,7 @@
         </w:rPr>
         <w:t>equipStreet</w:t>
       </w:r>
+      <w:proofErr w:type="spellEnd"/>
       <w:r>
         <w:rPr>
           <w:rFonts w:ascii="Times New Roman" w:hAnsi="Times New Roman" w:cs="Times New Roman"/>
@@ -1249,6 +1427,7 @@
         </w:rPr>
         <w:t>}, буд.${</w:t>
       </w:r>
+      <w:proofErr w:type="spellStart"/>
       <w:r>
         <w:rPr>
           <w:rFonts w:ascii="Times New Roman" w:hAnsi="Times New Roman" w:cs="Times New Roman"/>
@@ -1258,6 +1437,7 @@
         </w:rPr>
         <w:t>equipHouse</w:t>
       </w:r>
+      <w:proofErr w:type="spellEnd"/>
       <w:r>
         <w:rPr>
           <w:rFonts w:ascii="Times New Roman" w:hAnsi="Times New Roman" w:cs="Times New Roman"/>
@@ -1280,7 +1460,25 @@
           <w:sz w:val="16"/>
           <w:szCs w:val="16"/>
         </w:rPr>
-        <w:t>${equipAdditional}</w:t>
+        <w:t>${</w:t>
+      </w:r>
+      <w:proofErr w:type="spellStart"/>
+      <w:r>
+        <w:rPr>
+          <w:rFonts w:ascii="Times New Roman" w:hAnsi="Times New Roman" w:cs="Times New Roman"/>
+          <w:sz w:val="16"/>
+          <w:szCs w:val="16"/>
+        </w:rPr>
+        <w:t>equipAdditional</w:t>
+      </w:r>
+      <w:proofErr w:type="spellEnd"/>
+      <w:r>
+        <w:rPr>
+          <w:rFonts w:ascii="Times New Roman" w:hAnsi="Times New Roman" w:cs="Times New Roman"/>
+          <w:sz w:val="16"/>
+          <w:szCs w:val="16"/>
+        </w:rPr>
+        <w:t>}</w:t>
       </w:r>
       <w:r>
         <w:rPr>
@@ -1543,8 +1741,18 @@
           <w:sz w:val="16"/>
           <w:szCs w:val="16"/>
         </w:rPr>
-        <w:t xml:space="preserve"> лише за адресою</w:t>
-      </w:r>
+        <w:t xml:space="preserve"> лише за </w:t>
+      </w:r>
+      <w:proofErr w:type="spellStart"/>
+      <w:r>
+        <w:rPr>
+          <w:rFonts w:ascii="Times New Roman" w:hAnsi="Times New Roman" w:cs="Times New Roman"/>
+          <w:sz w:val="16"/>
+          <w:szCs w:val="16"/>
+        </w:rPr>
+        <w:t>адресою</w:t>
+      </w:r>
+      <w:proofErr w:type="spellEnd"/>
       <w:r>
         <w:rPr>
           <w:rFonts w:ascii="Times New Roman" w:hAnsi="Times New Roman" w:cs="Times New Roman"/>
@@ -1918,8 +2126,9 @@
           <w:szCs w:val="16"/>
           <w:lang w:eastAsia="ru-RU"/>
         </w:rPr>
-        <w:t>з дня підписання Сторонами Акт</w:t>
-      </w:r>
+        <w:t xml:space="preserve">з дня підписання Сторонами </w:t>
+      </w:r>
+      <w:proofErr w:type="spellStart"/>
       <w:r>
         <w:rPr>
           <w:rFonts w:ascii="Times New Roman" w:eastAsia="Times New Roman" w:hAnsi="Times New Roman" w:cs="Times New Roman"/>
@@ -1928,8 +2137,19 @@
           <w:szCs w:val="16"/>
           <w:lang w:eastAsia="ru-RU"/>
         </w:rPr>
+        <w:t>Акт</w:t>
+      </w:r>
+      <w:r>
+        <w:rPr>
+          <w:rFonts w:ascii="Times New Roman" w:eastAsia="Times New Roman" w:hAnsi="Times New Roman" w:cs="Times New Roman"/>
+          <w:color w:val="010101"/>
+          <w:sz w:val="16"/>
+          <w:szCs w:val="16"/>
+          <w:lang w:eastAsia="ru-RU"/>
+        </w:rPr>
         <w:t>а</w:t>
       </w:r>
+      <w:proofErr w:type="spellEnd"/>
       <w:r>
         <w:rPr>
           <w:rFonts w:ascii="Times New Roman" w:eastAsia="Times New Roman" w:hAnsi="Times New Roman" w:cs="Times New Roman"/>
@@ -2384,7 +2604,25 @@
           <w:sz w:val="16"/>
           <w:szCs w:val="16"/>
         </w:rPr>
-        <w:t>${adminEquipRentCost}</w:t>
+        <w:t>${</w:t>
+      </w:r>
+      <w:proofErr w:type="spellStart"/>
+      <w:r>
+        <w:rPr>
+          <w:rFonts w:ascii="Times New Roman" w:hAnsi="Times New Roman" w:cs="Times New Roman"/>
+          <w:sz w:val="16"/>
+          <w:szCs w:val="16"/>
+        </w:rPr>
+        <w:t>adminEquipRentCost</w:t>
+      </w:r>
+      <w:proofErr w:type="spellEnd"/>
+      <w:r>
+        <w:rPr>
+          <w:rFonts w:ascii="Times New Roman" w:hAnsi="Times New Roman" w:cs="Times New Roman"/>
+          <w:sz w:val="16"/>
+          <w:szCs w:val="16"/>
+        </w:rPr>
+        <w:t>}</w:t>
       </w:r>
       <w:r>
         <w:rPr>
@@ -2555,7 +2793,27 @@
           <w:sz w:val="16"/>
           <w:szCs w:val="16"/>
         </w:rPr>
-        <w:t xml:space="preserve">${adminPayDay} </w:t>
+        <w:t>${</w:t>
+      </w:r>
+      <w:proofErr w:type="spellStart"/>
+      <w:r>
+        <w:rPr>
+          <w:rFonts w:ascii="Times New Roman" w:hAnsi="Times New Roman" w:cs="Times New Roman"/>
+          <w:bCs/>
+          <w:sz w:val="16"/>
+          <w:szCs w:val="16"/>
+        </w:rPr>
+        <w:t>adminPayDay</w:t>
+      </w:r>
+      <w:proofErr w:type="spellEnd"/>
+      <w:r>
+        <w:rPr>
+          <w:rFonts w:ascii="Times New Roman" w:hAnsi="Times New Roman" w:cs="Times New Roman"/>
+          <w:bCs/>
+          <w:sz w:val="16"/>
+          <w:szCs w:val="16"/>
+        </w:rPr>
+        <w:t xml:space="preserve">} </w:t>
       </w:r>
       <w:r>
         <w:rPr>
@@ -2768,7 +3026,25 @@
           <w:sz w:val="16"/>
           <w:szCs w:val="16"/>
         </w:rPr>
-        <w:t>не частіще ніж один раз протягом року або за згодою сторін у разі: </w:t>
+        <w:t xml:space="preserve">не </w:t>
+      </w:r>
+      <w:proofErr w:type="spellStart"/>
+      <w:r>
+        <w:rPr>
+          <w:rFonts w:ascii="Times New Roman" w:hAnsi="Times New Roman" w:cs="Times New Roman"/>
+          <w:sz w:val="16"/>
+          <w:szCs w:val="16"/>
+        </w:rPr>
+        <w:t>частіще</w:t>
+      </w:r>
+      <w:proofErr w:type="spellEnd"/>
+      <w:r>
+        <w:rPr>
+          <w:rFonts w:ascii="Times New Roman" w:hAnsi="Times New Roman" w:cs="Times New Roman"/>
+          <w:sz w:val="16"/>
+          <w:szCs w:val="16"/>
+        </w:rPr>
+        <w:t xml:space="preserve"> ніж один раз протягом року або за згодою сторін у разі: </w:t>
       </w:r>
     </w:p>
     <w:p>
@@ -3491,7 +3767,25 @@
           <w:sz w:val="16"/>
           <w:szCs w:val="16"/>
         </w:rPr>
-        <w:t xml:space="preserve">Орендар вступає у строкове платне користування Об’єктом оренди у термін, вказаний у Договорі, але не раніше дати підписання сторонами Акта приймання – передачі </w:t>
+        <w:t xml:space="preserve">Орендар вступає у строкове платне користування Об’єктом оренди у термін, вказаний у Договорі, але не раніше дати підписання сторонами </w:t>
+      </w:r>
+      <w:proofErr w:type="spellStart"/>
+      <w:r>
+        <w:rPr>
+          <w:rFonts w:ascii="Times New Roman" w:hAnsi="Times New Roman" w:cs="Times New Roman"/>
+          <w:sz w:val="16"/>
+          <w:szCs w:val="16"/>
+        </w:rPr>
+        <w:t>Акта</w:t>
+      </w:r>
+      <w:proofErr w:type="spellEnd"/>
+      <w:r>
+        <w:rPr>
+          <w:rFonts w:ascii="Times New Roman" w:hAnsi="Times New Roman" w:cs="Times New Roman"/>
+          <w:sz w:val="16"/>
+          <w:szCs w:val="16"/>
+        </w:rPr>
+        <w:t xml:space="preserve"> приймання – передачі </w:t>
       </w:r>
       <w:r>
         <w:rPr>
@@ -3677,7 +3971,25 @@
           <w:sz w:val="16"/>
           <w:szCs w:val="16"/>
         </w:rPr>
-        <w:t>в залежності від способа доставки Майна</w:t>
+        <w:t xml:space="preserve">в залежності від </w:t>
+      </w:r>
+      <w:proofErr w:type="spellStart"/>
+      <w:r>
+        <w:rPr>
+          <w:rFonts w:ascii="Times New Roman" w:hAnsi="Times New Roman" w:cs="Times New Roman"/>
+          <w:sz w:val="16"/>
+          <w:szCs w:val="16"/>
+        </w:rPr>
+        <w:t>способа</w:t>
+      </w:r>
+      <w:proofErr w:type="spellEnd"/>
+      <w:r>
+        <w:rPr>
+          <w:rFonts w:ascii="Times New Roman" w:hAnsi="Times New Roman" w:cs="Times New Roman"/>
+          <w:sz w:val="16"/>
+          <w:szCs w:val="16"/>
+        </w:rPr>
+        <w:t xml:space="preserve"> доставки Майна</w:t>
       </w:r>
       <w:r>
         <w:rPr>
@@ -5047,7 +5359,23 @@
           <w:sz w:val="16"/>
           <w:szCs w:val="16"/>
         </w:rPr>
-        <w:t xml:space="preserve">Протягом строку дії оренди звертатися до Орендаря з </w:t>
+        <w:t xml:space="preserve">Протягом строку дії оренди звертатися до </w:t>
+      </w:r>
+      <w:r>
+        <w:rPr>
+          <w:rFonts w:ascii="Times New Roman" w:hAnsi="Times New Roman" w:cs="Times New Roman"/>
+          <w:sz w:val="16"/>
+          <w:szCs w:val="16"/>
+        </w:rPr>
+        <w:t>Орендодавця</w:t>
+      </w:r>
+      <w:r>
+        <w:rPr>
+          <w:rFonts w:ascii="Times New Roman" w:hAnsi="Times New Roman" w:cs="Times New Roman"/>
+          <w:sz w:val="16"/>
+          <w:szCs w:val="16"/>
+        </w:rPr>
+        <w:t xml:space="preserve"> з </w:t>
       </w:r>
       <w:r>
         <w:rPr>
@@ -7042,7 +7370,16 @@
           <w:szCs w:val="16"/>
           <w:lang w:eastAsia="ru-RU"/>
         </w:rPr>
-        <w:t xml:space="preserve"> Орендарю</w:t>
+        <w:t xml:space="preserve"> </w:t>
+      </w:r>
+      <w:r>
+        <w:rPr>
+          <w:rFonts w:ascii="Times New Roman" w:hAnsi="Times New Roman" w:cs="Times New Roman"/>
+          <w:sz w:val="16"/>
+          <w:szCs w:val="16"/>
+          <w:lang w:eastAsia="ru-RU"/>
+        </w:rPr>
+        <w:t>Орендодавцю</w:t>
       </w:r>
       <w:r>
         <w:rPr>
@@ -9195,7 +9532,27 @@
           <w:sz w:val="16"/>
           <w:szCs w:val="16"/>
         </w:rPr>
-        <w:t xml:space="preserve">10.6.Усі спори, що пов’язані з цим Договором вирішуються шляхом переговорів між Сторонами. Якщо спір не може бути вирішений шляхом переговорів, він вирішується в судовому порядку за встановленною підвідомчістю та підсудністю такого спору, </w:t>
+        <w:t xml:space="preserve">10.6.Усі спори, що пов’язані з цим Договором вирішуються шляхом переговорів між Сторонами. Якщо спір не може бути вирішений шляхом переговорів, він вирішується в судовому порядку за </w:t>
+      </w:r>
+      <w:proofErr w:type="spellStart"/>
+      <w:r>
+        <w:rPr>
+          <w:rFonts w:ascii="Times New Roman" w:hAnsi="Times New Roman" w:cs="Times New Roman"/>
+          <w:kern w:val="2"/>
+          <w:sz w:val="16"/>
+          <w:szCs w:val="16"/>
+        </w:rPr>
+        <w:t>встановленною</w:t>
+      </w:r>
+      <w:proofErr w:type="spellEnd"/>
+      <w:r>
+        <w:rPr>
+          <w:rFonts w:ascii="Times New Roman" w:hAnsi="Times New Roman" w:cs="Times New Roman"/>
+          <w:kern w:val="2"/>
+          <w:sz w:val="16"/>
+          <w:szCs w:val="16"/>
+        </w:rPr>
+        <w:t xml:space="preserve"> підвідомчістю та підсудністю такого спору, </w:t>
       </w:r>
     </w:p>
     <w:p>
@@ -9270,7 +9627,25 @@
           <w:sz w:val="16"/>
           <w:szCs w:val="16"/>
         </w:rPr>
-        <w:t xml:space="preserve">10.8. У випадках, не передбачених даним Договором, сторони керуються нормами чинного законодавства. 10.9.Даний Договор укладено у двох оригінальних примірниках, по одному для </w:t>
+        <w:t xml:space="preserve">10.8. У випадках, не передбачених даним Договором, сторони керуються нормами чинного законодавства. 10.9.Даний </w:t>
+      </w:r>
+      <w:proofErr w:type="spellStart"/>
+      <w:r>
+        <w:rPr>
+          <w:rFonts w:ascii="Times New Roman" w:hAnsi="Times New Roman" w:cs="Times New Roman"/>
+          <w:sz w:val="16"/>
+          <w:szCs w:val="16"/>
+        </w:rPr>
+        <w:t>Договор</w:t>
+      </w:r>
+      <w:proofErr w:type="spellEnd"/>
+      <w:r>
+        <w:rPr>
+          <w:rFonts w:ascii="Times New Roman" w:hAnsi="Times New Roman" w:cs="Times New Roman"/>
+          <w:sz w:val="16"/>
+          <w:szCs w:val="16"/>
+        </w:rPr>
+        <w:t xml:space="preserve"> укладено у двох оригінальних примірниках, по одному для </w:t>
       </w:r>
     </w:p>
     <w:p>
@@ -9343,7 +9718,25 @@
           <w:sz w:val="16"/>
           <w:szCs w:val="16"/>
         </w:rPr>
-        <w:t>Сторони погоджуються, що підписання цього Договору, а також обмін документів, повідомлень в межах виконання цього Договору може також здійснюватися в електронному вигляді за допомогою сервісів електронного документообігу в мережі Інтернет або за допомогою Центрального засвідчувального органу за посилання в мережі Інтернет https://www.czo.gov.ua та з використанням кваліфікованого/удосконаленого електронних підписів в порядку і на умовах, передбачених Законом України «Про електронні довірчі послуги».</w:t>
+        <w:t xml:space="preserve">Сторони погоджуються, що підписання цього Договору, а також обмін документів, повідомлень в межах виконання цього Договору може також здійснюватися в електронному вигляді за допомогою сервісів електронного документообігу в мережі Інтернет або за допомогою Центрального </w:t>
+      </w:r>
+      <w:proofErr w:type="spellStart"/>
+      <w:r>
+        <w:rPr>
+          <w:rFonts w:ascii="Times New Roman" w:hAnsi="Times New Roman" w:cs="Times New Roman"/>
+          <w:sz w:val="16"/>
+          <w:szCs w:val="16"/>
+        </w:rPr>
+        <w:t>засвідчувального</w:t>
+      </w:r>
+      <w:proofErr w:type="spellEnd"/>
+      <w:r>
+        <w:rPr>
+          <w:rFonts w:ascii="Times New Roman" w:hAnsi="Times New Roman" w:cs="Times New Roman"/>
+          <w:sz w:val="16"/>
+          <w:szCs w:val="16"/>
+        </w:rPr>
+        <w:t xml:space="preserve"> органу за посилання в мережі Інтернет https://www.czo.gov.ua та з використанням кваліфікованого/удосконаленого електронних підписів в порядку і на умовах, передбачених Законом України «Про електронні довірчі послуги».</w:t>
       </w:r>
     </w:p>
     <w:p>
@@ -9560,7 +9953,25 @@
                 <w:sz w:val="16"/>
                 <w:szCs w:val="16"/>
               </w:rPr>
-              <w:t>м. Сновськ , вул. Каденюка 56</w:t>
+              <w:t xml:space="preserve">м. </w:t>
+            </w:r>
+            <w:proofErr w:type="spellStart"/>
+            <w:r>
+              <w:rPr>
+                <w:rFonts w:ascii="Times New Roman" w:eastAsia="Times New Roman" w:hAnsi="Times New Roman" w:cs="Times New Roman"/>
+                <w:sz w:val="16"/>
+                <w:szCs w:val="16"/>
+              </w:rPr>
+              <w:t>Сновськ</w:t>
+            </w:r>
+            <w:proofErr w:type="spellEnd"/>
+            <w:r>
+              <w:rPr>
+                <w:rFonts w:ascii="Times New Roman" w:eastAsia="Times New Roman" w:hAnsi="Times New Roman" w:cs="Times New Roman"/>
+                <w:sz w:val="16"/>
+                <w:szCs w:val="16"/>
+              </w:rPr>
+              <w:t xml:space="preserve"> , вул. Каденюка 56</w:t>
             </w:r>
           </w:p>
           <w:p>
@@ -9984,6 +10395,7 @@
               </w:rPr>
               <w:t>Адреса: ${</w:t>
             </w:r>
+            <w:proofErr w:type="spellStart"/>
             <w:r>
               <w:rPr>
                 <w:rFonts w:ascii="Times New Roman" w:eastAsia="Times New Roman" w:hAnsi="Times New Roman" w:cs="Times New Roman"/>
@@ -9994,6 +10406,7 @@
               </w:rPr>
               <w:t>clientRegion</w:t>
             </w:r>
+            <w:proofErr w:type="spellEnd"/>
             <w:r>
               <w:rPr>
                 <w:rFonts w:ascii="Times New Roman" w:eastAsia="Times New Roman" w:hAnsi="Times New Roman" w:cs="Times New Roman"/>
@@ -10004,6 +10417,7 @@
               </w:rPr>
               <w:t>} обл., ${</w:t>
             </w:r>
+            <w:proofErr w:type="spellStart"/>
             <w:r>
               <w:rPr>
                 <w:rFonts w:ascii="Times New Roman" w:eastAsia="Times New Roman" w:hAnsi="Times New Roman" w:cs="Times New Roman"/>
@@ -10014,6 +10428,7 @@
               </w:rPr>
               <w:t>clientTown</w:t>
             </w:r>
+            <w:proofErr w:type="spellEnd"/>
             <w:r>
               <w:rPr>
                 <w:rFonts w:ascii="Times New Roman" w:eastAsia="Times New Roman" w:hAnsi="Times New Roman" w:cs="Times New Roman"/>
@@ -10024,6 +10439,7 @@
               </w:rPr>
               <w:t>},  ${</w:t>
             </w:r>
+            <w:proofErr w:type="spellStart"/>
             <w:r>
               <w:rPr>
                 <w:rFonts w:ascii="Times New Roman" w:eastAsia="Times New Roman" w:hAnsi="Times New Roman" w:cs="Times New Roman"/>
@@ -10034,6 +10450,7 @@
               </w:rPr>
               <w:t>clientStreet</w:t>
             </w:r>
+            <w:proofErr w:type="spellEnd"/>
             <w:r>
               <w:rPr>
                 <w:rFonts w:ascii="Times New Roman" w:eastAsia="Times New Roman" w:hAnsi="Times New Roman" w:cs="Times New Roman"/>
@@ -10044,6 +10461,7 @@
               </w:rPr>
               <w:t>}, буд., ${</w:t>
             </w:r>
+            <w:proofErr w:type="spellStart"/>
             <w:r>
               <w:rPr>
                 <w:rFonts w:ascii="Times New Roman" w:eastAsia="Times New Roman" w:hAnsi="Times New Roman" w:cs="Times New Roman"/>
@@ -10054,6 +10472,7 @@
               </w:rPr>
               <w:t>clientHouse</w:t>
             </w:r>
+            <w:proofErr w:type="spellEnd"/>
             <w:r>
               <w:rPr>
                 <w:rFonts w:ascii="Times New Roman" w:eastAsia="Times New Roman" w:hAnsi="Times New Roman" w:cs="Times New Roman"/>
@@ -10064,6 +10483,7 @@
               </w:rPr>
               <w:t>}, ${</w:t>
             </w:r>
+            <w:proofErr w:type="spellStart"/>
             <w:r>
               <w:rPr>
                 <w:rFonts w:ascii="Times New Roman" w:eastAsia="Times New Roman" w:hAnsi="Times New Roman" w:cs="Times New Roman"/>
@@ -10074,6 +10494,7 @@
               </w:rPr>
               <w:t>clientFlat</w:t>
             </w:r>
+            <w:proofErr w:type="spellEnd"/>
             <w:r>
               <w:rPr>
                 <w:rFonts w:ascii="Times New Roman" w:eastAsia="Times New Roman" w:hAnsi="Times New Roman" w:cs="Times New Roman"/>
@@ -10126,6 +10547,7 @@
               </w:rPr>
               <w:t xml:space="preserve"> ${</w:t>
             </w:r>
+            <w:proofErr w:type="spellStart"/>
             <w:r>
               <w:rPr>
                 <w:rFonts w:ascii="Times New Roman" w:eastAsia="Times New Roman" w:hAnsi="Times New Roman" w:cs="Times New Roman"/>
@@ -10136,6 +10558,7 @@
               </w:rPr>
               <w:t>clientINN</w:t>
             </w:r>
+            <w:proofErr w:type="spellEnd"/>
             <w:r>
               <w:rPr>
                 <w:rFonts w:ascii="Times New Roman" w:eastAsia="Times New Roman" w:hAnsi="Times New Roman" w:cs="Times New Roman"/>
@@ -10174,6 +10597,7 @@
               </w:rPr>
               <w:t>${</w:t>
             </w:r>
+            <w:proofErr w:type="spellStart"/>
             <w:r>
               <w:rPr>
                 <w:rFonts w:ascii="Times New Roman" w:eastAsia="Times New Roman" w:hAnsi="Times New Roman" w:cs="Times New Roman"/>
@@ -10183,6 +10607,7 @@
               </w:rPr>
               <w:t>passportNumber</w:t>
             </w:r>
+            <w:proofErr w:type="spellEnd"/>
             <w:r>
               <w:rPr>
                 <w:rFonts w:ascii="Times New Roman" w:eastAsia="Times New Roman" w:hAnsi="Times New Roman" w:cs="Times New Roman"/>
@@ -10191,6 +10616,7 @@
               </w:rPr>
               <w:t>}, виданий ${</w:t>
             </w:r>
+            <w:proofErr w:type="spellStart"/>
             <w:r>
               <w:rPr>
                 <w:rFonts w:ascii="Times New Roman" w:eastAsia="Times New Roman" w:hAnsi="Times New Roman" w:cs="Times New Roman"/>
@@ -10200,6 +10626,7 @@
               </w:rPr>
               <w:t>passportIssue</w:t>
             </w:r>
+            <w:proofErr w:type="spellEnd"/>
             <w:r>
               <w:rPr>
                 <w:rFonts w:ascii="Times New Roman" w:eastAsia="Times New Roman" w:hAnsi="Times New Roman" w:cs="Times New Roman"/>
@@ -10217,13 +10644,23 @@
               </w:rPr>
               <w:t>passport</w:t>
             </w:r>
+            <w:proofErr w:type="spellStart"/>
             <w:r>
               <w:rPr>
                 <w:rFonts w:ascii="Times New Roman" w:eastAsia="Times New Roman" w:hAnsi="Times New Roman" w:cs="Times New Roman"/>
                 <w:sz w:val="16"/>
                 <w:szCs w:val="16"/>
               </w:rPr>
-              <w:t>Date}</w:t>
+              <w:t>Date</w:t>
+            </w:r>
+            <w:proofErr w:type="spellEnd"/>
+            <w:r>
+              <w:rPr>
+                <w:rFonts w:ascii="Times New Roman" w:eastAsia="Times New Roman" w:hAnsi="Times New Roman" w:cs="Times New Roman"/>
+                <w:sz w:val="16"/>
+                <w:szCs w:val="16"/>
+              </w:rPr>
+              <w:t>}</w:t>
             </w:r>
           </w:p>
           <w:p>
@@ -10320,6 +10757,7 @@
               </w:rPr>
               <w:t xml:space="preserve"> ${</w:t>
             </w:r>
+            <w:proofErr w:type="spellStart"/>
             <w:r>
               <w:rPr>
                 <w:rFonts w:ascii="Times New Roman" w:eastAsia="Times New Roman" w:hAnsi="Times New Roman" w:cs="Times New Roman"/>
@@ -10332,6 +10770,7 @@
               </w:rPr>
               <w:t>shortName</w:t>
             </w:r>
+            <w:proofErr w:type="spellEnd"/>
             <w:r>
               <w:rPr>
                 <w:rFonts w:ascii="Times New Roman" w:eastAsia="Times New Roman" w:hAnsi="Times New Roman" w:cs="Times New Roman"/>
@@ -10651,7 +11090,25 @@
           <w:sz w:val="16"/>
           <w:szCs w:val="16"/>
         </w:rPr>
-        <w:t>${agreementNumber}</w:t>
+        <w:t>${</w:t>
+      </w:r>
+      <w:proofErr w:type="spellStart"/>
+      <w:r>
+        <w:rPr>
+          <w:rFonts w:ascii="Times New Roman" w:hAnsi="Times New Roman" w:cs="Times New Roman"/>
+          <w:sz w:val="16"/>
+          <w:szCs w:val="16"/>
+        </w:rPr>
+        <w:t>agreementNumber</w:t>
+      </w:r>
+      <w:proofErr w:type="spellEnd"/>
+      <w:r>
+        <w:rPr>
+          <w:rFonts w:ascii="Times New Roman" w:hAnsi="Times New Roman" w:cs="Times New Roman"/>
+          <w:sz w:val="16"/>
+          <w:szCs w:val="16"/>
+        </w:rPr>
+        <w:t>}</w:t>
       </w:r>
       <w:r>
         <w:rPr>
@@ -10667,7 +11124,25 @@
           <w:sz w:val="16"/>
           <w:szCs w:val="16"/>
         </w:rPr>
-        <w:t>${adminDate}р.</w:t>
+        <w:t>${</w:t>
+      </w:r>
+      <w:proofErr w:type="spellStart"/>
+      <w:r>
+        <w:rPr>
+          <w:rFonts w:ascii="Times New Roman" w:hAnsi="Times New Roman" w:cs="Times New Roman"/>
+          <w:sz w:val="16"/>
+          <w:szCs w:val="16"/>
+        </w:rPr>
+        <w:t>adminDate</w:t>
+      </w:r>
+      <w:proofErr w:type="spellEnd"/>
+      <w:r>
+        <w:rPr>
+          <w:rFonts w:ascii="Times New Roman" w:hAnsi="Times New Roman" w:cs="Times New Roman"/>
+          <w:sz w:val="16"/>
+          <w:szCs w:val="16"/>
+        </w:rPr>
+        <w:t>}р.</w:t>
       </w:r>
     </w:p>
     <w:p>
@@ -10757,7 +11232,27 @@
           <w:sz w:val="16"/>
           <w:szCs w:val="16"/>
         </w:rPr>
-        <w:t>${adminDate}р.</w:t>
+        <w:t>${</w:t>
+      </w:r>
+      <w:proofErr w:type="spellStart"/>
+      <w:r>
+        <w:rPr>
+          <w:rFonts w:ascii="Times New Roman" w:hAnsi="Times New Roman" w:cs="Times New Roman"/>
+          <w:b/>
+          <w:sz w:val="16"/>
+          <w:szCs w:val="16"/>
+        </w:rPr>
+        <w:t>adminDate</w:t>
+      </w:r>
+      <w:proofErr w:type="spellEnd"/>
+      <w:r>
+        <w:rPr>
+          <w:rFonts w:ascii="Times New Roman" w:hAnsi="Times New Roman" w:cs="Times New Roman"/>
+          <w:b/>
+          <w:sz w:val="16"/>
+          <w:szCs w:val="16"/>
+        </w:rPr>
+        <w:t>}р.</w:t>
       </w:r>
     </w:p>
     <w:p>
@@ -10805,7 +11300,27 @@
           <w:sz w:val="16"/>
           <w:szCs w:val="16"/>
         </w:rPr>
-        <w:t>${agreementNumber}</w:t>
+        <w:t>${</w:t>
+      </w:r>
+      <w:proofErr w:type="spellStart"/>
+      <w:r>
+        <w:rPr>
+          <w:rFonts w:ascii="Times New Roman" w:hAnsi="Times New Roman" w:cs="Times New Roman"/>
+          <w:b/>
+          <w:sz w:val="16"/>
+          <w:szCs w:val="16"/>
+        </w:rPr>
+        <w:t>agreementNumber</w:t>
+      </w:r>
+      <w:proofErr w:type="spellEnd"/>
+      <w:r>
+        <w:rPr>
+          <w:rFonts w:ascii="Times New Roman" w:hAnsi="Times New Roman" w:cs="Times New Roman"/>
+          <w:b/>
+          <w:sz w:val="16"/>
+          <w:szCs w:val="16"/>
+        </w:rPr>
+        <w:t>}</w:t>
       </w:r>
       <w:r>
         <w:rPr>
@@ -10825,7 +11340,29 @@
           <w:sz w:val="16"/>
           <w:szCs w:val="16"/>
         </w:rPr>
-        <w:t>${adminDate}р</w:t>
+        <w:t>${</w:t>
+      </w:r>
+      <w:proofErr w:type="spellStart"/>
+      <w:r>
+        <w:rPr>
+          <w:rFonts w:ascii="Times New Roman" w:hAnsi="Times New Roman" w:cs="Times New Roman"/>
+          <w:b/>
+          <w:iCs/>
+          <w:sz w:val="16"/>
+          <w:szCs w:val="16"/>
+        </w:rPr>
+        <w:t>adminDate</w:t>
+      </w:r>
+      <w:proofErr w:type="spellEnd"/>
+      <w:r>
+        <w:rPr>
+          <w:rFonts w:ascii="Times New Roman" w:hAnsi="Times New Roman" w:cs="Times New Roman"/>
+          <w:b/>
+          <w:iCs/>
+          <w:sz w:val="16"/>
+          <w:szCs w:val="16"/>
+        </w:rPr>
+        <w:t>}р</w:t>
       </w:r>
       <w:r>
         <w:rPr>
@@ -10956,15 +11493,37 @@
           <w:sz w:val="16"/>
           <w:szCs w:val="16"/>
         </w:rPr>
-        <w:t xml:space="preserve">Фізична особа ${name}, </w:t>
-      </w:r>
-      <w:r>
-        <w:rPr>
-          <w:rFonts w:ascii="Times New Roman" w:eastAsia="Times New Roman" w:hAnsi="Times New Roman" w:cs="Times New Roman"/>
+        <w:t>Фізична особа ${</w:t>
+      </w:r>
+      <w:proofErr w:type="spellStart"/>
+      <w:r>
+        <w:rPr>
+          <w:rFonts w:ascii="Times New Roman" w:eastAsia="Times New Roman" w:hAnsi="Times New Roman" w:cs="Times New Roman"/>
+          <w:b/>
           <w:bCs/>
           <w:sz w:val="16"/>
           <w:szCs w:val="16"/>
         </w:rPr>
+        <w:t>name</w:t>
+      </w:r>
+      <w:proofErr w:type="spellEnd"/>
+      <w:r>
+        <w:rPr>
+          <w:rFonts w:ascii="Times New Roman" w:eastAsia="Times New Roman" w:hAnsi="Times New Roman" w:cs="Times New Roman"/>
+          <w:b/>
+          <w:bCs/>
+          <w:sz w:val="16"/>
+          <w:szCs w:val="16"/>
+        </w:rPr>
+        <w:t xml:space="preserve">}, </w:t>
+      </w:r>
+      <w:r>
+        <w:rPr>
+          <w:rFonts w:ascii="Times New Roman" w:eastAsia="Times New Roman" w:hAnsi="Times New Roman" w:cs="Times New Roman"/>
+          <w:bCs/>
+          <w:sz w:val="16"/>
+          <w:szCs w:val="16"/>
+        </w:rPr>
         <w:t>іменований надалі</w:t>
       </w:r>
       <w:r>
@@ -10983,8 +11542,45 @@
           <w:sz w:val="16"/>
           <w:szCs w:val="16"/>
         </w:rPr>
-        <w:t>в особі ${name}, РНОКПП ${clientINN}, який діє на підставі паспорту ${</w:t>
-      </w:r>
+        <w:t>в особі ${</w:t>
+      </w:r>
+      <w:proofErr w:type="spellStart"/>
+      <w:r>
+        <w:rPr>
+          <w:rFonts w:ascii="Times New Roman" w:eastAsia="Times New Roman" w:hAnsi="Times New Roman" w:cs="Times New Roman"/>
+          <w:sz w:val="16"/>
+          <w:szCs w:val="16"/>
+        </w:rPr>
+        <w:t>name</w:t>
+      </w:r>
+      <w:proofErr w:type="spellEnd"/>
+      <w:r>
+        <w:rPr>
+          <w:rFonts w:ascii="Times New Roman" w:eastAsia="Times New Roman" w:hAnsi="Times New Roman" w:cs="Times New Roman"/>
+          <w:sz w:val="16"/>
+          <w:szCs w:val="16"/>
+        </w:rPr>
+        <w:t>}, РНОКПП ${</w:t>
+      </w:r>
+      <w:proofErr w:type="spellStart"/>
+      <w:r>
+        <w:rPr>
+          <w:rFonts w:ascii="Times New Roman" w:eastAsia="Times New Roman" w:hAnsi="Times New Roman" w:cs="Times New Roman"/>
+          <w:sz w:val="16"/>
+          <w:szCs w:val="16"/>
+        </w:rPr>
+        <w:t>clientINN</w:t>
+      </w:r>
+      <w:proofErr w:type="spellEnd"/>
+      <w:r>
+        <w:rPr>
+          <w:rFonts w:ascii="Times New Roman" w:eastAsia="Times New Roman" w:hAnsi="Times New Roman" w:cs="Times New Roman"/>
+          <w:sz w:val="16"/>
+          <w:szCs w:val="16"/>
+        </w:rPr>
+        <w:t>}, який діє на підставі паспорту ${</w:t>
+      </w:r>
+      <w:proofErr w:type="spellStart"/>
       <w:r>
         <w:rPr>
           <w:rFonts w:ascii="Times New Roman" w:eastAsia="Times New Roman" w:hAnsi="Times New Roman" w:cs="Times New Roman"/>
@@ -10994,6 +11590,7 @@
         </w:rPr>
         <w:t>passportNumber</w:t>
       </w:r>
+      <w:proofErr w:type="spellEnd"/>
       <w:r>
         <w:rPr>
           <w:rFonts w:ascii="Times New Roman" w:eastAsia="Times New Roman" w:hAnsi="Times New Roman" w:cs="Times New Roman"/>
@@ -11002,6 +11599,7 @@
         </w:rPr>
         <w:t>}, виданий ${</w:t>
       </w:r>
+      <w:proofErr w:type="spellStart"/>
       <w:r>
         <w:rPr>
           <w:rFonts w:ascii="Times New Roman" w:eastAsia="Times New Roman" w:hAnsi="Times New Roman" w:cs="Times New Roman"/>
@@ -11011,6 +11609,7 @@
         </w:rPr>
         <w:t>passportIssue</w:t>
       </w:r>
+      <w:proofErr w:type="spellEnd"/>
       <w:r>
         <w:rPr>
           <w:rFonts w:ascii="Times New Roman" w:eastAsia="Times New Roman" w:hAnsi="Times New Roman" w:cs="Times New Roman"/>
@@ -11028,13 +11627,23 @@
         </w:rPr>
         <w:t>passport</w:t>
       </w:r>
-      <w:r>
-        <w:rPr>
-          <w:rFonts w:ascii="Times New Roman" w:eastAsia="Times New Roman" w:hAnsi="Times New Roman" w:cs="Times New Roman"/>
-          <w:sz w:val="16"/>
-          <w:szCs w:val="16"/>
-        </w:rPr>
-        <w:t>Date} р., з іншої сторони</w:t>
+      <w:proofErr w:type="spellStart"/>
+      <w:r>
+        <w:rPr>
+          <w:rFonts w:ascii="Times New Roman" w:eastAsia="Times New Roman" w:hAnsi="Times New Roman" w:cs="Times New Roman"/>
+          <w:sz w:val="16"/>
+          <w:szCs w:val="16"/>
+        </w:rPr>
+        <w:t>Date</w:t>
+      </w:r>
+      <w:proofErr w:type="spellEnd"/>
+      <w:r>
+        <w:rPr>
+          <w:rFonts w:ascii="Times New Roman" w:eastAsia="Times New Roman" w:hAnsi="Times New Roman" w:cs="Times New Roman"/>
+          <w:sz w:val="16"/>
+          <w:szCs w:val="16"/>
+        </w:rPr>
+        <w:t>} р., з іншої сторони</w:t>
       </w:r>
       <w:r>
         <w:rPr>
@@ -11144,7 +11753,25 @@
           <w:sz w:val="16"/>
           <w:szCs w:val="16"/>
         </w:rPr>
-        <w:t>${adminEquipModel}</w:t>
+        <w:t>${</w:t>
+      </w:r>
+      <w:proofErr w:type="spellStart"/>
+      <w:r>
+        <w:rPr>
+          <w:rFonts w:ascii="Times New Roman" w:hAnsi="Times New Roman" w:cs="Times New Roman"/>
+          <w:sz w:val="16"/>
+          <w:szCs w:val="16"/>
+        </w:rPr>
+        <w:t>adminEquipModel</w:t>
+      </w:r>
+      <w:proofErr w:type="spellEnd"/>
+      <w:r>
+        <w:rPr>
+          <w:rFonts w:ascii="Times New Roman" w:hAnsi="Times New Roman" w:cs="Times New Roman"/>
+          <w:sz w:val="16"/>
+          <w:szCs w:val="16"/>
+        </w:rPr>
+        <w:t>}</w:t>
       </w:r>
       <w:r>
         <w:rPr>
@@ -11174,8 +11801,27 @@
           <w:sz w:val="16"/>
           <w:szCs w:val="16"/>
         </w:rPr>
-        <w:t>${adminEquipModel} - ${</w:t>
-      </w:r>
+        <w:t>${</w:t>
+      </w:r>
+      <w:proofErr w:type="spellStart"/>
+      <w:r>
+        <w:rPr>
+          <w:rFonts w:ascii="Times New Roman" w:hAnsi="Times New Roman" w:cs="Times New Roman"/>
+          <w:sz w:val="16"/>
+          <w:szCs w:val="16"/>
+        </w:rPr>
+        <w:t>adminEquipModel</w:t>
+      </w:r>
+      <w:proofErr w:type="spellEnd"/>
+      <w:r>
+        <w:rPr>
+          <w:rFonts w:ascii="Times New Roman" w:hAnsi="Times New Roman" w:cs="Times New Roman"/>
+          <w:sz w:val="16"/>
+          <w:szCs w:val="16"/>
+        </w:rPr>
+        <w:t>} - ${</w:t>
+      </w:r>
+      <w:proofErr w:type="spellStart"/>
       <w:r>
         <w:rPr>
           <w:rFonts w:ascii="Times New Roman" w:hAnsi="Times New Roman" w:cs="Times New Roman"/>
@@ -11185,6 +11831,7 @@
         </w:rPr>
         <w:t>adminEquipCost</w:t>
       </w:r>
+      <w:proofErr w:type="spellEnd"/>
       <w:r>
         <w:rPr>
           <w:rFonts w:ascii="Times New Roman" w:hAnsi="Times New Roman" w:cs="Times New Roman"/>
@@ -11226,6 +11873,7 @@
         </w:rPr>
         <w:t>${</w:t>
       </w:r>
+      <w:proofErr w:type="spellStart"/>
       <w:r>
         <w:rPr>
           <w:rFonts w:ascii="Times New Roman" w:eastAsia="Times New Roman" w:hAnsi="Times New Roman" w:cs="Times New Roman"/>
@@ -11236,6 +11884,7 @@
         </w:rPr>
         <w:t>adminEquipCondition</w:t>
       </w:r>
+      <w:proofErr w:type="spellEnd"/>
       <w:r>
         <w:rPr>
           <w:rFonts w:ascii="Times New Roman" w:eastAsia="Times New Roman" w:hAnsi="Times New Roman" w:cs="Times New Roman"/>
@@ -11295,6 +11944,7 @@
         </w:rPr>
         <w:t>${</w:t>
       </w:r>
+      <w:proofErr w:type="spellStart"/>
       <w:r>
         <w:rPr>
           <w:rFonts w:ascii="Times New Roman" w:eastAsia="Times New Roman" w:hAnsi="Times New Roman" w:cs="Times New Roman"/>
@@ -11306,6 +11956,7 @@
         </w:rPr>
         <w:t>agreementNumber</w:t>
       </w:r>
+      <w:proofErr w:type="spellEnd"/>
       <w:r>
         <w:rPr>
           <w:rFonts w:ascii="Times New Roman" w:eastAsia="Times New Roman" w:hAnsi="Times New Roman" w:cs="Times New Roman"/>
@@ -11356,6 +12007,7 @@
         </w:rPr>
         <w:t>${</w:t>
       </w:r>
+      <w:proofErr w:type="spellStart"/>
       <w:r>
         <w:rPr>
           <w:rFonts w:ascii="Times New Roman" w:eastAsia="Times New Roman" w:hAnsi="Times New Roman" w:cs="Times New Roman"/>
@@ -11366,6 +12018,7 @@
         </w:rPr>
         <w:t>adminDate</w:t>
       </w:r>
+      <w:proofErr w:type="spellEnd"/>
       <w:r>
         <w:rPr>
           <w:rFonts w:ascii="Times New Roman" w:eastAsia="Times New Roman" w:hAnsi="Times New Roman" w:cs="Times New Roman"/>
@@ -11566,7 +12219,25 @@
                 <w:sz w:val="16"/>
                 <w:szCs w:val="16"/>
               </w:rPr>
-              <w:t>м. Сновськ , вул. Каденюка 56</w:t>
+              <w:t xml:space="preserve">м. </w:t>
+            </w:r>
+            <w:proofErr w:type="spellStart"/>
+            <w:r>
+              <w:rPr>
+                <w:rFonts w:ascii="Times New Roman" w:eastAsia="Times New Roman" w:hAnsi="Times New Roman" w:cs="Times New Roman"/>
+                <w:sz w:val="16"/>
+                <w:szCs w:val="16"/>
+              </w:rPr>
+              <w:t>Сновськ</w:t>
+            </w:r>
+            <w:proofErr w:type="spellEnd"/>
+            <w:r>
+              <w:rPr>
+                <w:rFonts w:ascii="Times New Roman" w:eastAsia="Times New Roman" w:hAnsi="Times New Roman" w:cs="Times New Roman"/>
+                <w:sz w:val="16"/>
+                <w:szCs w:val="16"/>
+              </w:rPr>
+              <w:t xml:space="preserve"> , вул. Каденюка 56</w:t>
             </w:r>
           </w:p>
           <w:p>
@@ -11927,6 +12598,7 @@
               </w:rPr>
               <w:t>ФО ${</w:t>
             </w:r>
+            <w:proofErr w:type="spellStart"/>
             <w:r>
               <w:rPr>
                 <w:rFonts w:ascii="Times New Roman" w:eastAsia="Times New Roman" w:hAnsi="Times New Roman" w:cs="Times New Roman"/>
@@ -11939,6 +12611,7 @@
               </w:rPr>
               <w:t>shortName</w:t>
             </w:r>
+            <w:proofErr w:type="spellEnd"/>
             <w:r>
               <w:rPr>
                 <w:rFonts w:ascii="Times New Roman" w:eastAsia="Times New Roman" w:hAnsi="Times New Roman" w:cs="Times New Roman"/>
@@ -12068,6 +12741,7 @@
               </w:rPr>
               <w:t>Адреса: ${</w:t>
             </w:r>
+            <w:proofErr w:type="spellStart"/>
             <w:r>
               <w:rPr>
                 <w:rFonts w:ascii="Times New Roman" w:eastAsia="Times New Roman" w:hAnsi="Times New Roman" w:cs="Times New Roman"/>
@@ -12078,6 +12752,7 @@
               </w:rPr>
               <w:t>clientRegion</w:t>
             </w:r>
+            <w:proofErr w:type="spellEnd"/>
             <w:r>
               <w:rPr>
                 <w:rFonts w:ascii="Times New Roman" w:eastAsia="Times New Roman" w:hAnsi="Times New Roman" w:cs="Times New Roman"/>
@@ -12088,6 +12763,7 @@
               </w:rPr>
               <w:t>} обл., ${</w:t>
             </w:r>
+            <w:proofErr w:type="spellStart"/>
             <w:r>
               <w:rPr>
                 <w:rFonts w:ascii="Times New Roman" w:eastAsia="Times New Roman" w:hAnsi="Times New Roman" w:cs="Times New Roman"/>
@@ -12098,6 +12774,7 @@
               </w:rPr>
               <w:t>clientTown</w:t>
             </w:r>
+            <w:proofErr w:type="spellEnd"/>
             <w:r>
               <w:rPr>
                 <w:rFonts w:ascii="Times New Roman" w:eastAsia="Times New Roman" w:hAnsi="Times New Roman" w:cs="Times New Roman"/>
@@ -12108,6 +12785,7 @@
               </w:rPr>
               <w:t>},  ${</w:t>
             </w:r>
+            <w:proofErr w:type="spellStart"/>
             <w:r>
               <w:rPr>
                 <w:rFonts w:ascii="Times New Roman" w:eastAsia="Times New Roman" w:hAnsi="Times New Roman" w:cs="Times New Roman"/>
@@ -12118,6 +12796,7 @@
               </w:rPr>
               <w:t>clientStreet</w:t>
             </w:r>
+            <w:proofErr w:type="spellEnd"/>
             <w:r>
               <w:rPr>
                 <w:rFonts w:ascii="Times New Roman" w:eastAsia="Times New Roman" w:hAnsi="Times New Roman" w:cs="Times New Roman"/>
@@ -12128,6 +12807,7 @@
               </w:rPr>
               <w:t>}, буд., ${</w:t>
             </w:r>
+            <w:proofErr w:type="spellStart"/>
             <w:r>
               <w:rPr>
                 <w:rFonts w:ascii="Times New Roman" w:eastAsia="Times New Roman" w:hAnsi="Times New Roman" w:cs="Times New Roman"/>
@@ -12138,6 +12818,7 @@
               </w:rPr>
               <w:t>clientHouse</w:t>
             </w:r>
+            <w:proofErr w:type="spellEnd"/>
             <w:r>
               <w:rPr>
                 <w:rFonts w:ascii="Times New Roman" w:eastAsia="Times New Roman" w:hAnsi="Times New Roman" w:cs="Times New Roman"/>
@@ -12148,6 +12829,7 @@
               </w:rPr>
               <w:t>}, ${</w:t>
             </w:r>
+            <w:proofErr w:type="spellStart"/>
             <w:r>
               <w:rPr>
                 <w:rFonts w:ascii="Times New Roman" w:eastAsia="Times New Roman" w:hAnsi="Times New Roman" w:cs="Times New Roman"/>
@@ -12158,6 +12840,7 @@
               </w:rPr>
               <w:t>clientFlat</w:t>
             </w:r>
+            <w:proofErr w:type="spellEnd"/>
             <w:r>
               <w:rPr>
                 <w:rFonts w:ascii="Times New Roman" w:eastAsia="Times New Roman" w:hAnsi="Times New Roman" w:cs="Times New Roman"/>
@@ -12210,6 +12893,7 @@
               </w:rPr>
               <w:t xml:space="preserve"> ${</w:t>
             </w:r>
+            <w:proofErr w:type="spellStart"/>
             <w:r>
               <w:rPr>
                 <w:rFonts w:ascii="Times New Roman" w:eastAsia="Times New Roman" w:hAnsi="Times New Roman" w:cs="Times New Roman"/>
@@ -12220,6 +12904,7 @@
               </w:rPr>
               <w:t>clientINN</w:t>
             </w:r>
+            <w:proofErr w:type="spellEnd"/>
             <w:r>
               <w:rPr>
                 <w:rFonts w:ascii="Times New Roman" w:eastAsia="Times New Roman" w:hAnsi="Times New Roman" w:cs="Times New Roman"/>
@@ -12258,6 +12943,7 @@
               </w:rPr>
               <w:t>${</w:t>
             </w:r>
+            <w:proofErr w:type="spellStart"/>
             <w:r>
               <w:rPr>
                 <w:rFonts w:ascii="Times New Roman" w:eastAsia="Times New Roman" w:hAnsi="Times New Roman" w:cs="Times New Roman"/>
@@ -12267,6 +12953,7 @@
               </w:rPr>
               <w:t>passportNumber</w:t>
             </w:r>
+            <w:proofErr w:type="spellEnd"/>
             <w:r>
               <w:rPr>
                 <w:rFonts w:ascii="Times New Roman" w:eastAsia="Times New Roman" w:hAnsi="Times New Roman" w:cs="Times New Roman"/>
@@ -12275,6 +12962,7 @@
               </w:rPr>
               <w:t>}, виданий ${</w:t>
             </w:r>
+            <w:proofErr w:type="spellStart"/>
             <w:r>
               <w:rPr>
                 <w:rFonts w:ascii="Times New Roman" w:eastAsia="Times New Roman" w:hAnsi="Times New Roman" w:cs="Times New Roman"/>
@@ -12284,6 +12972,7 @@
               </w:rPr>
               <w:t>passportIssue</w:t>
             </w:r>
+            <w:proofErr w:type="spellEnd"/>
             <w:r>
               <w:rPr>
                 <w:rFonts w:ascii="Times New Roman" w:eastAsia="Times New Roman" w:hAnsi="Times New Roman" w:cs="Times New Roman"/>
@@ -12301,13 +12990,23 @@
               </w:rPr>
               <w:t>passport</w:t>
             </w:r>
+            <w:proofErr w:type="spellStart"/>
             <w:r>
               <w:rPr>
                 <w:rFonts w:ascii="Times New Roman" w:eastAsia="Times New Roman" w:hAnsi="Times New Roman" w:cs="Times New Roman"/>
                 <w:sz w:val="16"/>
                 <w:szCs w:val="16"/>
               </w:rPr>
-              <w:t>Date}</w:t>
+              <w:t>Date</w:t>
+            </w:r>
+            <w:proofErr w:type="spellEnd"/>
+            <w:r>
+              <w:rPr>
+                <w:rFonts w:ascii="Times New Roman" w:eastAsia="Times New Roman" w:hAnsi="Times New Roman" w:cs="Times New Roman"/>
+                <w:sz w:val="16"/>
+                <w:szCs w:val="16"/>
+              </w:rPr>
+              <w:t>}</w:t>
             </w:r>
           </w:p>
           <w:p>
@@ -12412,7 +13111,33 @@
                 <w:szCs w:val="16"/>
                 <w:lang w:val="en-US" w:eastAsia="ru-RU"/>
               </w:rPr>
-              <w:t>${shortName}</w:t>
+              <w:t>${</w:t>
+            </w:r>
+            <w:proofErr w:type="spellStart"/>
+            <w:r>
+              <w:rPr>
+                <w:rFonts w:ascii="Times New Roman" w:eastAsia="Times New Roman" w:hAnsi="Times New Roman" w:cs="Times New Roman"/>
+                <w:b/>
+                <w:bCs/>
+                <w:color w:val="010101"/>
+                <w:sz w:val="16"/>
+                <w:szCs w:val="16"/>
+                <w:lang w:val="en-US" w:eastAsia="ru-RU"/>
+              </w:rPr>
+              <w:t>shortName</w:t>
+            </w:r>
+            <w:proofErr w:type="spellEnd"/>
+            <w:r>
+              <w:rPr>
+                <w:rFonts w:ascii="Times New Roman" w:eastAsia="Times New Roman" w:hAnsi="Times New Roman" w:cs="Times New Roman"/>
+                <w:b/>
+                <w:bCs/>
+                <w:color w:val="010101"/>
+                <w:sz w:val="16"/>
+                <w:szCs w:val="16"/>
+                <w:lang w:val="en-US" w:eastAsia="ru-RU"/>
+              </w:rPr>
+              <w:t>}</w:t>
             </w:r>
           </w:p>
         </w:tc>
@@ -12447,7 +13172,7 @@
 </file>
 
 <file path=word/numbering.xml><?xml version="1.0" encoding="utf-8"?>
-<w:numbering xmlns:wpc="http://schemas.microsoft.com/office/word/2010/wordprocessingCanvas" xmlns:cx="http://schemas.microsoft.com/office/drawing/2014/chartex" xmlns:cx1="http://schemas.microsoft.com/office/drawing/2015/9/8/chartex" xmlns:cx2="http://schemas.microsoft.com/office/drawing/2015/10/21/chartex" xmlns:cx3="http://schemas.microsoft.com/office/drawing/2016/5/9/chartex" xmlns:cx4="http://schemas.microsoft.com/office/drawing/2016/5/10/chartex" xmlns:cx5="http://schemas.microsoft.com/office/drawing/2016/5/11/chartex" xmlns:cx6="http://schemas.microsoft.com/office/drawing/2016/5/12/chartex" xmlns:cx7="http://schemas.microsoft.com/office/drawing/2016/5/13/chartex" xmlns:cx8="http://schemas.microsoft.com/office/drawing/2016/5/14/chartex" xmlns:mc="http://schemas.openxmlformats.org/markup-compatibility/2006" xmlns:aink="http://schemas.microsoft.com/office/drawing/2016/ink" xmlns:am3d="http://schemas.microsoft.com/office/drawing/2017/model3d" xmlns:o="urn:schemas-microsoft-com:office:office" xmlns:oel="http://schemas.microsoft.com/office/2019/extlst" xmlns:r="http://schemas.openxmlformats.org/officeDocument/2006/relationships" xmlns:m="http://schemas.openxmlformats.org/officeDocument/2006/math" xmlns:v="urn:schemas-microsoft-com:vml" xmlns:wp14="http://schemas.microsoft.com/office/word/2010/wordprocessingDrawing" xmlns:wp="http://schemas.openxmlformats.org/drawingml/2006/wordprocessingDrawing" xmlns:w10="urn:schemas-microsoft-com:office:word" xmlns:w="http://schemas.openxmlformats.org/wordprocessingml/2006/main" xmlns:w14="http://schemas.microsoft.com/office/word/2010/wordml" xmlns:w15="http://schemas.microsoft.com/office/word/2012/wordml" xmlns:w16cex="http://schemas.microsoft.com/office/word/2018/wordml/cex" xmlns:w16cid="http://schemas.microsoft.com/office/word/2016/wordml/cid" xmlns:w16="http://schemas.microsoft.com/office/word/2018/wordml" xmlns:w16du="http://schemas.microsoft.com/office/word/2023/wordml/word16du" xmlns:w16sdtdh="http://schemas.microsoft.com/office/word/2020/wordml/sdtdatahash" xmlns:w16se="http://schemas.microsoft.com/office/word/2015/wordml/symex" xmlns:wpg="http://schemas.microsoft.com/office/word/2010/wordprocessingGroup" xmlns:wpi="http://schemas.microsoft.com/office/word/2010/wordprocessingInk" xmlns:wne="http://schemas.microsoft.com/office/word/2006/wordml" xmlns:wps="http://schemas.microsoft.com/office/word/2010/wordprocessingShape" mc:Ignorable="w14 w15 w16se w16cid w16 w16cex w16sdtdh w16du wp14">
+<w:numbering xmlns:wpc="http://schemas.microsoft.com/office/word/2010/wordprocessingCanvas" xmlns:cx="http://schemas.microsoft.com/office/drawing/2014/chartex" xmlns:cx1="http://schemas.microsoft.com/office/drawing/2015/9/8/chartex" xmlns:cx2="http://schemas.microsoft.com/office/drawing/2015/10/21/chartex" xmlns:cx3="http://schemas.microsoft.com/office/drawing/2016/5/9/chartex" xmlns:cx4="http://schemas.microsoft.com/office/drawing/2016/5/10/chartex" xmlns:cx5="http://schemas.microsoft.com/office/drawing/2016/5/11/chartex" xmlns:cx6="http://schemas.microsoft.com/office/drawing/2016/5/12/chartex" xmlns:cx7="http://schemas.microsoft.com/office/drawing/2016/5/13/chartex" xmlns:cx8="http://schemas.microsoft.com/office/drawing/2016/5/14/chartex" xmlns:mc="http://schemas.openxmlformats.org/markup-compatibility/2006" xmlns:aink="http://schemas.microsoft.com/office/drawing/2016/ink" xmlns:am3d="http://schemas.microsoft.com/office/drawing/2017/model3d" xmlns:o="urn:schemas-microsoft-com:office:office" xmlns:r="http://schemas.openxmlformats.org/officeDocument/2006/relationships" xmlns:m="http://schemas.openxmlformats.org/officeDocument/2006/math" xmlns:v="urn:schemas-microsoft-com:vml" xmlns:wp14="http://schemas.microsoft.com/office/word/2010/wordprocessingDrawing" xmlns:wp="http://schemas.openxmlformats.org/drawingml/2006/wordprocessingDrawing" xmlns:w10="urn:schemas-microsoft-com:office:word" xmlns:w="http://schemas.openxmlformats.org/wordprocessingml/2006/main" xmlns:w14="http://schemas.microsoft.com/office/word/2010/wordml" xmlns:w15="http://schemas.microsoft.com/office/word/2012/wordml" xmlns:w16cex="http://schemas.microsoft.com/office/word/2018/wordml/cex" xmlns:w16cid="http://schemas.microsoft.com/office/word/2016/wordml/cid" xmlns:w16="http://schemas.microsoft.com/office/word/2018/wordml" xmlns:w16sdtdh="http://schemas.microsoft.com/office/word/2020/wordml/sdtdatahash" xmlns:w16se="http://schemas.microsoft.com/office/word/2015/wordml/symex" xmlns:wpg="http://schemas.microsoft.com/office/word/2010/wordprocessingGroup" xmlns:wpi="http://schemas.microsoft.com/office/word/2010/wordprocessingInk" xmlns:wne="http://schemas.microsoft.com/office/word/2006/wordml" xmlns:wps="http://schemas.microsoft.com/office/word/2010/wordprocessingShape" mc:Ignorable="w14 w15 w16se w16cid w16 w16cex w16sdtdh wp14">
   <w:abstractNum w:abstractNumId="0" w15:restartNumberingAfterBreak="0">
     <w:nsid w:val="13E73551"/>
     <w:multiLevelType w:val="multilevel"/>
@@ -12660,17 +13385,17 @@
       </w:pPr>
     </w:lvl>
   </w:abstractNum>
-  <w:num w:numId="1" w16cid:durableId="696584540">
+  <w:num w:numId="1">
     <w:abstractNumId w:val="1"/>
   </w:num>
-  <w:num w:numId="2" w16cid:durableId="1565869455">
+  <w:num w:numId="2">
     <w:abstractNumId w:val="0"/>
   </w:num>
 </w:numbering>
 </file>
 
 <file path=word/styles.xml><?xml version="1.0" encoding="utf-8"?>
-<w:styles xmlns:mc="http://schemas.openxmlformats.org/markup-compatibility/2006" xmlns:r="http://schemas.openxmlformats.org/officeDocument/2006/relationships" xmlns:w="http://schemas.openxmlformats.org/wordprocessingml/2006/main" xmlns:w14="http://schemas.microsoft.com/office/word/2010/wordml" xmlns:w15="http://schemas.microsoft.com/office/word/2012/wordml" xmlns:w16cex="http://schemas.microsoft.com/office/word/2018/wordml/cex" xmlns:w16cid="http://schemas.microsoft.com/office/word/2016/wordml/cid" xmlns:w16="http://schemas.microsoft.com/office/word/2018/wordml" xmlns:w16du="http://schemas.microsoft.com/office/word/2023/wordml/word16du" xmlns:w16sdtdh="http://schemas.microsoft.com/office/word/2020/wordml/sdtdatahash" xmlns:w16se="http://schemas.microsoft.com/office/word/2015/wordml/symex" mc:Ignorable="w14 w15 w16se w16cid w16 w16cex w16sdtdh w16du">
+<w:styles xmlns:mc="http://schemas.openxmlformats.org/markup-compatibility/2006" xmlns:r="http://schemas.openxmlformats.org/officeDocument/2006/relationships" xmlns:w="http://schemas.openxmlformats.org/wordprocessingml/2006/main" xmlns:w14="http://schemas.microsoft.com/office/word/2010/wordml" xmlns:w15="http://schemas.microsoft.com/office/word/2012/wordml" xmlns:w16cex="http://schemas.microsoft.com/office/word/2018/wordml/cex" xmlns:w16cid="http://schemas.microsoft.com/office/word/2016/wordml/cid" xmlns:w16="http://schemas.microsoft.com/office/word/2018/wordml" xmlns:w16sdtdh="http://schemas.microsoft.com/office/word/2020/wordml/sdtdatahash" xmlns:w16se="http://schemas.microsoft.com/office/word/2015/wordml/symex" mc:Ignorable="w14 w15 w16se w16cid w16 w16cex w16sdtdh">
   <w:docDefaults>
     <w:rPrDefault>
       <w:rPr>

</xml_diff>

<commit_message>
v.3 13.01.25  correct "оренди в акті", in agrreements
</commit_message>
<xml_diff>
--- a/storage/app/admin_fo_agreement.docx
+++ b/storage/app/admin_fo_agreement.docx
@@ -123,7 +123,6 @@
         </w:rPr>
         <w:t>${</w:t>
       </w:r>
-      <w:proofErr w:type="spellStart"/>
       <w:r>
         <w:rPr>
           <w:rFonts w:ascii="Times New Roman" w:eastAsia="Times New Roman" w:hAnsi="Times New Roman" w:cs="Times New Roman"/>
@@ -137,7 +136,6 @@
         </w:rPr>
         <w:t>agreementNumber</w:t>
       </w:r>
-      <w:proofErr w:type="spellEnd"/>
       <w:r>
         <w:rPr>
           <w:rFonts w:ascii="Times New Roman" w:eastAsia="Times New Roman" w:hAnsi="Times New Roman" w:cs="Times New Roman"/>
@@ -174,7 +172,6 @@
         </w:rPr>
         <w:t>${</w:t>
       </w:r>
-      <w:proofErr w:type="spellStart"/>
       <w:r>
         <w:rPr>
           <w:rFonts w:ascii="Times New Roman" w:eastAsia="Times New Roman" w:hAnsi="Times New Roman" w:cs="Times New Roman"/>
@@ -185,7 +182,6 @@
         </w:rPr>
         <w:t>adminDate</w:t>
       </w:r>
-      <w:proofErr w:type="spellEnd"/>
       <w:r>
         <w:rPr>
           <w:rFonts w:ascii="Times New Roman" w:eastAsia="Times New Roman" w:hAnsi="Times New Roman" w:cs="Times New Roman"/>
@@ -572,9 +568,8 @@
           <w:sz w:val="16"/>
           <w:szCs w:val="16"/>
         </w:rPr>
-        <w:t xml:space="preserve"> ${</w:t>
-      </w:r>
-      <w:proofErr w:type="spellStart"/>
+        <w:t xml:space="preserve"> ${name}</w:t>
+      </w:r>
       <w:r>
         <w:rPr>
           <w:rFonts w:ascii="Times New Roman" w:eastAsia="Times New Roman" w:hAnsi="Times New Roman" w:cs="Times New Roman"/>
@@ -583,24 +578,95 @@
           <w:sz w:val="16"/>
           <w:szCs w:val="16"/>
         </w:rPr>
-        <w:t>name</w:t>
-      </w:r>
-      <w:proofErr w:type="spellEnd"/>
-      <w:r>
-        <w:rPr>
-          <w:rFonts w:ascii="Times New Roman" w:eastAsia="Times New Roman" w:hAnsi="Times New Roman" w:cs="Times New Roman"/>
-          <w:b/>
+        <w:t xml:space="preserve">, </w:t>
+      </w:r>
+      <w:r>
+        <w:rPr>
+          <w:rFonts w:ascii="Times New Roman" w:eastAsia="Times New Roman" w:hAnsi="Times New Roman" w:cs="Times New Roman"/>
           <w:bCs/>
           <w:sz w:val="16"/>
           <w:szCs w:val="16"/>
         </w:rPr>
+        <w:t>іменований надалі</w:t>
+      </w:r>
+      <w:r>
+        <w:rPr>
+          <w:rFonts w:ascii="Times New Roman" w:eastAsia="Times New Roman" w:hAnsi="Times New Roman" w:cs="Times New Roman"/>
+          <w:b/>
+          <w:bCs/>
+          <w:sz w:val="16"/>
+          <w:szCs w:val="16"/>
+        </w:rPr>
+        <w:t xml:space="preserve"> «Орендар», </w:t>
+      </w:r>
+      <w:r>
+        <w:rPr>
+          <w:rFonts w:ascii="Times New Roman" w:eastAsia="Times New Roman" w:hAnsi="Times New Roman" w:cs="Times New Roman"/>
+          <w:sz w:val="16"/>
+          <w:szCs w:val="16"/>
+        </w:rPr>
+        <w:t xml:space="preserve">в особі </w:t>
+      </w:r>
+      <w:r>
+        <w:rPr>
+          <w:rFonts w:ascii="Times New Roman" w:eastAsia="Times New Roman" w:hAnsi="Times New Roman" w:cs="Times New Roman"/>
+          <w:sz w:val="16"/>
+          <w:szCs w:val="16"/>
+        </w:rPr>
+        <w:t>${name}</w:t>
+      </w:r>
+      <w:r>
+        <w:rPr>
+          <w:rFonts w:ascii="Times New Roman" w:eastAsia="Times New Roman" w:hAnsi="Times New Roman" w:cs="Times New Roman"/>
+          <w:sz w:val="16"/>
+          <w:szCs w:val="16"/>
+        </w:rPr>
+        <w:t xml:space="preserve">, РНОКПП </w:t>
+      </w:r>
+      <w:r>
+        <w:rPr>
+          <w:rFonts w:ascii="Times New Roman" w:eastAsia="Times New Roman" w:hAnsi="Times New Roman" w:cs="Times New Roman"/>
+          <w:sz w:val="16"/>
+          <w:szCs w:val="16"/>
+        </w:rPr>
+        <w:t>${clientINN}</w:t>
+      </w:r>
+      <w:r>
+        <w:rPr>
+          <w:rFonts w:ascii="Times New Roman" w:eastAsia="Times New Roman" w:hAnsi="Times New Roman" w:cs="Times New Roman"/>
+          <w:sz w:val="16"/>
+          <w:szCs w:val="16"/>
+        </w:rPr>
+        <w:t xml:space="preserve">, який діє на підставі </w:t>
+      </w:r>
+      <w:r>
+        <w:rPr>
+          <w:rFonts w:ascii="Times New Roman" w:eastAsia="Times New Roman" w:hAnsi="Times New Roman" w:cs="Times New Roman"/>
+          <w:sz w:val="16"/>
+          <w:szCs w:val="16"/>
+        </w:rPr>
+        <w:t>паспорту ${</w:t>
+      </w:r>
+      <w:r>
+        <w:rPr>
+          <w:rFonts w:ascii="Times New Roman" w:eastAsia="Times New Roman" w:hAnsi="Times New Roman" w:cs="Times New Roman"/>
+          <w:sz w:val="16"/>
+          <w:szCs w:val="16"/>
+          <w:lang w:val="en-US"/>
+        </w:rPr>
+        <w:t>passportNumber</w:t>
+      </w:r>
+      <w:r>
+        <w:rPr>
+          <w:rFonts w:ascii="Times New Roman" w:eastAsia="Times New Roman" w:hAnsi="Times New Roman" w:cs="Times New Roman"/>
+          <w:sz w:val="16"/>
+          <w:szCs w:val="16"/>
+        </w:rPr>
         <w:t>}</w:t>
       </w:r>
       <w:r>
         <w:rPr>
           <w:rFonts w:ascii="Times New Roman" w:eastAsia="Times New Roman" w:hAnsi="Times New Roman" w:cs="Times New Roman"/>
-          <w:b/>
-          <w:bCs/>
           <w:sz w:val="16"/>
           <w:szCs w:val="16"/>
         </w:rPr>
@@ -609,29 +675,43 @@
       <w:r>
         <w:rPr>
           <w:rFonts w:ascii="Times New Roman" w:eastAsia="Times New Roman" w:hAnsi="Times New Roman" w:cs="Times New Roman"/>
-          <w:bCs/>
-          <w:sz w:val="16"/>
-          <w:szCs w:val="16"/>
-        </w:rPr>
-        <w:t>іменований надалі</w:t>
-      </w:r>
-      <w:r>
-        <w:rPr>
-          <w:rFonts w:ascii="Times New Roman" w:eastAsia="Times New Roman" w:hAnsi="Times New Roman" w:cs="Times New Roman"/>
-          <w:b/>
-          <w:bCs/>
-          <w:sz w:val="16"/>
-          <w:szCs w:val="16"/>
-        </w:rPr>
-        <w:t xml:space="preserve"> «Орендар», </w:t>
-      </w:r>
-      <w:r>
-        <w:rPr>
-          <w:rFonts w:ascii="Times New Roman" w:eastAsia="Times New Roman" w:hAnsi="Times New Roman" w:cs="Times New Roman"/>
-          <w:sz w:val="16"/>
-          <w:szCs w:val="16"/>
-        </w:rPr>
-        <w:t xml:space="preserve">в особі </w:t>
+          <w:sz w:val="16"/>
+          <w:szCs w:val="16"/>
+        </w:rPr>
+        <w:t>виданий ${</w:t>
+      </w:r>
+      <w:r>
+        <w:rPr>
+          <w:rFonts w:ascii="Times New Roman" w:eastAsia="Times New Roman" w:hAnsi="Times New Roman" w:cs="Times New Roman"/>
+          <w:sz w:val="16"/>
+          <w:szCs w:val="16"/>
+          <w:lang w:val="en-US"/>
+        </w:rPr>
+        <w:t>passportIssue</w:t>
+      </w:r>
+      <w:r>
+        <w:rPr>
+          <w:rFonts w:ascii="Times New Roman" w:eastAsia="Times New Roman" w:hAnsi="Times New Roman" w:cs="Times New Roman"/>
+          <w:sz w:val="16"/>
+          <w:szCs w:val="16"/>
+        </w:rPr>
+        <w:t>}</w:t>
+      </w:r>
+      <w:r>
+        <w:rPr>
+          <w:rFonts w:ascii="Times New Roman" w:eastAsia="Times New Roman" w:hAnsi="Times New Roman" w:cs="Times New Roman"/>
+          <w:sz w:val="16"/>
+          <w:szCs w:val="16"/>
+        </w:rPr>
+        <w:t xml:space="preserve">, </w:t>
+      </w:r>
+      <w:r>
+        <w:rPr>
+          <w:rFonts w:ascii="Times New Roman" w:eastAsia="Times New Roman" w:hAnsi="Times New Roman" w:cs="Times New Roman"/>
+          <w:sz w:val="16"/>
+          <w:szCs w:val="16"/>
+        </w:rPr>
+        <w:t xml:space="preserve"> </w:t>
       </w:r>
       <w:r>
         <w:rPr>
@@ -641,75 +721,6 @@
         </w:rPr>
         <w:t>${</w:t>
       </w:r>
-      <w:proofErr w:type="spellStart"/>
-      <w:r>
-        <w:rPr>
-          <w:rFonts w:ascii="Times New Roman" w:eastAsia="Times New Roman" w:hAnsi="Times New Roman" w:cs="Times New Roman"/>
-          <w:sz w:val="16"/>
-          <w:szCs w:val="16"/>
-        </w:rPr>
-        <w:t>name</w:t>
-      </w:r>
-      <w:proofErr w:type="spellEnd"/>
-      <w:r>
-        <w:rPr>
-          <w:rFonts w:ascii="Times New Roman" w:eastAsia="Times New Roman" w:hAnsi="Times New Roman" w:cs="Times New Roman"/>
-          <w:sz w:val="16"/>
-          <w:szCs w:val="16"/>
-        </w:rPr>
-        <w:t>}</w:t>
-      </w:r>
-      <w:r>
-        <w:rPr>
-          <w:rFonts w:ascii="Times New Roman" w:eastAsia="Times New Roman" w:hAnsi="Times New Roman" w:cs="Times New Roman"/>
-          <w:sz w:val="16"/>
-          <w:szCs w:val="16"/>
-        </w:rPr>
-        <w:t xml:space="preserve">, РНОКПП </w:t>
-      </w:r>
-      <w:r>
-        <w:rPr>
-          <w:rFonts w:ascii="Times New Roman" w:eastAsia="Times New Roman" w:hAnsi="Times New Roman" w:cs="Times New Roman"/>
-          <w:sz w:val="16"/>
-          <w:szCs w:val="16"/>
-        </w:rPr>
-        <w:t>${</w:t>
-      </w:r>
-      <w:proofErr w:type="spellStart"/>
-      <w:r>
-        <w:rPr>
-          <w:rFonts w:ascii="Times New Roman" w:eastAsia="Times New Roman" w:hAnsi="Times New Roman" w:cs="Times New Roman"/>
-          <w:sz w:val="16"/>
-          <w:szCs w:val="16"/>
-        </w:rPr>
-        <w:t>clientINN</w:t>
-      </w:r>
-      <w:proofErr w:type="spellEnd"/>
-      <w:r>
-        <w:rPr>
-          <w:rFonts w:ascii="Times New Roman" w:eastAsia="Times New Roman" w:hAnsi="Times New Roman" w:cs="Times New Roman"/>
-          <w:sz w:val="16"/>
-          <w:szCs w:val="16"/>
-        </w:rPr>
-        <w:t>}</w:t>
-      </w:r>
-      <w:r>
-        <w:rPr>
-          <w:rFonts w:ascii="Times New Roman" w:eastAsia="Times New Roman" w:hAnsi="Times New Roman" w:cs="Times New Roman"/>
-          <w:sz w:val="16"/>
-          <w:szCs w:val="16"/>
-        </w:rPr>
-        <w:t xml:space="preserve">, який діє на підставі </w:t>
-      </w:r>
-      <w:r>
-        <w:rPr>
-          <w:rFonts w:ascii="Times New Roman" w:eastAsia="Times New Roman" w:hAnsi="Times New Roman" w:cs="Times New Roman"/>
-          <w:sz w:val="16"/>
-          <w:szCs w:val="16"/>
-        </w:rPr>
-        <w:t>паспорту ${</w:t>
-      </w:r>
-      <w:proofErr w:type="spellStart"/>
       <w:r>
         <w:rPr>
           <w:rFonts w:ascii="Times New Roman" w:eastAsia="Times New Roman" w:hAnsi="Times New Roman" w:cs="Times New Roman"/>
@@ -717,102 +728,15 @@
           <w:szCs w:val="16"/>
           <w:lang w:val="en-US"/>
         </w:rPr>
-        <w:t>passportNumber</w:t>
-      </w:r>
-      <w:proofErr w:type="spellEnd"/>
-      <w:r>
-        <w:rPr>
-          <w:rFonts w:ascii="Times New Roman" w:eastAsia="Times New Roman" w:hAnsi="Times New Roman" w:cs="Times New Roman"/>
-          <w:sz w:val="16"/>
-          <w:szCs w:val="16"/>
-        </w:rPr>
-        <w:t>}</w:t>
-      </w:r>
-      <w:r>
-        <w:rPr>
-          <w:rFonts w:ascii="Times New Roman" w:eastAsia="Times New Roman" w:hAnsi="Times New Roman" w:cs="Times New Roman"/>
-          <w:sz w:val="16"/>
-          <w:szCs w:val="16"/>
-        </w:rPr>
-        <w:t xml:space="preserve">, </w:t>
-      </w:r>
-      <w:r>
-        <w:rPr>
-          <w:rFonts w:ascii="Times New Roman" w:eastAsia="Times New Roman" w:hAnsi="Times New Roman" w:cs="Times New Roman"/>
-          <w:sz w:val="16"/>
-          <w:szCs w:val="16"/>
-        </w:rPr>
-        <w:t>виданий ${</w:t>
-      </w:r>
-      <w:proofErr w:type="spellStart"/>
-      <w:r>
-        <w:rPr>
-          <w:rFonts w:ascii="Times New Roman" w:eastAsia="Times New Roman" w:hAnsi="Times New Roman" w:cs="Times New Roman"/>
-          <w:sz w:val="16"/>
-          <w:szCs w:val="16"/>
-          <w:lang w:val="en-US"/>
-        </w:rPr>
-        <w:t>passportIssue</w:t>
-      </w:r>
-      <w:proofErr w:type="spellEnd"/>
-      <w:r>
-        <w:rPr>
-          <w:rFonts w:ascii="Times New Roman" w:eastAsia="Times New Roman" w:hAnsi="Times New Roman" w:cs="Times New Roman"/>
-          <w:sz w:val="16"/>
-          <w:szCs w:val="16"/>
-        </w:rPr>
-        <w:t>}</w:t>
-      </w:r>
-      <w:r>
-        <w:rPr>
-          <w:rFonts w:ascii="Times New Roman" w:eastAsia="Times New Roman" w:hAnsi="Times New Roman" w:cs="Times New Roman"/>
-          <w:sz w:val="16"/>
-          <w:szCs w:val="16"/>
-        </w:rPr>
-        <w:t xml:space="preserve">, </w:t>
-      </w:r>
-      <w:r>
-        <w:rPr>
-          <w:rFonts w:ascii="Times New Roman" w:eastAsia="Times New Roman" w:hAnsi="Times New Roman" w:cs="Times New Roman"/>
-          <w:sz w:val="16"/>
-          <w:szCs w:val="16"/>
-        </w:rPr>
-        <w:t xml:space="preserve"> </w:t>
-      </w:r>
-      <w:r>
-        <w:rPr>
-          <w:rFonts w:ascii="Times New Roman" w:eastAsia="Times New Roman" w:hAnsi="Times New Roman" w:cs="Times New Roman"/>
-          <w:sz w:val="16"/>
-          <w:szCs w:val="16"/>
-        </w:rPr>
-        <w:t>${</w:t>
-      </w:r>
-      <w:r>
-        <w:rPr>
-          <w:rFonts w:ascii="Times New Roman" w:eastAsia="Times New Roman" w:hAnsi="Times New Roman" w:cs="Times New Roman"/>
-          <w:sz w:val="16"/>
-          <w:szCs w:val="16"/>
-          <w:lang w:val="en-US"/>
-        </w:rPr>
         <w:t>passport</w:t>
       </w:r>
-      <w:proofErr w:type="spellStart"/>
-      <w:r>
-        <w:rPr>
-          <w:rFonts w:ascii="Times New Roman" w:eastAsia="Times New Roman" w:hAnsi="Times New Roman" w:cs="Times New Roman"/>
-          <w:sz w:val="16"/>
-          <w:szCs w:val="16"/>
-        </w:rPr>
-        <w:t>Date</w:t>
-      </w:r>
-      <w:proofErr w:type="spellEnd"/>
-      <w:r>
-        <w:rPr>
-          <w:rFonts w:ascii="Times New Roman" w:eastAsia="Times New Roman" w:hAnsi="Times New Roman" w:cs="Times New Roman"/>
-          <w:sz w:val="16"/>
-          <w:szCs w:val="16"/>
-        </w:rPr>
-        <w:t>}</w:t>
+      <w:r>
+        <w:rPr>
+          <w:rFonts w:ascii="Times New Roman" w:eastAsia="Times New Roman" w:hAnsi="Times New Roman" w:cs="Times New Roman"/>
+          <w:sz w:val="16"/>
+          <w:szCs w:val="16"/>
+        </w:rPr>
+        <w:t>Date}</w:t>
       </w:r>
       <w:r>
         <w:rPr>
@@ -906,62 +830,38 @@
           <w:szCs w:val="16"/>
           <w:lang w:eastAsia="ru-RU"/>
         </w:rPr>
+        <w:t>${agreementNumber}</w:t>
+      </w:r>
+      <w:r>
+        <w:rPr>
+          <w:rFonts w:ascii="Times New Roman" w:eastAsia="Times New Roman" w:hAnsi="Times New Roman" w:cs="Times New Roman"/>
+          <w:color w:val="010101"/>
+          <w:sz w:val="16"/>
+          <w:szCs w:val="16"/>
+          <w:lang w:eastAsia="ru-RU"/>
+        </w:rPr>
+        <w:t xml:space="preserve"> від </w:t>
+      </w:r>
+      <w:r>
+        <w:rPr>
+          <w:rFonts w:ascii="Times New Roman" w:eastAsia="Times New Roman" w:hAnsi="Times New Roman" w:cs="Times New Roman"/>
+          <w:color w:val="010101"/>
+          <w:sz w:val="16"/>
+          <w:szCs w:val="16"/>
+          <w:lang w:eastAsia="ru-RU"/>
+        </w:rPr>
         <w:t>${</w:t>
       </w:r>
-      <w:proofErr w:type="spellStart"/>
       <w:r>
         <w:rPr>
           <w:rFonts w:ascii="Times New Roman" w:eastAsia="Times New Roman" w:hAnsi="Times New Roman" w:cs="Times New Roman"/>
           <w:color w:val="010101"/>
           <w:sz w:val="16"/>
           <w:szCs w:val="16"/>
-          <w:lang w:eastAsia="ru-RU"/>
-        </w:rPr>
-        <w:t>agreementNumber</w:t>
-      </w:r>
-      <w:proofErr w:type="spellEnd"/>
-      <w:r>
-        <w:rPr>
-          <w:rFonts w:ascii="Times New Roman" w:eastAsia="Times New Roman" w:hAnsi="Times New Roman" w:cs="Times New Roman"/>
-          <w:color w:val="010101"/>
-          <w:sz w:val="16"/>
-          <w:szCs w:val="16"/>
-          <w:lang w:eastAsia="ru-RU"/>
-        </w:rPr>
-        <w:t>}</w:t>
-      </w:r>
-      <w:r>
-        <w:rPr>
-          <w:rFonts w:ascii="Times New Roman" w:eastAsia="Times New Roman" w:hAnsi="Times New Roman" w:cs="Times New Roman"/>
-          <w:color w:val="010101"/>
-          <w:sz w:val="16"/>
-          <w:szCs w:val="16"/>
-          <w:lang w:eastAsia="ru-RU"/>
-        </w:rPr>
-        <w:t xml:space="preserve"> від </w:t>
-      </w:r>
-      <w:r>
-        <w:rPr>
-          <w:rFonts w:ascii="Times New Roman" w:eastAsia="Times New Roman" w:hAnsi="Times New Roman" w:cs="Times New Roman"/>
-          <w:color w:val="010101"/>
-          <w:sz w:val="16"/>
-          <w:szCs w:val="16"/>
-          <w:lang w:eastAsia="ru-RU"/>
-        </w:rPr>
-        <w:t>${</w:t>
-      </w:r>
-      <w:proofErr w:type="spellStart"/>
-      <w:r>
-        <w:rPr>
-          <w:rFonts w:ascii="Times New Roman" w:eastAsia="Times New Roman" w:hAnsi="Times New Roman" w:cs="Times New Roman"/>
-          <w:color w:val="010101"/>
-          <w:sz w:val="16"/>
-          <w:szCs w:val="16"/>
           <w:lang w:val="en-US" w:eastAsia="ru-RU"/>
         </w:rPr>
         <w:t>adminDate</w:t>
       </w:r>
-      <w:proofErr w:type="spellEnd"/>
       <w:r>
         <w:rPr>
           <w:rFonts w:ascii="Times New Roman" w:eastAsia="Times New Roman" w:hAnsi="Times New Roman" w:cs="Times New Roman"/>
@@ -1143,25 +1043,7 @@
           <w:sz w:val="16"/>
           <w:szCs w:val="16"/>
         </w:rPr>
-        <w:t xml:space="preserve"> ${</w:t>
-      </w:r>
-      <w:proofErr w:type="spellStart"/>
-      <w:r>
-        <w:rPr>
-          <w:rFonts w:ascii="Times New Roman" w:hAnsi="Times New Roman" w:cs="Times New Roman"/>
-          <w:sz w:val="16"/>
-          <w:szCs w:val="16"/>
-        </w:rPr>
-        <w:t>adminEquipModel</w:t>
-      </w:r>
-      <w:proofErr w:type="spellEnd"/>
-      <w:r>
-        <w:rPr>
-          <w:rFonts w:ascii="Times New Roman" w:hAnsi="Times New Roman" w:cs="Times New Roman"/>
-          <w:sz w:val="16"/>
-          <w:szCs w:val="16"/>
-        </w:rPr>
-        <w:t>}</w:t>
+        <w:t xml:space="preserve"> ${adminEquipModel}</w:t>
       </w:r>
     </w:p>
     <w:p>
@@ -1255,27 +1137,8 @@
           <w:sz w:val="16"/>
           <w:szCs w:val="16"/>
         </w:rPr>
-        <w:t>${</w:t>
-      </w:r>
-      <w:proofErr w:type="spellStart"/>
-      <w:r>
-        <w:rPr>
-          <w:rFonts w:ascii="Times New Roman" w:hAnsi="Times New Roman" w:cs="Times New Roman"/>
-          <w:sz w:val="16"/>
-          <w:szCs w:val="16"/>
-        </w:rPr>
-        <w:t>adminEquipModel</w:t>
-      </w:r>
-      <w:proofErr w:type="spellEnd"/>
-      <w:r>
-        <w:rPr>
-          <w:rFonts w:ascii="Times New Roman" w:hAnsi="Times New Roman" w:cs="Times New Roman"/>
-          <w:sz w:val="16"/>
-          <w:szCs w:val="16"/>
-        </w:rPr>
-        <w:t>} - ${</w:t>
-      </w:r>
-      <w:proofErr w:type="spellStart"/>
+        <w:t>${adminEquipModel} - ${</w:t>
+      </w:r>
       <w:r>
         <w:rPr>
           <w:rFonts w:ascii="Times New Roman" w:hAnsi="Times New Roman" w:cs="Times New Roman"/>
@@ -1285,7 +1148,6 @@
         </w:rPr>
         <w:t>adminEquipCost</w:t>
       </w:r>
-      <w:proofErr w:type="spellEnd"/>
       <w:r>
         <w:rPr>
           <w:rFonts w:ascii="Times New Roman" w:hAnsi="Times New Roman" w:cs="Times New Roman"/>
@@ -1311,25 +1173,39 @@
           <w:sz w:val="16"/>
           <w:szCs w:val="16"/>
         </w:rPr>
-        <w:t xml:space="preserve">1.4. Сторони домовилися, що протягом строку оренди Об’єкт оренди буде знаходитися за </w:t>
-      </w:r>
-      <w:proofErr w:type="spellStart"/>
-      <w:r>
-        <w:rPr>
-          <w:rFonts w:ascii="Times New Roman" w:hAnsi="Times New Roman" w:cs="Times New Roman"/>
-          <w:sz w:val="16"/>
-          <w:szCs w:val="16"/>
-        </w:rPr>
-        <w:t>адресою</w:t>
-      </w:r>
-      <w:proofErr w:type="spellEnd"/>
-      <w:r>
-        <w:rPr>
-          <w:rFonts w:ascii="Times New Roman" w:hAnsi="Times New Roman" w:cs="Times New Roman"/>
-          <w:sz w:val="16"/>
-          <w:szCs w:val="16"/>
-        </w:rPr>
-        <w:t xml:space="preserve">: </w:t>
+        <w:t xml:space="preserve">1.4. Сторони домовилися, що протягом строку оренди Об’єкт оренди буде знаходитися за адресою: </w:t>
+      </w:r>
+      <w:r>
+        <w:rPr>
+          <w:rFonts w:ascii="Times New Roman" w:hAnsi="Times New Roman" w:cs="Times New Roman"/>
+          <w:sz w:val="16"/>
+          <w:szCs w:val="16"/>
+        </w:rPr>
+        <w:t>${equipRegion}</w:t>
+      </w:r>
+      <w:r>
+        <w:rPr>
+          <w:rFonts w:ascii="Times New Roman" w:hAnsi="Times New Roman" w:cs="Times New Roman"/>
+          <w:sz w:val="16"/>
+          <w:szCs w:val="16"/>
+        </w:rPr>
+        <w:t xml:space="preserve"> </w:t>
+      </w:r>
+      <w:r>
+        <w:rPr>
+          <w:rFonts w:ascii="Times New Roman" w:hAnsi="Times New Roman" w:cs="Times New Roman"/>
+          <w:sz w:val="16"/>
+          <w:szCs w:val="16"/>
+        </w:rPr>
+        <w:t>обл.,</w:t>
+      </w:r>
+      <w:r>
+        <w:rPr>
+          <w:rFonts w:ascii="Times New Roman" w:hAnsi="Times New Roman" w:cs="Times New Roman"/>
+          <w:sz w:val="16"/>
+          <w:szCs w:val="16"/>
+        </w:rPr>
+        <w:t xml:space="preserve"> </w:t>
       </w:r>
       <w:r>
         <w:rPr>
@@ -1339,57 +1215,6 @@
         </w:rPr>
         <w:t>${</w:t>
       </w:r>
-      <w:proofErr w:type="spellStart"/>
-      <w:r>
-        <w:rPr>
-          <w:rFonts w:ascii="Times New Roman" w:hAnsi="Times New Roman" w:cs="Times New Roman"/>
-          <w:sz w:val="16"/>
-          <w:szCs w:val="16"/>
-        </w:rPr>
-        <w:t>equipRegion</w:t>
-      </w:r>
-      <w:proofErr w:type="spellEnd"/>
-      <w:r>
-        <w:rPr>
-          <w:rFonts w:ascii="Times New Roman" w:hAnsi="Times New Roman" w:cs="Times New Roman"/>
-          <w:sz w:val="16"/>
-          <w:szCs w:val="16"/>
-        </w:rPr>
-        <w:t>}</w:t>
-      </w:r>
-      <w:r>
-        <w:rPr>
-          <w:rFonts w:ascii="Times New Roman" w:hAnsi="Times New Roman" w:cs="Times New Roman"/>
-          <w:sz w:val="16"/>
-          <w:szCs w:val="16"/>
-        </w:rPr>
-        <w:t xml:space="preserve"> </w:t>
-      </w:r>
-      <w:r>
-        <w:rPr>
-          <w:rFonts w:ascii="Times New Roman" w:hAnsi="Times New Roman" w:cs="Times New Roman"/>
-          <w:sz w:val="16"/>
-          <w:szCs w:val="16"/>
-        </w:rPr>
-        <w:t>обл.,</w:t>
-      </w:r>
-      <w:r>
-        <w:rPr>
-          <w:rFonts w:ascii="Times New Roman" w:hAnsi="Times New Roman" w:cs="Times New Roman"/>
-          <w:sz w:val="16"/>
-          <w:szCs w:val="16"/>
-        </w:rPr>
-        <w:t xml:space="preserve"> </w:t>
-      </w:r>
-      <w:r>
-        <w:rPr>
-          <w:rFonts w:ascii="Times New Roman" w:hAnsi="Times New Roman" w:cs="Times New Roman"/>
-          <w:sz w:val="16"/>
-          <w:szCs w:val="16"/>
-        </w:rPr>
-        <w:t>${</w:t>
-      </w:r>
-      <w:proofErr w:type="spellStart"/>
       <w:r>
         <w:rPr>
           <w:rFonts w:ascii="Times New Roman" w:hAnsi="Times New Roman" w:cs="Times New Roman"/>
@@ -1399,7 +1224,6 @@
         </w:rPr>
         <w:t>equipTown</w:t>
       </w:r>
-      <w:proofErr w:type="spellEnd"/>
       <w:r>
         <w:rPr>
           <w:rFonts w:ascii="Times New Roman" w:hAnsi="Times New Roman" w:cs="Times New Roman"/>
@@ -1408,7 +1232,6 @@
         </w:rPr>
         <w:t>}, ${</w:t>
       </w:r>
-      <w:proofErr w:type="spellStart"/>
       <w:r>
         <w:rPr>
           <w:rFonts w:ascii="Times New Roman" w:hAnsi="Times New Roman" w:cs="Times New Roman"/>
@@ -1418,7 +1241,6 @@
         </w:rPr>
         <w:t>equipStreet</w:t>
       </w:r>
-      <w:proofErr w:type="spellEnd"/>
       <w:r>
         <w:rPr>
           <w:rFonts w:ascii="Times New Roman" w:hAnsi="Times New Roman" w:cs="Times New Roman"/>
@@ -1427,7 +1249,6 @@
         </w:rPr>
         <w:t>}, буд.${</w:t>
       </w:r>
-      <w:proofErr w:type="spellStart"/>
       <w:r>
         <w:rPr>
           <w:rFonts w:ascii="Times New Roman" w:hAnsi="Times New Roman" w:cs="Times New Roman"/>
@@ -1437,7 +1258,6 @@
         </w:rPr>
         <w:t>equipHouse</w:t>
       </w:r>
-      <w:proofErr w:type="spellEnd"/>
       <w:r>
         <w:rPr>
           <w:rFonts w:ascii="Times New Roman" w:hAnsi="Times New Roman" w:cs="Times New Roman"/>
@@ -1460,25 +1280,7 @@
           <w:sz w:val="16"/>
           <w:szCs w:val="16"/>
         </w:rPr>
-        <w:t>${</w:t>
-      </w:r>
-      <w:proofErr w:type="spellStart"/>
-      <w:r>
-        <w:rPr>
-          <w:rFonts w:ascii="Times New Roman" w:hAnsi="Times New Roman" w:cs="Times New Roman"/>
-          <w:sz w:val="16"/>
-          <w:szCs w:val="16"/>
-        </w:rPr>
-        <w:t>equipAdditional</w:t>
-      </w:r>
-      <w:proofErr w:type="spellEnd"/>
-      <w:r>
-        <w:rPr>
-          <w:rFonts w:ascii="Times New Roman" w:hAnsi="Times New Roman" w:cs="Times New Roman"/>
-          <w:sz w:val="16"/>
-          <w:szCs w:val="16"/>
-        </w:rPr>
-        <w:t>}</w:t>
+        <w:t>${equipAdditional}</w:t>
       </w:r>
       <w:r>
         <w:rPr>
@@ -1741,18 +1543,8 @@
           <w:sz w:val="16"/>
           <w:szCs w:val="16"/>
         </w:rPr>
-        <w:t xml:space="preserve"> лише за </w:t>
-      </w:r>
-      <w:proofErr w:type="spellStart"/>
-      <w:r>
-        <w:rPr>
-          <w:rFonts w:ascii="Times New Roman" w:hAnsi="Times New Roman" w:cs="Times New Roman"/>
-          <w:sz w:val="16"/>
-          <w:szCs w:val="16"/>
-        </w:rPr>
-        <w:t>адресою</w:t>
-      </w:r>
-      <w:proofErr w:type="spellEnd"/>
+        <w:t xml:space="preserve"> лише за адресою</w:t>
+      </w:r>
       <w:r>
         <w:rPr>
           <w:rFonts w:ascii="Times New Roman" w:hAnsi="Times New Roman" w:cs="Times New Roman"/>
@@ -2126,9 +1918,8 @@
           <w:szCs w:val="16"/>
           <w:lang w:eastAsia="ru-RU"/>
         </w:rPr>
-        <w:t xml:space="preserve">з дня підписання Сторонами </w:t>
-      </w:r>
-      <w:proofErr w:type="spellStart"/>
+        <w:t>з дня підписання Сторонами Акт</w:t>
+      </w:r>
       <w:r>
         <w:rPr>
           <w:rFonts w:ascii="Times New Roman" w:eastAsia="Times New Roman" w:hAnsi="Times New Roman" w:cs="Times New Roman"/>
@@ -2137,19 +1928,8 @@
           <w:szCs w:val="16"/>
           <w:lang w:eastAsia="ru-RU"/>
         </w:rPr>
-        <w:t>Акт</w:t>
-      </w:r>
-      <w:r>
-        <w:rPr>
-          <w:rFonts w:ascii="Times New Roman" w:eastAsia="Times New Roman" w:hAnsi="Times New Roman" w:cs="Times New Roman"/>
-          <w:color w:val="010101"/>
-          <w:sz w:val="16"/>
-          <w:szCs w:val="16"/>
-          <w:lang w:eastAsia="ru-RU"/>
-        </w:rPr>
         <w:t>а</w:t>
       </w:r>
-      <w:proofErr w:type="spellEnd"/>
       <w:r>
         <w:rPr>
           <w:rFonts w:ascii="Times New Roman" w:eastAsia="Times New Roman" w:hAnsi="Times New Roman" w:cs="Times New Roman"/>
@@ -2604,25 +2384,7 @@
           <w:sz w:val="16"/>
           <w:szCs w:val="16"/>
         </w:rPr>
-        <w:t>${</w:t>
-      </w:r>
-      <w:proofErr w:type="spellStart"/>
-      <w:r>
-        <w:rPr>
-          <w:rFonts w:ascii="Times New Roman" w:hAnsi="Times New Roman" w:cs="Times New Roman"/>
-          <w:sz w:val="16"/>
-          <w:szCs w:val="16"/>
-        </w:rPr>
-        <w:t>adminEquipRentCost</w:t>
-      </w:r>
-      <w:proofErr w:type="spellEnd"/>
-      <w:r>
-        <w:rPr>
-          <w:rFonts w:ascii="Times New Roman" w:hAnsi="Times New Roman" w:cs="Times New Roman"/>
-          <w:sz w:val="16"/>
-          <w:szCs w:val="16"/>
-        </w:rPr>
-        <w:t>}</w:t>
+        <w:t>${adminEquipRentCost}</w:t>
       </w:r>
       <w:r>
         <w:rPr>
@@ -2793,27 +2555,7 @@
           <w:sz w:val="16"/>
           <w:szCs w:val="16"/>
         </w:rPr>
-        <w:t>${</w:t>
-      </w:r>
-      <w:proofErr w:type="spellStart"/>
-      <w:r>
-        <w:rPr>
-          <w:rFonts w:ascii="Times New Roman" w:hAnsi="Times New Roman" w:cs="Times New Roman"/>
-          <w:bCs/>
-          <w:sz w:val="16"/>
-          <w:szCs w:val="16"/>
-        </w:rPr>
-        <w:t>adminPayDay</w:t>
-      </w:r>
-      <w:proofErr w:type="spellEnd"/>
-      <w:r>
-        <w:rPr>
-          <w:rFonts w:ascii="Times New Roman" w:hAnsi="Times New Roman" w:cs="Times New Roman"/>
-          <w:bCs/>
-          <w:sz w:val="16"/>
-          <w:szCs w:val="16"/>
-        </w:rPr>
-        <w:t xml:space="preserve">} </w:t>
+        <w:t xml:space="preserve">${adminPayDay} </w:t>
       </w:r>
       <w:r>
         <w:rPr>
@@ -3026,25 +2768,7 @@
           <w:sz w:val="16"/>
           <w:szCs w:val="16"/>
         </w:rPr>
-        <w:t xml:space="preserve">не </w:t>
-      </w:r>
-      <w:proofErr w:type="spellStart"/>
-      <w:r>
-        <w:rPr>
-          <w:rFonts w:ascii="Times New Roman" w:hAnsi="Times New Roman" w:cs="Times New Roman"/>
-          <w:sz w:val="16"/>
-          <w:szCs w:val="16"/>
-        </w:rPr>
-        <w:t>частіще</w:t>
-      </w:r>
-      <w:proofErr w:type="spellEnd"/>
-      <w:r>
-        <w:rPr>
-          <w:rFonts w:ascii="Times New Roman" w:hAnsi="Times New Roman" w:cs="Times New Roman"/>
-          <w:sz w:val="16"/>
-          <w:szCs w:val="16"/>
-        </w:rPr>
-        <w:t xml:space="preserve"> ніж один раз протягом року або за згодою сторін у разі: </w:t>
+        <w:t>не частіще ніж один раз протягом року або за згодою сторін у разі: </w:t>
       </w:r>
     </w:p>
     <w:p>
@@ -3767,25 +3491,7 @@
           <w:sz w:val="16"/>
           <w:szCs w:val="16"/>
         </w:rPr>
-        <w:t xml:space="preserve">Орендар вступає у строкове платне користування Об’єктом оренди у термін, вказаний у Договорі, але не раніше дати підписання сторонами </w:t>
-      </w:r>
-      <w:proofErr w:type="spellStart"/>
-      <w:r>
-        <w:rPr>
-          <w:rFonts w:ascii="Times New Roman" w:hAnsi="Times New Roman" w:cs="Times New Roman"/>
-          <w:sz w:val="16"/>
-          <w:szCs w:val="16"/>
-        </w:rPr>
-        <w:t>Акта</w:t>
-      </w:r>
-      <w:proofErr w:type="spellEnd"/>
-      <w:r>
-        <w:rPr>
-          <w:rFonts w:ascii="Times New Roman" w:hAnsi="Times New Roman" w:cs="Times New Roman"/>
-          <w:sz w:val="16"/>
-          <w:szCs w:val="16"/>
-        </w:rPr>
-        <w:t xml:space="preserve"> приймання – передачі </w:t>
+        <w:t xml:space="preserve">Орендар вступає у строкове платне користування Об’єктом оренди у термін, вказаний у Договорі, але не раніше дати підписання сторонами Акта приймання – передачі </w:t>
       </w:r>
       <w:r>
         <w:rPr>
@@ -3971,25 +3677,7 @@
           <w:sz w:val="16"/>
           <w:szCs w:val="16"/>
         </w:rPr>
-        <w:t xml:space="preserve">в залежності від </w:t>
-      </w:r>
-      <w:proofErr w:type="spellStart"/>
-      <w:r>
-        <w:rPr>
-          <w:rFonts w:ascii="Times New Roman" w:hAnsi="Times New Roman" w:cs="Times New Roman"/>
-          <w:sz w:val="16"/>
-          <w:szCs w:val="16"/>
-        </w:rPr>
-        <w:t>способа</w:t>
-      </w:r>
-      <w:proofErr w:type="spellEnd"/>
-      <w:r>
-        <w:rPr>
-          <w:rFonts w:ascii="Times New Roman" w:hAnsi="Times New Roman" w:cs="Times New Roman"/>
-          <w:sz w:val="16"/>
-          <w:szCs w:val="16"/>
-        </w:rPr>
-        <w:t xml:space="preserve"> доставки Майна</w:t>
+        <w:t>в залежності від способа доставки Майна</w:t>
       </w:r>
       <w:r>
         <w:rPr>
@@ -9532,27 +9220,7 @@
           <w:sz w:val="16"/>
           <w:szCs w:val="16"/>
         </w:rPr>
-        <w:t xml:space="preserve">10.6.Усі спори, що пов’язані з цим Договором вирішуються шляхом переговорів між Сторонами. Якщо спір не може бути вирішений шляхом переговорів, він вирішується в судовому порядку за </w:t>
-      </w:r>
-      <w:proofErr w:type="spellStart"/>
-      <w:r>
-        <w:rPr>
-          <w:rFonts w:ascii="Times New Roman" w:hAnsi="Times New Roman" w:cs="Times New Roman"/>
-          <w:kern w:val="2"/>
-          <w:sz w:val="16"/>
-          <w:szCs w:val="16"/>
-        </w:rPr>
-        <w:t>встановленною</w:t>
-      </w:r>
-      <w:proofErr w:type="spellEnd"/>
-      <w:r>
-        <w:rPr>
-          <w:rFonts w:ascii="Times New Roman" w:hAnsi="Times New Roman" w:cs="Times New Roman"/>
-          <w:kern w:val="2"/>
-          <w:sz w:val="16"/>
-          <w:szCs w:val="16"/>
-        </w:rPr>
-        <w:t xml:space="preserve"> підвідомчістю та підсудністю такого спору, </w:t>
+        <w:t xml:space="preserve">10.6.Усі спори, що пов’язані з цим Договором вирішуються шляхом переговорів між Сторонами. Якщо спір не може бути вирішений шляхом переговорів, він вирішується в судовому порядку за встановленною підвідомчістю та підсудністю такого спору, </w:t>
       </w:r>
     </w:p>
     <w:p>
@@ -9627,25 +9295,7 @@
           <w:sz w:val="16"/>
           <w:szCs w:val="16"/>
         </w:rPr>
-        <w:t xml:space="preserve">10.8. У випадках, не передбачених даним Договором, сторони керуються нормами чинного законодавства. 10.9.Даний </w:t>
-      </w:r>
-      <w:proofErr w:type="spellStart"/>
-      <w:r>
-        <w:rPr>
-          <w:rFonts w:ascii="Times New Roman" w:hAnsi="Times New Roman" w:cs="Times New Roman"/>
-          <w:sz w:val="16"/>
-          <w:szCs w:val="16"/>
-        </w:rPr>
-        <w:t>Договор</w:t>
-      </w:r>
-      <w:proofErr w:type="spellEnd"/>
-      <w:r>
-        <w:rPr>
-          <w:rFonts w:ascii="Times New Roman" w:hAnsi="Times New Roman" w:cs="Times New Roman"/>
-          <w:sz w:val="16"/>
-          <w:szCs w:val="16"/>
-        </w:rPr>
-        <w:t xml:space="preserve"> укладено у двох оригінальних примірниках, по одному для </w:t>
+        <w:t xml:space="preserve">10.8. У випадках, не передбачених даним Договором, сторони керуються нормами чинного законодавства. 10.9.Даний Договор укладено у двох оригінальних примірниках, по одному для </w:t>
       </w:r>
     </w:p>
     <w:p>
@@ -9718,25 +9368,7 @@
           <w:sz w:val="16"/>
           <w:szCs w:val="16"/>
         </w:rPr>
-        <w:t xml:space="preserve">Сторони погоджуються, що підписання цього Договору, а також обмін документів, повідомлень в межах виконання цього Договору може також здійснюватися в електронному вигляді за допомогою сервісів електронного документообігу в мережі Інтернет або за допомогою Центрального </w:t>
-      </w:r>
-      <w:proofErr w:type="spellStart"/>
-      <w:r>
-        <w:rPr>
-          <w:rFonts w:ascii="Times New Roman" w:hAnsi="Times New Roman" w:cs="Times New Roman"/>
-          <w:sz w:val="16"/>
-          <w:szCs w:val="16"/>
-        </w:rPr>
-        <w:t>засвідчувального</w:t>
-      </w:r>
-      <w:proofErr w:type="spellEnd"/>
-      <w:r>
-        <w:rPr>
-          <w:rFonts w:ascii="Times New Roman" w:hAnsi="Times New Roman" w:cs="Times New Roman"/>
-          <w:sz w:val="16"/>
-          <w:szCs w:val="16"/>
-        </w:rPr>
-        <w:t xml:space="preserve"> органу за посилання в мережі Інтернет https://www.czo.gov.ua та з використанням кваліфікованого/удосконаленого електронних підписів в порядку і на умовах, передбачених Законом України «Про електронні довірчі послуги».</w:t>
+        <w:t>Сторони погоджуються, що підписання цього Договору, а також обмін документів, повідомлень в межах виконання цього Договору може також здійснюватися в електронному вигляді за допомогою сервісів електронного документообігу в мережі Інтернет або за допомогою Центрального засвідчувального органу за посилання в мережі Інтернет https://www.czo.gov.ua та з використанням кваліфікованого/удосконаленого електронних підписів в порядку і на умовах, передбачених Законом України «Про електронні довірчі послуги».</w:t>
       </w:r>
     </w:p>
     <w:p>
@@ -9953,25 +9585,7 @@
                 <w:sz w:val="16"/>
                 <w:szCs w:val="16"/>
               </w:rPr>
-              <w:t xml:space="preserve">м. </w:t>
-            </w:r>
-            <w:proofErr w:type="spellStart"/>
-            <w:r>
-              <w:rPr>
-                <w:rFonts w:ascii="Times New Roman" w:eastAsia="Times New Roman" w:hAnsi="Times New Roman" w:cs="Times New Roman"/>
-                <w:sz w:val="16"/>
-                <w:szCs w:val="16"/>
-              </w:rPr>
-              <w:t>Сновськ</w:t>
-            </w:r>
-            <w:proofErr w:type="spellEnd"/>
-            <w:r>
-              <w:rPr>
-                <w:rFonts w:ascii="Times New Roman" w:eastAsia="Times New Roman" w:hAnsi="Times New Roman" w:cs="Times New Roman"/>
-                <w:sz w:val="16"/>
-                <w:szCs w:val="16"/>
-              </w:rPr>
-              <w:t xml:space="preserve"> , вул. Каденюка 56</w:t>
+              <w:t>м. Сновськ , вул. Каденюка 56</w:t>
             </w:r>
           </w:p>
           <w:p>
@@ -10395,7 +10009,6 @@
               </w:rPr>
               <w:t>Адреса: ${</w:t>
             </w:r>
-            <w:proofErr w:type="spellStart"/>
             <w:r>
               <w:rPr>
                 <w:rFonts w:ascii="Times New Roman" w:eastAsia="Times New Roman" w:hAnsi="Times New Roman" w:cs="Times New Roman"/>
@@ -10406,7 +10019,6 @@
               </w:rPr>
               <w:t>clientRegion</w:t>
             </w:r>
-            <w:proofErr w:type="spellEnd"/>
             <w:r>
               <w:rPr>
                 <w:rFonts w:ascii="Times New Roman" w:eastAsia="Times New Roman" w:hAnsi="Times New Roman" w:cs="Times New Roman"/>
@@ -10417,7 +10029,6 @@
               </w:rPr>
               <w:t>} обл., ${</w:t>
             </w:r>
-            <w:proofErr w:type="spellStart"/>
             <w:r>
               <w:rPr>
                 <w:rFonts w:ascii="Times New Roman" w:eastAsia="Times New Roman" w:hAnsi="Times New Roman" w:cs="Times New Roman"/>
@@ -10428,7 +10039,6 @@
               </w:rPr>
               <w:t>clientTown</w:t>
             </w:r>
-            <w:proofErr w:type="spellEnd"/>
             <w:r>
               <w:rPr>
                 <w:rFonts w:ascii="Times New Roman" w:eastAsia="Times New Roman" w:hAnsi="Times New Roman" w:cs="Times New Roman"/>
@@ -10439,7 +10049,6 @@
               </w:rPr>
               <w:t>},  ${</w:t>
             </w:r>
-            <w:proofErr w:type="spellStart"/>
             <w:r>
               <w:rPr>
                 <w:rFonts w:ascii="Times New Roman" w:eastAsia="Times New Roman" w:hAnsi="Times New Roman" w:cs="Times New Roman"/>
@@ -10450,7 +10059,6 @@
               </w:rPr>
               <w:t>clientStreet</w:t>
             </w:r>
-            <w:proofErr w:type="spellEnd"/>
             <w:r>
               <w:rPr>
                 <w:rFonts w:ascii="Times New Roman" w:eastAsia="Times New Roman" w:hAnsi="Times New Roman" w:cs="Times New Roman"/>
@@ -10461,7 +10069,6 @@
               </w:rPr>
               <w:t>}, буд., ${</w:t>
             </w:r>
-            <w:proofErr w:type="spellStart"/>
             <w:r>
               <w:rPr>
                 <w:rFonts w:ascii="Times New Roman" w:eastAsia="Times New Roman" w:hAnsi="Times New Roman" w:cs="Times New Roman"/>
@@ -10472,7 +10079,6 @@
               </w:rPr>
               <w:t>clientHouse</w:t>
             </w:r>
-            <w:proofErr w:type="spellEnd"/>
             <w:r>
               <w:rPr>
                 <w:rFonts w:ascii="Times New Roman" w:eastAsia="Times New Roman" w:hAnsi="Times New Roman" w:cs="Times New Roman"/>
@@ -10483,7 +10089,6 @@
               </w:rPr>
               <w:t>}, ${</w:t>
             </w:r>
-            <w:proofErr w:type="spellStart"/>
             <w:r>
               <w:rPr>
                 <w:rFonts w:ascii="Times New Roman" w:eastAsia="Times New Roman" w:hAnsi="Times New Roman" w:cs="Times New Roman"/>
@@ -10494,7 +10099,6 @@
               </w:rPr>
               <w:t>clientFlat</w:t>
             </w:r>
-            <w:proofErr w:type="spellEnd"/>
             <w:r>
               <w:rPr>
                 <w:rFonts w:ascii="Times New Roman" w:eastAsia="Times New Roman" w:hAnsi="Times New Roman" w:cs="Times New Roman"/>
@@ -10547,7 +10151,6 @@
               </w:rPr>
               <w:t xml:space="preserve"> ${</w:t>
             </w:r>
-            <w:proofErr w:type="spellStart"/>
             <w:r>
               <w:rPr>
                 <w:rFonts w:ascii="Times New Roman" w:eastAsia="Times New Roman" w:hAnsi="Times New Roman" w:cs="Times New Roman"/>
@@ -10558,7 +10161,6 @@
               </w:rPr>
               <w:t>clientINN</w:t>
             </w:r>
-            <w:proofErr w:type="spellEnd"/>
             <w:r>
               <w:rPr>
                 <w:rFonts w:ascii="Times New Roman" w:eastAsia="Times New Roman" w:hAnsi="Times New Roman" w:cs="Times New Roman"/>
@@ -10597,7 +10199,6 @@
               </w:rPr>
               <w:t>${</w:t>
             </w:r>
-            <w:proofErr w:type="spellStart"/>
             <w:r>
               <w:rPr>
                 <w:rFonts w:ascii="Times New Roman" w:eastAsia="Times New Roman" w:hAnsi="Times New Roman" w:cs="Times New Roman"/>
@@ -10607,7 +10208,6 @@
               </w:rPr>
               <w:t>passportNumber</w:t>
             </w:r>
-            <w:proofErr w:type="spellEnd"/>
             <w:r>
               <w:rPr>
                 <w:rFonts w:ascii="Times New Roman" w:eastAsia="Times New Roman" w:hAnsi="Times New Roman" w:cs="Times New Roman"/>
@@ -10616,7 +10216,6 @@
               </w:rPr>
               <w:t>}, виданий ${</w:t>
             </w:r>
-            <w:proofErr w:type="spellStart"/>
             <w:r>
               <w:rPr>
                 <w:rFonts w:ascii="Times New Roman" w:eastAsia="Times New Roman" w:hAnsi="Times New Roman" w:cs="Times New Roman"/>
@@ -10626,7 +10225,6 @@
               </w:rPr>
               <w:t>passportIssue</w:t>
             </w:r>
-            <w:proofErr w:type="spellEnd"/>
             <w:r>
               <w:rPr>
                 <w:rFonts w:ascii="Times New Roman" w:eastAsia="Times New Roman" w:hAnsi="Times New Roman" w:cs="Times New Roman"/>
@@ -10644,23 +10242,13 @@
               </w:rPr>
               <w:t>passport</w:t>
             </w:r>
-            <w:proofErr w:type="spellStart"/>
             <w:r>
               <w:rPr>
                 <w:rFonts w:ascii="Times New Roman" w:eastAsia="Times New Roman" w:hAnsi="Times New Roman" w:cs="Times New Roman"/>
                 <w:sz w:val="16"/>
                 <w:szCs w:val="16"/>
               </w:rPr>
-              <w:t>Date</w:t>
-            </w:r>
-            <w:proofErr w:type="spellEnd"/>
-            <w:r>
-              <w:rPr>
-                <w:rFonts w:ascii="Times New Roman" w:eastAsia="Times New Roman" w:hAnsi="Times New Roman" w:cs="Times New Roman"/>
-                <w:sz w:val="16"/>
-                <w:szCs w:val="16"/>
-              </w:rPr>
-              <w:t>}</w:t>
+              <w:t>Date}</w:t>
             </w:r>
           </w:p>
           <w:p>
@@ -10757,7 +10345,6 @@
               </w:rPr>
               <w:t xml:space="preserve"> ${</w:t>
             </w:r>
-            <w:proofErr w:type="spellStart"/>
             <w:r>
               <w:rPr>
                 <w:rFonts w:ascii="Times New Roman" w:eastAsia="Times New Roman" w:hAnsi="Times New Roman" w:cs="Times New Roman"/>
@@ -10770,7 +10357,6 @@
               </w:rPr>
               <w:t>shortName</w:t>
             </w:r>
-            <w:proofErr w:type="spellEnd"/>
             <w:r>
               <w:rPr>
                 <w:rFonts w:ascii="Times New Roman" w:eastAsia="Times New Roman" w:hAnsi="Times New Roman" w:cs="Times New Roman"/>
@@ -11090,25 +10676,7 @@
           <w:sz w:val="16"/>
           <w:szCs w:val="16"/>
         </w:rPr>
-        <w:t>${</w:t>
-      </w:r>
-      <w:proofErr w:type="spellStart"/>
-      <w:r>
-        <w:rPr>
-          <w:rFonts w:ascii="Times New Roman" w:hAnsi="Times New Roman" w:cs="Times New Roman"/>
-          <w:sz w:val="16"/>
-          <w:szCs w:val="16"/>
-        </w:rPr>
-        <w:t>agreementNumber</w:t>
-      </w:r>
-      <w:proofErr w:type="spellEnd"/>
-      <w:r>
-        <w:rPr>
-          <w:rFonts w:ascii="Times New Roman" w:hAnsi="Times New Roman" w:cs="Times New Roman"/>
-          <w:sz w:val="16"/>
-          <w:szCs w:val="16"/>
-        </w:rPr>
-        <w:t>}</w:t>
+        <w:t>${agreementNumber}</w:t>
       </w:r>
       <w:r>
         <w:rPr>
@@ -11124,25 +10692,7 @@
           <w:sz w:val="16"/>
           <w:szCs w:val="16"/>
         </w:rPr>
-        <w:t>${</w:t>
-      </w:r>
-      <w:proofErr w:type="spellStart"/>
-      <w:r>
-        <w:rPr>
-          <w:rFonts w:ascii="Times New Roman" w:hAnsi="Times New Roman" w:cs="Times New Roman"/>
-          <w:sz w:val="16"/>
-          <w:szCs w:val="16"/>
-        </w:rPr>
-        <w:t>adminDate</w:t>
-      </w:r>
-      <w:proofErr w:type="spellEnd"/>
-      <w:r>
-        <w:rPr>
-          <w:rFonts w:ascii="Times New Roman" w:hAnsi="Times New Roman" w:cs="Times New Roman"/>
-          <w:sz w:val="16"/>
-          <w:szCs w:val="16"/>
-        </w:rPr>
-        <w:t>}р.</w:t>
+        <w:t>${adminDate}р.</w:t>
       </w:r>
     </w:p>
     <w:p>
@@ -11232,27 +10782,7 @@
           <w:sz w:val="16"/>
           <w:szCs w:val="16"/>
         </w:rPr>
-        <w:t>${</w:t>
-      </w:r>
-      <w:proofErr w:type="spellStart"/>
-      <w:r>
-        <w:rPr>
-          <w:rFonts w:ascii="Times New Roman" w:hAnsi="Times New Roman" w:cs="Times New Roman"/>
-          <w:b/>
-          <w:sz w:val="16"/>
-          <w:szCs w:val="16"/>
-        </w:rPr>
-        <w:t>adminDate</w:t>
-      </w:r>
-      <w:proofErr w:type="spellEnd"/>
-      <w:r>
-        <w:rPr>
-          <w:rFonts w:ascii="Times New Roman" w:hAnsi="Times New Roman" w:cs="Times New Roman"/>
-          <w:b/>
-          <w:sz w:val="16"/>
-          <w:szCs w:val="16"/>
-        </w:rPr>
-        <w:t>}р.</w:t>
+        <w:t>${adminDate}р.</w:t>
       </w:r>
     </w:p>
     <w:p>
@@ -11291,36 +10821,7 @@
           <w:sz w:val="16"/>
           <w:szCs w:val="16"/>
         </w:rPr>
-        <w:t xml:space="preserve">Сторони Договору суборенди № </w:t>
-      </w:r>
-      <w:r>
-        <w:rPr>
-          <w:rFonts w:ascii="Times New Roman" w:hAnsi="Times New Roman" w:cs="Times New Roman"/>
-          <w:b/>
-          <w:sz w:val="16"/>
-          <w:szCs w:val="16"/>
-        </w:rPr>
-        <w:t>${</w:t>
-      </w:r>
-      <w:proofErr w:type="spellStart"/>
-      <w:r>
-        <w:rPr>
-          <w:rFonts w:ascii="Times New Roman" w:hAnsi="Times New Roman" w:cs="Times New Roman"/>
-          <w:b/>
-          <w:sz w:val="16"/>
-          <w:szCs w:val="16"/>
-        </w:rPr>
-        <w:t>agreementNumber</w:t>
-      </w:r>
-      <w:proofErr w:type="spellEnd"/>
-      <w:r>
-        <w:rPr>
-          <w:rFonts w:ascii="Times New Roman" w:hAnsi="Times New Roman" w:cs="Times New Roman"/>
-          <w:b/>
-          <w:sz w:val="16"/>
-          <w:szCs w:val="16"/>
-        </w:rPr>
-        <w:t>}</w:t>
+        <w:t xml:space="preserve">Сторони Договору </w:t>
       </w:r>
       <w:r>
         <w:rPr>
@@ -11330,6 +10831,35 @@
           <w:sz w:val="16"/>
           <w:szCs w:val="16"/>
         </w:rPr>
+        <w:t>оренди</w:t>
+      </w:r>
+      <w:r>
+        <w:rPr>
+          <w:rFonts w:ascii="Times New Roman" w:hAnsi="Times New Roman" w:cs="Times New Roman"/>
+          <w:b/>
+          <w:iCs/>
+          <w:sz w:val="16"/>
+          <w:szCs w:val="16"/>
+        </w:rPr>
+        <w:t xml:space="preserve"> № </w:t>
+      </w:r>
+      <w:r>
+        <w:rPr>
+          <w:rFonts w:ascii="Times New Roman" w:hAnsi="Times New Roman" w:cs="Times New Roman"/>
+          <w:b/>
+          <w:sz w:val="16"/>
+          <w:szCs w:val="16"/>
+        </w:rPr>
+        <w:t>${agreementNumber}</w:t>
+      </w:r>
+      <w:r>
+        <w:rPr>
+          <w:rFonts w:ascii="Times New Roman" w:hAnsi="Times New Roman" w:cs="Times New Roman"/>
+          <w:b/>
+          <w:iCs/>
+          <w:sz w:val="16"/>
+          <w:szCs w:val="16"/>
+        </w:rPr>
         <w:t xml:space="preserve"> від </w:t>
       </w:r>
       <w:r>
@@ -11340,29 +10870,7 @@
           <w:sz w:val="16"/>
           <w:szCs w:val="16"/>
         </w:rPr>
-        <w:t>${</w:t>
-      </w:r>
-      <w:proofErr w:type="spellStart"/>
-      <w:r>
-        <w:rPr>
-          <w:rFonts w:ascii="Times New Roman" w:hAnsi="Times New Roman" w:cs="Times New Roman"/>
-          <w:b/>
-          <w:iCs/>
-          <w:sz w:val="16"/>
-          <w:szCs w:val="16"/>
-        </w:rPr>
-        <w:t>adminDate</w:t>
-      </w:r>
-      <w:proofErr w:type="spellEnd"/>
-      <w:r>
-        <w:rPr>
-          <w:rFonts w:ascii="Times New Roman" w:hAnsi="Times New Roman" w:cs="Times New Roman"/>
-          <w:b/>
-          <w:iCs/>
-          <w:sz w:val="16"/>
-          <w:szCs w:val="16"/>
-        </w:rPr>
-        <w:t>}р</w:t>
+        <w:t>${adminDate}р</w:t>
       </w:r>
       <w:r>
         <w:rPr>
@@ -11493,20 +11001,17 @@
           <w:sz w:val="16"/>
           <w:szCs w:val="16"/>
         </w:rPr>
-        <w:t>Фізична особа ${</w:t>
-      </w:r>
-      <w:proofErr w:type="spellStart"/>
-      <w:r>
-        <w:rPr>
-          <w:rFonts w:ascii="Times New Roman" w:eastAsia="Times New Roman" w:hAnsi="Times New Roman" w:cs="Times New Roman"/>
-          <w:b/>
+        <w:t xml:space="preserve">Фізична особа ${name}, </w:t>
+      </w:r>
+      <w:r>
+        <w:rPr>
+          <w:rFonts w:ascii="Times New Roman" w:eastAsia="Times New Roman" w:hAnsi="Times New Roman" w:cs="Times New Roman"/>
           <w:bCs/>
           <w:sz w:val="16"/>
           <w:szCs w:val="16"/>
         </w:rPr>
-        <w:t>name</w:t>
-      </w:r>
-      <w:proofErr w:type="spellEnd"/>
+        <w:t>іменований надалі</w:t>
+      </w:r>
       <w:r>
         <w:rPr>
           <w:rFonts w:ascii="Times New Roman" w:eastAsia="Times New Roman" w:hAnsi="Times New Roman" w:cs="Times New Roman"/>
@@ -11515,25 +11020,6 @@
           <w:sz w:val="16"/>
           <w:szCs w:val="16"/>
         </w:rPr>
-        <w:t xml:space="preserve">}, </w:t>
-      </w:r>
-      <w:r>
-        <w:rPr>
-          <w:rFonts w:ascii="Times New Roman" w:eastAsia="Times New Roman" w:hAnsi="Times New Roman" w:cs="Times New Roman"/>
-          <w:bCs/>
-          <w:sz w:val="16"/>
-          <w:szCs w:val="16"/>
-        </w:rPr>
-        <w:t>іменований надалі</w:t>
-      </w:r>
-      <w:r>
-        <w:rPr>
-          <w:rFonts w:ascii="Times New Roman" w:eastAsia="Times New Roman" w:hAnsi="Times New Roman" w:cs="Times New Roman"/>
-          <w:b/>
-          <w:bCs/>
-          <w:sz w:val="16"/>
-          <w:szCs w:val="16"/>
-        </w:rPr>
         <w:t xml:space="preserve"> «Орендар», </w:t>
       </w:r>
       <w:r>
@@ -11542,45 +11028,8 @@
           <w:sz w:val="16"/>
           <w:szCs w:val="16"/>
         </w:rPr>
-        <w:t>в особі ${</w:t>
-      </w:r>
-      <w:proofErr w:type="spellStart"/>
-      <w:r>
-        <w:rPr>
-          <w:rFonts w:ascii="Times New Roman" w:eastAsia="Times New Roman" w:hAnsi="Times New Roman" w:cs="Times New Roman"/>
-          <w:sz w:val="16"/>
-          <w:szCs w:val="16"/>
-        </w:rPr>
-        <w:t>name</w:t>
-      </w:r>
-      <w:proofErr w:type="spellEnd"/>
-      <w:r>
-        <w:rPr>
-          <w:rFonts w:ascii="Times New Roman" w:eastAsia="Times New Roman" w:hAnsi="Times New Roman" w:cs="Times New Roman"/>
-          <w:sz w:val="16"/>
-          <w:szCs w:val="16"/>
-        </w:rPr>
-        <w:t>}, РНОКПП ${</w:t>
-      </w:r>
-      <w:proofErr w:type="spellStart"/>
-      <w:r>
-        <w:rPr>
-          <w:rFonts w:ascii="Times New Roman" w:eastAsia="Times New Roman" w:hAnsi="Times New Roman" w:cs="Times New Roman"/>
-          <w:sz w:val="16"/>
-          <w:szCs w:val="16"/>
-        </w:rPr>
-        <w:t>clientINN</w:t>
-      </w:r>
-      <w:proofErr w:type="spellEnd"/>
-      <w:r>
-        <w:rPr>
-          <w:rFonts w:ascii="Times New Roman" w:eastAsia="Times New Roman" w:hAnsi="Times New Roman" w:cs="Times New Roman"/>
-          <w:sz w:val="16"/>
-          <w:szCs w:val="16"/>
-        </w:rPr>
-        <w:t>}, який діє на підставі паспорту ${</w:t>
-      </w:r>
-      <w:proofErr w:type="spellStart"/>
+        <w:t>в особі ${name}, РНОКПП ${clientINN}, який діє на підставі паспорту ${</w:t>
+      </w:r>
       <w:r>
         <w:rPr>
           <w:rFonts w:ascii="Times New Roman" w:eastAsia="Times New Roman" w:hAnsi="Times New Roman" w:cs="Times New Roman"/>
@@ -11590,7 +11039,6 @@
         </w:rPr>
         <w:t>passportNumber</w:t>
       </w:r>
-      <w:proofErr w:type="spellEnd"/>
       <w:r>
         <w:rPr>
           <w:rFonts w:ascii="Times New Roman" w:eastAsia="Times New Roman" w:hAnsi="Times New Roman" w:cs="Times New Roman"/>
@@ -11599,7 +11047,6 @@
         </w:rPr>
         <w:t>}, виданий ${</w:t>
       </w:r>
-      <w:proofErr w:type="spellStart"/>
       <w:r>
         <w:rPr>
           <w:rFonts w:ascii="Times New Roman" w:eastAsia="Times New Roman" w:hAnsi="Times New Roman" w:cs="Times New Roman"/>
@@ -11609,7 +11056,6 @@
         </w:rPr>
         <w:t>passportIssue</w:t>
       </w:r>
-      <w:proofErr w:type="spellEnd"/>
       <w:r>
         <w:rPr>
           <w:rFonts w:ascii="Times New Roman" w:eastAsia="Times New Roman" w:hAnsi="Times New Roman" w:cs="Times New Roman"/>
@@ -11627,23 +11073,13 @@
         </w:rPr>
         <w:t>passport</w:t>
       </w:r>
-      <w:proofErr w:type="spellStart"/>
-      <w:r>
-        <w:rPr>
-          <w:rFonts w:ascii="Times New Roman" w:eastAsia="Times New Roman" w:hAnsi="Times New Roman" w:cs="Times New Roman"/>
-          <w:sz w:val="16"/>
-          <w:szCs w:val="16"/>
-        </w:rPr>
-        <w:t>Date</w:t>
-      </w:r>
-      <w:proofErr w:type="spellEnd"/>
-      <w:r>
-        <w:rPr>
-          <w:rFonts w:ascii="Times New Roman" w:eastAsia="Times New Roman" w:hAnsi="Times New Roman" w:cs="Times New Roman"/>
-          <w:sz w:val="16"/>
-          <w:szCs w:val="16"/>
-        </w:rPr>
-        <w:t>} р., з іншої сторони</w:t>
+      <w:r>
+        <w:rPr>
+          <w:rFonts w:ascii="Times New Roman" w:eastAsia="Times New Roman" w:hAnsi="Times New Roman" w:cs="Times New Roman"/>
+          <w:sz w:val="16"/>
+          <w:szCs w:val="16"/>
+        </w:rPr>
+        <w:t>Date} р., з іншої сторони</w:t>
       </w:r>
       <w:r>
         <w:rPr>
@@ -11753,25 +11189,7 @@
           <w:sz w:val="16"/>
           <w:szCs w:val="16"/>
         </w:rPr>
-        <w:t>${</w:t>
-      </w:r>
-      <w:proofErr w:type="spellStart"/>
-      <w:r>
-        <w:rPr>
-          <w:rFonts w:ascii="Times New Roman" w:hAnsi="Times New Roman" w:cs="Times New Roman"/>
-          <w:sz w:val="16"/>
-          <w:szCs w:val="16"/>
-        </w:rPr>
-        <w:t>adminEquipModel</w:t>
-      </w:r>
-      <w:proofErr w:type="spellEnd"/>
-      <w:r>
-        <w:rPr>
-          <w:rFonts w:ascii="Times New Roman" w:hAnsi="Times New Roman" w:cs="Times New Roman"/>
-          <w:sz w:val="16"/>
-          <w:szCs w:val="16"/>
-        </w:rPr>
-        <w:t>}</w:t>
+        <w:t>${adminEquipModel}</w:t>
       </w:r>
       <w:r>
         <w:rPr>
@@ -11801,27 +11219,8 @@
           <w:sz w:val="16"/>
           <w:szCs w:val="16"/>
         </w:rPr>
-        <w:t>${</w:t>
-      </w:r>
-      <w:proofErr w:type="spellStart"/>
-      <w:r>
-        <w:rPr>
-          <w:rFonts w:ascii="Times New Roman" w:hAnsi="Times New Roman" w:cs="Times New Roman"/>
-          <w:sz w:val="16"/>
-          <w:szCs w:val="16"/>
-        </w:rPr>
-        <w:t>adminEquipModel</w:t>
-      </w:r>
-      <w:proofErr w:type="spellEnd"/>
-      <w:r>
-        <w:rPr>
-          <w:rFonts w:ascii="Times New Roman" w:hAnsi="Times New Roman" w:cs="Times New Roman"/>
-          <w:sz w:val="16"/>
-          <w:szCs w:val="16"/>
-        </w:rPr>
-        <w:t>} - ${</w:t>
-      </w:r>
-      <w:proofErr w:type="spellStart"/>
+        <w:t>${adminEquipModel} - ${</w:t>
+      </w:r>
       <w:r>
         <w:rPr>
           <w:rFonts w:ascii="Times New Roman" w:hAnsi="Times New Roman" w:cs="Times New Roman"/>
@@ -11831,7 +11230,6 @@
         </w:rPr>
         <w:t>adminEquipCost</w:t>
       </w:r>
-      <w:proofErr w:type="spellEnd"/>
       <w:r>
         <w:rPr>
           <w:rFonts w:ascii="Times New Roman" w:hAnsi="Times New Roman" w:cs="Times New Roman"/>
@@ -11873,7 +11271,6 @@
         </w:rPr>
         <w:t>${</w:t>
       </w:r>
-      <w:proofErr w:type="spellStart"/>
       <w:r>
         <w:rPr>
           <w:rFonts w:ascii="Times New Roman" w:eastAsia="Times New Roman" w:hAnsi="Times New Roman" w:cs="Times New Roman"/>
@@ -11884,7 +11281,6 @@
         </w:rPr>
         <w:t>adminEquipCondition</w:t>
       </w:r>
-      <w:proofErr w:type="spellEnd"/>
       <w:r>
         <w:rPr>
           <w:rFonts w:ascii="Times New Roman" w:eastAsia="Times New Roman" w:hAnsi="Times New Roman" w:cs="Times New Roman"/>
@@ -11944,7 +11340,6 @@
         </w:rPr>
         <w:t>${</w:t>
       </w:r>
-      <w:proofErr w:type="spellStart"/>
       <w:r>
         <w:rPr>
           <w:rFonts w:ascii="Times New Roman" w:eastAsia="Times New Roman" w:hAnsi="Times New Roman" w:cs="Times New Roman"/>
@@ -11956,7 +11351,6 @@
         </w:rPr>
         <w:t>agreementNumber</w:t>
       </w:r>
-      <w:proofErr w:type="spellEnd"/>
       <w:r>
         <w:rPr>
           <w:rFonts w:ascii="Times New Roman" w:eastAsia="Times New Roman" w:hAnsi="Times New Roman" w:cs="Times New Roman"/>
@@ -12007,7 +11401,6 @@
         </w:rPr>
         <w:t>${</w:t>
       </w:r>
-      <w:proofErr w:type="spellStart"/>
       <w:r>
         <w:rPr>
           <w:rFonts w:ascii="Times New Roman" w:eastAsia="Times New Roman" w:hAnsi="Times New Roman" w:cs="Times New Roman"/>
@@ -12018,7 +11411,6 @@
         </w:rPr>
         <w:t>adminDate</w:t>
       </w:r>
-      <w:proofErr w:type="spellEnd"/>
       <w:r>
         <w:rPr>
           <w:rFonts w:ascii="Times New Roman" w:eastAsia="Times New Roman" w:hAnsi="Times New Roman" w:cs="Times New Roman"/>
@@ -12219,25 +11611,7 @@
                 <w:sz w:val="16"/>
                 <w:szCs w:val="16"/>
               </w:rPr>
-              <w:t xml:space="preserve">м. </w:t>
-            </w:r>
-            <w:proofErr w:type="spellStart"/>
-            <w:r>
-              <w:rPr>
-                <w:rFonts w:ascii="Times New Roman" w:eastAsia="Times New Roman" w:hAnsi="Times New Roman" w:cs="Times New Roman"/>
-                <w:sz w:val="16"/>
-                <w:szCs w:val="16"/>
-              </w:rPr>
-              <w:t>Сновськ</w:t>
-            </w:r>
-            <w:proofErr w:type="spellEnd"/>
-            <w:r>
-              <w:rPr>
-                <w:rFonts w:ascii="Times New Roman" w:eastAsia="Times New Roman" w:hAnsi="Times New Roman" w:cs="Times New Roman"/>
-                <w:sz w:val="16"/>
-                <w:szCs w:val="16"/>
-              </w:rPr>
-              <w:t xml:space="preserve"> , вул. Каденюка 56</w:t>
+              <w:t>м. Сновськ , вул. Каденюка 56</w:t>
             </w:r>
           </w:p>
           <w:p>
@@ -12598,7 +11972,6 @@
               </w:rPr>
               <w:t>ФО ${</w:t>
             </w:r>
-            <w:proofErr w:type="spellStart"/>
             <w:r>
               <w:rPr>
                 <w:rFonts w:ascii="Times New Roman" w:eastAsia="Times New Roman" w:hAnsi="Times New Roman" w:cs="Times New Roman"/>
@@ -12611,7 +11984,6 @@
               </w:rPr>
               <w:t>shortName</w:t>
             </w:r>
-            <w:proofErr w:type="spellEnd"/>
             <w:r>
               <w:rPr>
                 <w:rFonts w:ascii="Times New Roman" w:eastAsia="Times New Roman" w:hAnsi="Times New Roman" w:cs="Times New Roman"/>
@@ -12741,7 +12113,6 @@
               </w:rPr>
               <w:t>Адреса: ${</w:t>
             </w:r>
-            <w:proofErr w:type="spellStart"/>
             <w:r>
               <w:rPr>
                 <w:rFonts w:ascii="Times New Roman" w:eastAsia="Times New Roman" w:hAnsi="Times New Roman" w:cs="Times New Roman"/>
@@ -12752,7 +12123,6 @@
               </w:rPr>
               <w:t>clientRegion</w:t>
             </w:r>
-            <w:proofErr w:type="spellEnd"/>
             <w:r>
               <w:rPr>
                 <w:rFonts w:ascii="Times New Roman" w:eastAsia="Times New Roman" w:hAnsi="Times New Roman" w:cs="Times New Roman"/>
@@ -12763,7 +12133,6 @@
               </w:rPr>
               <w:t>} обл., ${</w:t>
             </w:r>
-            <w:proofErr w:type="spellStart"/>
             <w:r>
               <w:rPr>
                 <w:rFonts w:ascii="Times New Roman" w:eastAsia="Times New Roman" w:hAnsi="Times New Roman" w:cs="Times New Roman"/>
@@ -12774,7 +12143,6 @@
               </w:rPr>
               <w:t>clientTown</w:t>
             </w:r>
-            <w:proofErr w:type="spellEnd"/>
             <w:r>
               <w:rPr>
                 <w:rFonts w:ascii="Times New Roman" w:eastAsia="Times New Roman" w:hAnsi="Times New Roman" w:cs="Times New Roman"/>
@@ -12785,7 +12153,6 @@
               </w:rPr>
               <w:t>},  ${</w:t>
             </w:r>
-            <w:proofErr w:type="spellStart"/>
             <w:r>
               <w:rPr>
                 <w:rFonts w:ascii="Times New Roman" w:eastAsia="Times New Roman" w:hAnsi="Times New Roman" w:cs="Times New Roman"/>
@@ -12796,7 +12163,6 @@
               </w:rPr>
               <w:t>clientStreet</w:t>
             </w:r>
-            <w:proofErr w:type="spellEnd"/>
             <w:r>
               <w:rPr>
                 <w:rFonts w:ascii="Times New Roman" w:eastAsia="Times New Roman" w:hAnsi="Times New Roman" w:cs="Times New Roman"/>
@@ -12807,7 +12173,6 @@
               </w:rPr>
               <w:t>}, буд., ${</w:t>
             </w:r>
-            <w:proofErr w:type="spellStart"/>
             <w:r>
               <w:rPr>
                 <w:rFonts w:ascii="Times New Roman" w:eastAsia="Times New Roman" w:hAnsi="Times New Roman" w:cs="Times New Roman"/>
@@ -12818,7 +12183,6 @@
               </w:rPr>
               <w:t>clientHouse</w:t>
             </w:r>
-            <w:proofErr w:type="spellEnd"/>
             <w:r>
               <w:rPr>
                 <w:rFonts w:ascii="Times New Roman" w:eastAsia="Times New Roman" w:hAnsi="Times New Roman" w:cs="Times New Roman"/>
@@ -12829,7 +12193,6 @@
               </w:rPr>
               <w:t>}, ${</w:t>
             </w:r>
-            <w:proofErr w:type="spellStart"/>
             <w:r>
               <w:rPr>
                 <w:rFonts w:ascii="Times New Roman" w:eastAsia="Times New Roman" w:hAnsi="Times New Roman" w:cs="Times New Roman"/>
@@ -12840,7 +12203,6 @@
               </w:rPr>
               <w:t>clientFlat</w:t>
             </w:r>
-            <w:proofErr w:type="spellEnd"/>
             <w:r>
               <w:rPr>
                 <w:rFonts w:ascii="Times New Roman" w:eastAsia="Times New Roman" w:hAnsi="Times New Roman" w:cs="Times New Roman"/>
@@ -12893,7 +12255,6 @@
               </w:rPr>
               <w:t xml:space="preserve"> ${</w:t>
             </w:r>
-            <w:proofErr w:type="spellStart"/>
             <w:r>
               <w:rPr>
                 <w:rFonts w:ascii="Times New Roman" w:eastAsia="Times New Roman" w:hAnsi="Times New Roman" w:cs="Times New Roman"/>
@@ -12904,7 +12265,6 @@
               </w:rPr>
               <w:t>clientINN</w:t>
             </w:r>
-            <w:proofErr w:type="spellEnd"/>
             <w:r>
               <w:rPr>
                 <w:rFonts w:ascii="Times New Roman" w:eastAsia="Times New Roman" w:hAnsi="Times New Roman" w:cs="Times New Roman"/>
@@ -12943,7 +12303,6 @@
               </w:rPr>
               <w:t>${</w:t>
             </w:r>
-            <w:proofErr w:type="spellStart"/>
             <w:r>
               <w:rPr>
                 <w:rFonts w:ascii="Times New Roman" w:eastAsia="Times New Roman" w:hAnsi="Times New Roman" w:cs="Times New Roman"/>
@@ -12953,7 +12312,6 @@
               </w:rPr>
               <w:t>passportNumber</w:t>
             </w:r>
-            <w:proofErr w:type="spellEnd"/>
             <w:r>
               <w:rPr>
                 <w:rFonts w:ascii="Times New Roman" w:eastAsia="Times New Roman" w:hAnsi="Times New Roman" w:cs="Times New Roman"/>
@@ -12962,7 +12320,6 @@
               </w:rPr>
               <w:t>}, виданий ${</w:t>
             </w:r>
-            <w:proofErr w:type="spellStart"/>
             <w:r>
               <w:rPr>
                 <w:rFonts w:ascii="Times New Roman" w:eastAsia="Times New Roman" w:hAnsi="Times New Roman" w:cs="Times New Roman"/>
@@ -12972,7 +12329,6 @@
               </w:rPr>
               <w:t>passportIssue</w:t>
             </w:r>
-            <w:proofErr w:type="spellEnd"/>
             <w:r>
               <w:rPr>
                 <w:rFonts w:ascii="Times New Roman" w:eastAsia="Times New Roman" w:hAnsi="Times New Roman" w:cs="Times New Roman"/>
@@ -12990,23 +12346,13 @@
               </w:rPr>
               <w:t>passport</w:t>
             </w:r>
-            <w:proofErr w:type="spellStart"/>
             <w:r>
               <w:rPr>
                 <w:rFonts w:ascii="Times New Roman" w:eastAsia="Times New Roman" w:hAnsi="Times New Roman" w:cs="Times New Roman"/>
                 <w:sz w:val="16"/>
                 <w:szCs w:val="16"/>
               </w:rPr>
-              <w:t>Date</w:t>
-            </w:r>
-            <w:proofErr w:type="spellEnd"/>
-            <w:r>
-              <w:rPr>
-                <w:rFonts w:ascii="Times New Roman" w:eastAsia="Times New Roman" w:hAnsi="Times New Roman" w:cs="Times New Roman"/>
-                <w:sz w:val="16"/>
-                <w:szCs w:val="16"/>
-              </w:rPr>
-              <w:t>}</w:t>
+              <w:t>Date}</w:t>
             </w:r>
           </w:p>
           <w:p>
@@ -13111,33 +12457,7 @@
                 <w:szCs w:val="16"/>
                 <w:lang w:val="en-US" w:eastAsia="ru-RU"/>
               </w:rPr>
-              <w:t>${</w:t>
-            </w:r>
-            <w:proofErr w:type="spellStart"/>
-            <w:r>
-              <w:rPr>
-                <w:rFonts w:ascii="Times New Roman" w:eastAsia="Times New Roman" w:hAnsi="Times New Roman" w:cs="Times New Roman"/>
-                <w:b/>
-                <w:bCs/>
-                <w:color w:val="010101"/>
-                <w:sz w:val="16"/>
-                <w:szCs w:val="16"/>
-                <w:lang w:val="en-US" w:eastAsia="ru-RU"/>
-              </w:rPr>
-              <w:t>shortName</w:t>
-            </w:r>
-            <w:proofErr w:type="spellEnd"/>
-            <w:r>
-              <w:rPr>
-                <w:rFonts w:ascii="Times New Roman" w:eastAsia="Times New Roman" w:hAnsi="Times New Roman" w:cs="Times New Roman"/>
-                <w:b/>
-                <w:bCs/>
-                <w:color w:val="010101"/>
-                <w:sz w:val="16"/>
-                <w:szCs w:val="16"/>
-                <w:lang w:val="en-US" w:eastAsia="ru-RU"/>
-              </w:rPr>
-              <w:t>}</w:t>
+              <w:t>${shortName}</w:t>
             </w:r>
           </w:p>
         </w:tc>

</xml_diff>

<commit_message>
add .p7s.p7s extension; modif agreement .doc delete town, flat...
</commit_message>
<xml_diff>
--- a/storage/app/admin_fo_agreement.docx
+++ b/storage/app/admin_fo_agreement.docx
@@ -10326,95 +10326,7 @@
                 <w:szCs w:val="16"/>
                 <w:lang w:eastAsia="ru-RU"/>
               </w:rPr>
-              <w:t>} обл., ${</w:t>
-            </w:r>
-            <w:proofErr w:type="spellStart"/>
-            <w:r>
-              <w:rPr>
-                <w:rFonts w:ascii="Times New Roman" w:eastAsia="Times New Roman" w:hAnsi="Times New Roman" w:cs="Times New Roman"/>
-                <w:color w:val="010101"/>
-                <w:sz w:val="16"/>
-                <w:szCs w:val="16"/>
-                <w:lang w:val="en-US" w:eastAsia="ru-RU"/>
-              </w:rPr>
-              <w:t>clientTown</w:t>
-            </w:r>
-            <w:proofErr w:type="spellEnd"/>
-            <w:r>
-              <w:rPr>
-                <w:rFonts w:ascii="Times New Roman" w:eastAsia="Times New Roman" w:hAnsi="Times New Roman" w:cs="Times New Roman"/>
-                <w:color w:val="010101"/>
-                <w:sz w:val="16"/>
-                <w:szCs w:val="16"/>
-                <w:lang w:eastAsia="ru-RU"/>
-              </w:rPr>
-              <w:t>},  ${</w:t>
-            </w:r>
-            <w:proofErr w:type="spellStart"/>
-            <w:r>
-              <w:rPr>
-                <w:rFonts w:ascii="Times New Roman" w:eastAsia="Times New Roman" w:hAnsi="Times New Roman" w:cs="Times New Roman"/>
-                <w:color w:val="010101"/>
-                <w:sz w:val="16"/>
-                <w:szCs w:val="16"/>
-                <w:lang w:val="en-US" w:eastAsia="ru-RU"/>
-              </w:rPr>
-              <w:t>clientStreet</w:t>
-            </w:r>
-            <w:proofErr w:type="spellEnd"/>
-            <w:r>
-              <w:rPr>
-                <w:rFonts w:ascii="Times New Roman" w:eastAsia="Times New Roman" w:hAnsi="Times New Roman" w:cs="Times New Roman"/>
-                <w:color w:val="010101"/>
-                <w:sz w:val="16"/>
-                <w:szCs w:val="16"/>
-                <w:lang w:eastAsia="ru-RU"/>
-              </w:rPr>
-              <w:t>}, буд., ${</w:t>
-            </w:r>
-            <w:proofErr w:type="spellStart"/>
-            <w:r>
-              <w:rPr>
-                <w:rFonts w:ascii="Times New Roman" w:eastAsia="Times New Roman" w:hAnsi="Times New Roman" w:cs="Times New Roman"/>
-                <w:color w:val="010101"/>
-                <w:sz w:val="16"/>
-                <w:szCs w:val="16"/>
-                <w:lang w:val="en-US" w:eastAsia="ru-RU"/>
-              </w:rPr>
-              <w:t>clientHouse</w:t>
-            </w:r>
-            <w:proofErr w:type="spellEnd"/>
-            <w:r>
-              <w:rPr>
-                <w:rFonts w:ascii="Times New Roman" w:eastAsia="Times New Roman" w:hAnsi="Times New Roman" w:cs="Times New Roman"/>
-                <w:color w:val="010101"/>
-                <w:sz w:val="16"/>
-                <w:szCs w:val="16"/>
-                <w:lang w:eastAsia="ru-RU"/>
-              </w:rPr>
-              <w:t>}, ${</w:t>
-            </w:r>
-            <w:proofErr w:type="spellStart"/>
-            <w:r>
-              <w:rPr>
-                <w:rFonts w:ascii="Times New Roman" w:eastAsia="Times New Roman" w:hAnsi="Times New Roman" w:cs="Times New Roman"/>
-                <w:color w:val="010101"/>
-                <w:sz w:val="16"/>
-                <w:szCs w:val="16"/>
-                <w:lang w:val="en-US" w:eastAsia="ru-RU"/>
-              </w:rPr>
-              <w:t>clientFlat</w:t>
-            </w:r>
-            <w:proofErr w:type="spellEnd"/>
-            <w:r>
-              <w:rPr>
-                <w:rFonts w:ascii="Times New Roman" w:eastAsia="Times New Roman" w:hAnsi="Times New Roman" w:cs="Times New Roman"/>
-                <w:color w:val="010101"/>
-                <w:sz w:val="16"/>
-                <w:szCs w:val="16"/>
-                <w:lang w:eastAsia="ru-RU"/>
-              </w:rPr>
-              <w:t>}</w:t>
+              <w:t xml:space="preserve">} </w:t>
             </w:r>
           </w:p>
           <w:p>
@@ -12737,94 +12649,6 @@
                 <w:lang w:val="en-US" w:eastAsia="ru-RU"/>
               </w:rPr>
               <w:t>clientRegion</w:t>
-            </w:r>
-            <w:proofErr w:type="spellEnd"/>
-            <w:r>
-              <w:rPr>
-                <w:rFonts w:ascii="Times New Roman" w:eastAsia="Times New Roman" w:hAnsi="Times New Roman" w:cs="Times New Roman"/>
-                <w:color w:val="010101"/>
-                <w:sz w:val="16"/>
-                <w:szCs w:val="16"/>
-                <w:lang w:eastAsia="ru-RU"/>
-              </w:rPr>
-              <w:t>} обл., ${</w:t>
-            </w:r>
-            <w:proofErr w:type="spellStart"/>
-            <w:r>
-              <w:rPr>
-                <w:rFonts w:ascii="Times New Roman" w:eastAsia="Times New Roman" w:hAnsi="Times New Roman" w:cs="Times New Roman"/>
-                <w:color w:val="010101"/>
-                <w:sz w:val="16"/>
-                <w:szCs w:val="16"/>
-                <w:lang w:val="en-US" w:eastAsia="ru-RU"/>
-              </w:rPr>
-              <w:t>clientTown</w:t>
-            </w:r>
-            <w:proofErr w:type="spellEnd"/>
-            <w:r>
-              <w:rPr>
-                <w:rFonts w:ascii="Times New Roman" w:eastAsia="Times New Roman" w:hAnsi="Times New Roman" w:cs="Times New Roman"/>
-                <w:color w:val="010101"/>
-                <w:sz w:val="16"/>
-                <w:szCs w:val="16"/>
-                <w:lang w:eastAsia="ru-RU"/>
-              </w:rPr>
-              <w:t>},  ${</w:t>
-            </w:r>
-            <w:proofErr w:type="spellStart"/>
-            <w:r>
-              <w:rPr>
-                <w:rFonts w:ascii="Times New Roman" w:eastAsia="Times New Roman" w:hAnsi="Times New Roman" w:cs="Times New Roman"/>
-                <w:color w:val="010101"/>
-                <w:sz w:val="16"/>
-                <w:szCs w:val="16"/>
-                <w:lang w:val="en-US" w:eastAsia="ru-RU"/>
-              </w:rPr>
-              <w:t>clientStreet</w:t>
-            </w:r>
-            <w:proofErr w:type="spellEnd"/>
-            <w:r>
-              <w:rPr>
-                <w:rFonts w:ascii="Times New Roman" w:eastAsia="Times New Roman" w:hAnsi="Times New Roman" w:cs="Times New Roman"/>
-                <w:color w:val="010101"/>
-                <w:sz w:val="16"/>
-                <w:szCs w:val="16"/>
-                <w:lang w:eastAsia="ru-RU"/>
-              </w:rPr>
-              <w:t>}, буд., ${</w:t>
-            </w:r>
-            <w:proofErr w:type="spellStart"/>
-            <w:r>
-              <w:rPr>
-                <w:rFonts w:ascii="Times New Roman" w:eastAsia="Times New Roman" w:hAnsi="Times New Roman" w:cs="Times New Roman"/>
-                <w:color w:val="010101"/>
-                <w:sz w:val="16"/>
-                <w:szCs w:val="16"/>
-                <w:lang w:val="en-US" w:eastAsia="ru-RU"/>
-              </w:rPr>
-              <w:t>clientHouse</w:t>
-            </w:r>
-            <w:proofErr w:type="spellEnd"/>
-            <w:r>
-              <w:rPr>
-                <w:rFonts w:ascii="Times New Roman" w:eastAsia="Times New Roman" w:hAnsi="Times New Roman" w:cs="Times New Roman"/>
-                <w:color w:val="010101"/>
-                <w:sz w:val="16"/>
-                <w:szCs w:val="16"/>
-                <w:lang w:eastAsia="ru-RU"/>
-              </w:rPr>
-              <w:t>}, ${</w:t>
-            </w:r>
-            <w:proofErr w:type="spellStart"/>
-            <w:r>
-              <w:rPr>
-                <w:rFonts w:ascii="Times New Roman" w:eastAsia="Times New Roman" w:hAnsi="Times New Roman" w:cs="Times New Roman"/>
-                <w:color w:val="010101"/>
-                <w:sz w:val="16"/>
-                <w:szCs w:val="16"/>
-                <w:lang w:val="en-US" w:eastAsia="ru-RU"/>
-              </w:rPr>
-              <w:t>clientFlat</w:t>
             </w:r>
             <w:proofErr w:type="spellEnd"/>
             <w:r>

</xml_diff>

<commit_message>
change agre act, add info
</commit_message>
<xml_diff>
--- a/storage/app/admin_fo_agreement.docx
+++ b/storage/app/admin_fo_agreement.docx
@@ -11955,6 +11955,40 @@
           <w:szCs w:val="16"/>
         </w:rPr>
         <w:t>}</w:t>
+      </w:r>
+      <w:r>
+        <w:rPr>
+          <w:rFonts w:ascii="Times New Roman" w:hAnsi="Times New Roman" w:cs="Times New Roman"/>
+          <w:sz w:val="16"/>
+          <w:szCs w:val="16"/>
+        </w:rPr>
+        <w:t xml:space="preserve"> </w:t>
+      </w:r>
+      <w:r>
+        <w:rPr>
+          <w:rFonts w:ascii="Times New Roman" w:hAnsi="Times New Roman" w:cs="Times New Roman"/>
+          <w:sz w:val="16"/>
+          <w:szCs w:val="16"/>
+        </w:rPr>
+        <w:t>(${</w:t>
+      </w:r>
+      <w:proofErr w:type="spellStart"/>
+      <w:r>
+        <w:rPr>
+          <w:rFonts w:ascii="Times New Roman" w:hAnsi="Times New Roman" w:cs="Times New Roman"/>
+          <w:sz w:val="16"/>
+          <w:szCs w:val="16"/>
+        </w:rPr>
+        <w:t>equipAdditional</w:t>
+      </w:r>
+      <w:proofErr w:type="spellEnd"/>
+      <w:r>
+        <w:rPr>
+          <w:rFonts w:ascii="Times New Roman" w:hAnsi="Times New Roman" w:cs="Times New Roman"/>
+          <w:sz w:val="16"/>
+          <w:szCs w:val="16"/>
+        </w:rPr>
+        <w:t>})</w:t>
       </w:r>
     </w:p>
     <w:p>

</xml_diff>